<commit_message>
Journal Comp: Sources 1 - 18
</commit_message>
<xml_diff>
--- a/G40673027.docx
+++ b/G40673027.docx
@@ -1903,8 +1903,6 @@
               </w:rPr>
               <w:t>.</w:t>
             </w:r>
-            <w:bookmarkStart w:id="0" w:name="_GoBack"/>
-            <w:bookmarkEnd w:id="0"/>
             <w:r>
               <w:rPr>
                 <w:rFonts w:ascii="Times New Roman" w:hAnsi="Times New Roman"/>
@@ -1965,6 +1963,84 @@
                 <w:szCs w:val="24"/>
               </w:rPr>
             </w:pPr>
+            <w:r>
+              <w:rPr>
+                <w:rFonts w:ascii="Times New Roman" w:hAnsi="Times New Roman"/>
+                <w:i/>
+                <w:sz w:val="24"/>
+                <w:szCs w:val="24"/>
+              </w:rPr>
+              <w:t xml:space="preserve">Ramirez v. </w:t>
+            </w:r>
+            <w:proofErr w:type="spellStart"/>
+            <w:r>
+              <w:rPr>
+                <w:rFonts w:ascii="Times New Roman" w:hAnsi="Times New Roman"/>
+                <w:i/>
+                <w:sz w:val="24"/>
+                <w:szCs w:val="24"/>
+              </w:rPr>
+              <w:t>Sturdevant</w:t>
+            </w:r>
+            <w:proofErr w:type="spellEnd"/>
+            <w:r>
+              <w:rPr>
+                <w:rFonts w:ascii="Times New Roman" w:hAnsi="Times New Roman"/>
+                <w:sz w:val="24"/>
+                <w:szCs w:val="24"/>
+              </w:rPr>
+              <w:t xml:space="preserve">, </w:t>
+            </w:r>
+            <w:r>
+              <w:rPr>
+                <w:rFonts w:ascii="Times New Roman" w:hAnsi="Times New Roman"/>
+                <w:sz w:val="24"/>
+                <w:szCs w:val="24"/>
+              </w:rPr>
+              <w:t xml:space="preserve">26 Cal. </w:t>
+            </w:r>
+            <w:proofErr w:type="spellStart"/>
+            <w:r>
+              <w:rPr>
+                <w:rFonts w:ascii="Times New Roman" w:hAnsi="Times New Roman"/>
+                <w:sz w:val="24"/>
+                <w:szCs w:val="24"/>
+              </w:rPr>
+              <w:t>Rptr</w:t>
+            </w:r>
+            <w:proofErr w:type="spellEnd"/>
+            <w:r>
+              <w:rPr>
+                <w:rFonts w:ascii="Times New Roman" w:hAnsi="Times New Roman"/>
+                <w:sz w:val="24"/>
+                <w:szCs w:val="24"/>
+              </w:rPr>
+              <w:t>.</w:t>
+            </w:r>
+            <w:r>
+              <w:rPr>
+                <w:rFonts w:ascii="Times New Roman" w:hAnsi="Times New Roman"/>
+                <w:sz w:val="24"/>
+                <w:szCs w:val="24"/>
+              </w:rPr>
+              <w:t xml:space="preserve"> 2d 554 (</w:t>
+            </w:r>
+            <w:r>
+              <w:rPr>
+                <w:rFonts w:ascii="Times New Roman" w:hAnsi="Times New Roman"/>
+                <w:sz w:val="24"/>
+                <w:szCs w:val="24"/>
+              </w:rPr>
+              <w:t xml:space="preserve">Cal. Ct. App. </w:t>
+            </w:r>
+            <w:r>
+              <w:rPr>
+                <w:rFonts w:ascii="Times New Roman" w:hAnsi="Times New Roman"/>
+                <w:sz w:val="24"/>
+                <w:szCs w:val="24"/>
+              </w:rPr>
+              <w:t xml:space="preserve">1994). </w:t>
+            </w:r>
           </w:p>
         </w:tc>
       </w:tr>
@@ -2009,6 +2085,110 @@
                 <w:szCs w:val="24"/>
               </w:rPr>
             </w:pPr>
+            <w:r>
+              <w:rPr>
+                <w:rFonts w:ascii="Times New Roman" w:hAnsi="Times New Roman"/>
+                <w:sz w:val="24"/>
+                <w:szCs w:val="24"/>
+              </w:rPr>
+              <w:t>Letter from Neil L. Bradley</w:t>
+            </w:r>
+            <w:r>
+              <w:rPr>
+                <w:rFonts w:ascii="Times New Roman" w:hAnsi="Times New Roman"/>
+                <w:sz w:val="24"/>
+                <w:szCs w:val="24"/>
+              </w:rPr>
+              <w:t>, Senior Vice President &amp; Chief Policy Officer</w:t>
+            </w:r>
+            <w:r>
+              <w:rPr>
+                <w:rFonts w:ascii="Times New Roman" w:hAnsi="Times New Roman"/>
+                <w:sz w:val="24"/>
+                <w:szCs w:val="24"/>
+              </w:rPr>
+              <w:t>, Chamber of Commerce of the U.S.</w:t>
+            </w:r>
+            <w:r>
+              <w:rPr>
+                <w:rFonts w:ascii="Times New Roman" w:hAnsi="Times New Roman"/>
+                <w:sz w:val="24"/>
+                <w:szCs w:val="24"/>
+              </w:rPr>
+              <w:t>,</w:t>
+            </w:r>
+            <w:r>
+              <w:rPr>
+                <w:rFonts w:ascii="Times New Roman" w:hAnsi="Times New Roman"/>
+                <w:sz w:val="24"/>
+                <w:szCs w:val="24"/>
+              </w:rPr>
+              <w:t xml:space="preserve"> to </w:t>
+            </w:r>
+            <w:r>
+              <w:rPr>
+                <w:rFonts w:ascii="Times New Roman" w:hAnsi="Times New Roman"/>
+                <w:sz w:val="24"/>
+                <w:szCs w:val="24"/>
+              </w:rPr>
+              <w:t>Michael Crapo</w:t>
+            </w:r>
+            <w:r>
+              <w:rPr>
+                <w:rFonts w:ascii="Times New Roman" w:hAnsi="Times New Roman"/>
+                <w:sz w:val="24"/>
+                <w:szCs w:val="24"/>
+              </w:rPr>
+              <w:t xml:space="preserve">, Chairman, </w:t>
+            </w:r>
+            <w:r>
+              <w:rPr>
+                <w:rFonts w:ascii="Times New Roman" w:hAnsi="Times New Roman"/>
+                <w:sz w:val="24"/>
+                <w:szCs w:val="24"/>
+              </w:rPr>
+              <w:t>Sherrod Brown, Ranking Member</w:t>
+            </w:r>
+            <w:r>
+              <w:rPr>
+                <w:rFonts w:ascii="Times New Roman" w:hAnsi="Times New Roman"/>
+                <w:sz w:val="24"/>
+                <w:szCs w:val="24"/>
+              </w:rPr>
+              <w:t xml:space="preserve">, </w:t>
+            </w:r>
+            <w:r>
+              <w:rPr>
+                <w:rFonts w:ascii="Times New Roman" w:hAnsi="Times New Roman"/>
+                <w:sz w:val="24"/>
+                <w:szCs w:val="24"/>
+              </w:rPr>
+              <w:t xml:space="preserve">Committee on Banking, Housing </w:t>
+            </w:r>
+            <w:r>
+              <w:rPr>
+                <w:rFonts w:ascii="Times New Roman" w:hAnsi="Times New Roman"/>
+                <w:sz w:val="24"/>
+                <w:szCs w:val="24"/>
+              </w:rPr>
+              <w:t>and</w:t>
+            </w:r>
+            <w:r>
+              <w:rPr>
+                <w:rFonts w:ascii="Times New Roman" w:hAnsi="Times New Roman"/>
+                <w:sz w:val="24"/>
+                <w:szCs w:val="24"/>
+              </w:rPr>
+              <w:t xml:space="preserve"> Urban Affairs</w:t>
+            </w:r>
+            <w:r>
+              <w:rPr>
+                <w:rFonts w:ascii="Times New Roman" w:hAnsi="Times New Roman"/>
+                <w:sz w:val="24"/>
+                <w:szCs w:val="24"/>
+              </w:rPr>
+              <w:t xml:space="preserve"> (Nov. 29, 2017). </w:t>
+            </w:r>
           </w:p>
         </w:tc>
       </w:tr>
@@ -2058,6 +2238,38 @@
                 <w:szCs w:val="24"/>
               </w:rPr>
             </w:pPr>
+            <w:r>
+              <w:rPr>
+                <w:rFonts w:ascii="Times New Roman" w:hAnsi="Times New Roman"/>
+                <w:sz w:val="24"/>
+                <w:szCs w:val="24"/>
+              </w:rPr>
+              <w:t xml:space="preserve">26 U.S.C. </w:t>
+            </w:r>
+            <w:r>
+              <w:rPr>
+                <w:rFonts w:ascii="Times New Roman" w:hAnsi="Times New Roman"/>
+                <w:sz w:val="24"/>
+                <w:szCs w:val="24"/>
+              </w:rPr>
+              <w:t>§</w:t>
+            </w:r>
+            <w:r>
+              <w:rPr>
+                <w:rFonts w:ascii="Times New Roman" w:hAnsi="Times New Roman"/>
+                <w:sz w:val="24"/>
+                <w:szCs w:val="24"/>
+              </w:rPr>
+              <w:t xml:space="preserve"> 104 </w:t>
+            </w:r>
+            <w:r>
+              <w:rPr>
+                <w:rFonts w:ascii="Times New Roman" w:hAnsi="Times New Roman"/>
+                <w:sz w:val="24"/>
+                <w:szCs w:val="24"/>
+              </w:rPr>
+              <w:t xml:space="preserve">(2012). </w:t>
+            </w:r>
           </w:p>
         </w:tc>
       </w:tr>
@@ -2102,6 +2314,97 @@
                 <w:szCs w:val="24"/>
               </w:rPr>
             </w:pPr>
+            <w:r>
+              <w:rPr>
+                <w:rFonts w:ascii="Times New Roman" w:hAnsi="Times New Roman"/>
+                <w:sz w:val="24"/>
+                <w:szCs w:val="24"/>
+              </w:rPr>
+              <w:t>Davis</w:t>
+            </w:r>
+            <w:r>
+              <w:rPr>
+                <w:rFonts w:ascii="Times New Roman" w:hAnsi="Times New Roman"/>
+                <w:sz w:val="24"/>
+                <w:szCs w:val="24"/>
+              </w:rPr>
+              <w:t xml:space="preserve"> Doherty, </w:t>
+            </w:r>
+            <w:r>
+              <w:rPr>
+                <w:rFonts w:ascii="Times New Roman" w:hAnsi="Times New Roman"/>
+                <w:i/>
+                <w:sz w:val="24"/>
+                <w:szCs w:val="24"/>
+              </w:rPr>
+              <w:t>Downloading Infringement: Patent Law as a Roadblock to the 3D Printing Revolution</w:t>
+            </w:r>
+            <w:r>
+              <w:rPr>
+                <w:rFonts w:ascii="Times New Roman" w:hAnsi="Times New Roman"/>
+                <w:sz w:val="24"/>
+                <w:szCs w:val="24"/>
+              </w:rPr>
+              <w:t xml:space="preserve">, 26 </w:t>
+            </w:r>
+            <w:proofErr w:type="spellStart"/>
+            <w:r>
+              <w:rPr>
+                <w:rFonts w:ascii="Times New Roman" w:hAnsi="Times New Roman"/>
+                <w:sz w:val="24"/>
+                <w:szCs w:val="24"/>
+              </w:rPr>
+              <w:t>Harv</w:t>
+            </w:r>
+            <w:proofErr w:type="spellEnd"/>
+            <w:r>
+              <w:rPr>
+                <w:rFonts w:ascii="Times New Roman" w:hAnsi="Times New Roman"/>
+                <w:sz w:val="24"/>
+                <w:szCs w:val="24"/>
+              </w:rPr>
+              <w:t>.</w:t>
+            </w:r>
+            <w:r>
+              <w:rPr>
+                <w:rFonts w:ascii="Times New Roman" w:hAnsi="Times New Roman"/>
+                <w:sz w:val="24"/>
+                <w:szCs w:val="24"/>
+              </w:rPr>
+              <w:t xml:space="preserve"> J.</w:t>
+            </w:r>
+            <w:r>
+              <w:rPr>
+                <w:rFonts w:ascii="Times New Roman" w:hAnsi="Times New Roman"/>
+                <w:sz w:val="24"/>
+                <w:szCs w:val="24"/>
+              </w:rPr>
+              <w:t xml:space="preserve"> </w:t>
+            </w:r>
+            <w:r>
+              <w:rPr>
+                <w:rFonts w:ascii="Times New Roman" w:hAnsi="Times New Roman"/>
+                <w:sz w:val="24"/>
+                <w:szCs w:val="24"/>
+              </w:rPr>
+              <w:t xml:space="preserve">L. &amp; Tech. </w:t>
+            </w:r>
+            <w:r>
+              <w:rPr>
+                <w:rFonts w:ascii="Times New Roman" w:hAnsi="Times New Roman"/>
+                <w:sz w:val="24"/>
+                <w:szCs w:val="24"/>
+              </w:rPr>
+              <w:t xml:space="preserve">353 </w:t>
+            </w:r>
+            <w:r>
+              <w:rPr>
+                <w:rFonts w:ascii="Times New Roman" w:hAnsi="Times New Roman"/>
+                <w:sz w:val="24"/>
+                <w:szCs w:val="24"/>
+              </w:rPr>
+              <w:t xml:space="preserve">(2012). </w:t>
+            </w:r>
           </w:p>
         </w:tc>
       </w:tr>
@@ -2146,6 +2449,87 @@
                 <w:szCs w:val="24"/>
               </w:rPr>
             </w:pPr>
+            <w:r>
+              <w:rPr>
+                <w:rFonts w:ascii="Times New Roman" w:hAnsi="Times New Roman"/>
+                <w:sz w:val="24"/>
+                <w:szCs w:val="24"/>
+              </w:rPr>
+              <w:t xml:space="preserve">Mary Louise Fellows, </w:t>
+            </w:r>
+            <w:r>
+              <w:rPr>
+                <w:rFonts w:ascii="Times New Roman" w:hAnsi="Times New Roman"/>
+                <w:i/>
+                <w:sz w:val="24"/>
+                <w:szCs w:val="24"/>
+              </w:rPr>
+              <w:t>In Search of Donative Intent</w:t>
+            </w:r>
+            <w:r>
+              <w:rPr>
+                <w:rFonts w:ascii="Times New Roman" w:hAnsi="Times New Roman"/>
+                <w:sz w:val="24"/>
+                <w:szCs w:val="24"/>
+              </w:rPr>
+              <w:t xml:space="preserve">, 73 </w:t>
+            </w:r>
+            <w:r>
+              <w:rPr>
+                <w:rFonts w:ascii="Times New Roman" w:hAnsi="Times New Roman"/>
+                <w:sz w:val="24"/>
+                <w:szCs w:val="24"/>
+              </w:rPr>
+              <w:t>Iowa L.</w:t>
+            </w:r>
+            <w:r>
+              <w:rPr>
+                <w:rFonts w:ascii="Times New Roman" w:hAnsi="Times New Roman"/>
+                <w:sz w:val="24"/>
+                <w:szCs w:val="24"/>
+              </w:rPr>
+              <w:t xml:space="preserve"> </w:t>
+            </w:r>
+            <w:r>
+              <w:rPr>
+                <w:rFonts w:ascii="Times New Roman" w:hAnsi="Times New Roman"/>
+                <w:sz w:val="24"/>
+                <w:szCs w:val="24"/>
+              </w:rPr>
+              <w:t>R</w:t>
+            </w:r>
+            <w:r>
+              <w:rPr>
+                <w:rFonts w:ascii="Times New Roman" w:hAnsi="Times New Roman"/>
+                <w:sz w:val="24"/>
+                <w:szCs w:val="24"/>
+              </w:rPr>
+              <w:t>ev</w:t>
+            </w:r>
+            <w:r>
+              <w:rPr>
+                <w:rFonts w:ascii="Times New Roman" w:hAnsi="Times New Roman"/>
+                <w:sz w:val="24"/>
+                <w:szCs w:val="24"/>
+              </w:rPr>
+              <w:t>.</w:t>
+            </w:r>
+            <w:r>
+              <w:rPr>
+                <w:rFonts w:ascii="Times New Roman" w:hAnsi="Times New Roman"/>
+                <w:sz w:val="24"/>
+                <w:szCs w:val="24"/>
+              </w:rPr>
+              <w:t xml:space="preserve"> </w:t>
+            </w:r>
+            <w:r>
+              <w:rPr>
+                <w:rFonts w:ascii="Times New Roman" w:hAnsi="Times New Roman"/>
+                <w:sz w:val="24"/>
+                <w:szCs w:val="24"/>
+              </w:rPr>
+              <w:t xml:space="preserve">611 (1988). </w:t>
+            </w:r>
           </w:p>
         </w:tc>
       </w:tr>
@@ -2196,6 +2580,60 @@
                 <w:szCs w:val="24"/>
               </w:rPr>
             </w:pPr>
+            <w:r>
+              <w:rPr>
+                <w:rFonts w:ascii="Times New Roman" w:hAnsi="Times New Roman"/>
+                <w:color w:val="222222"/>
+                <w:sz w:val="24"/>
+                <w:szCs w:val="24"/>
+              </w:rPr>
+              <w:t>Exec. Order No. 13148</w:t>
+            </w:r>
+            <w:r>
+              <w:rPr>
+                <w:rFonts w:ascii="Times New Roman" w:hAnsi="Times New Roman"/>
+                <w:color w:val="222222"/>
+                <w:sz w:val="24"/>
+                <w:szCs w:val="24"/>
+              </w:rPr>
+              <w:t xml:space="preserve">, </w:t>
+            </w:r>
+            <w:r>
+              <w:rPr>
+                <w:rFonts w:ascii="Times New Roman" w:hAnsi="Times New Roman"/>
+                <w:color w:val="222222"/>
+                <w:sz w:val="24"/>
+                <w:szCs w:val="24"/>
+              </w:rPr>
+              <w:t>65 Fed. Reg</w:t>
+            </w:r>
+            <w:r>
+              <w:rPr>
+                <w:rFonts w:ascii="Times New Roman" w:hAnsi="Times New Roman"/>
+                <w:color w:val="222222"/>
+                <w:sz w:val="24"/>
+                <w:szCs w:val="24"/>
+              </w:rPr>
+              <w:t xml:space="preserve">. </w:t>
+            </w:r>
+            <w:r>
+              <w:rPr>
+                <w:rFonts w:ascii="Times New Roman" w:hAnsi="Times New Roman"/>
+                <w:color w:val="222222"/>
+                <w:sz w:val="24"/>
+                <w:szCs w:val="24"/>
+              </w:rPr>
+              <w:t>24,595</w:t>
+            </w:r>
+            <w:r>
+              <w:rPr>
+                <w:rFonts w:ascii="Times New Roman" w:hAnsi="Times New Roman"/>
+                <w:color w:val="222222"/>
+                <w:sz w:val="24"/>
+                <w:szCs w:val="24"/>
+              </w:rPr>
+              <w:t xml:space="preserve"> (Apr. 26, 2000). </w:t>
+            </w:r>
           </w:p>
         </w:tc>
       </w:tr>
@@ -2222,6 +2660,7 @@
                 <w:sz w:val="24"/>
                 <w:szCs w:val="24"/>
               </w:rPr>
+              <w:lastRenderedPageBreak/>
               <w:t>Source 13</w:t>
             </w:r>
           </w:p>
@@ -2246,6 +2685,100 @@
                 <w:szCs w:val="24"/>
               </w:rPr>
             </w:pPr>
+            <w:r>
+              <w:rPr>
+                <w:rFonts w:ascii="Times New Roman" w:hAnsi="Times New Roman"/>
+                <w:i/>
+                <w:color w:val="222222"/>
+                <w:sz w:val="24"/>
+                <w:szCs w:val="24"/>
+              </w:rPr>
+              <w:t xml:space="preserve">Thomas v. </w:t>
+            </w:r>
+            <w:proofErr w:type="spellStart"/>
+            <w:r>
+              <w:rPr>
+                <w:rFonts w:ascii="Times New Roman" w:hAnsi="Times New Roman"/>
+                <w:i/>
+                <w:color w:val="222222"/>
+                <w:sz w:val="24"/>
+                <w:szCs w:val="24"/>
+              </w:rPr>
+              <w:t>Schroer</w:t>
+            </w:r>
+            <w:proofErr w:type="spellEnd"/>
+            <w:r>
+              <w:rPr>
+                <w:rFonts w:ascii="Times New Roman" w:hAnsi="Times New Roman"/>
+                <w:color w:val="222222"/>
+                <w:sz w:val="24"/>
+                <w:szCs w:val="24"/>
+              </w:rPr>
+              <w:t xml:space="preserve">, </w:t>
+            </w:r>
+            <w:r>
+              <w:rPr>
+                <w:rFonts w:ascii="Times New Roman" w:hAnsi="Times New Roman"/>
+                <w:color w:val="222222"/>
+                <w:sz w:val="24"/>
+                <w:szCs w:val="24"/>
+              </w:rPr>
+              <w:t>127 F.</w:t>
+            </w:r>
+            <w:r>
+              <w:rPr>
+                <w:rFonts w:ascii="Times New Roman" w:hAnsi="Times New Roman"/>
+                <w:color w:val="222222"/>
+                <w:sz w:val="24"/>
+                <w:szCs w:val="24"/>
+              </w:rPr>
+              <w:t xml:space="preserve"> </w:t>
+            </w:r>
+            <w:r>
+              <w:rPr>
+                <w:rFonts w:ascii="Times New Roman" w:hAnsi="Times New Roman"/>
+                <w:color w:val="222222"/>
+                <w:sz w:val="24"/>
+                <w:szCs w:val="24"/>
+              </w:rPr>
+              <w:t>Supp.</w:t>
+            </w:r>
+            <w:r>
+              <w:rPr>
+                <w:rFonts w:ascii="Times New Roman" w:hAnsi="Times New Roman"/>
+                <w:color w:val="222222"/>
+                <w:sz w:val="24"/>
+                <w:szCs w:val="24"/>
+              </w:rPr>
+              <w:t xml:space="preserve"> </w:t>
+            </w:r>
+            <w:r>
+              <w:rPr>
+                <w:rFonts w:ascii="Times New Roman" w:hAnsi="Times New Roman"/>
+                <w:color w:val="222222"/>
+                <w:sz w:val="24"/>
+                <w:szCs w:val="24"/>
+              </w:rPr>
+              <w:t>3d 864 (W.D.</w:t>
+            </w:r>
+            <w:r>
+              <w:rPr>
+                <w:rFonts w:ascii="Times New Roman" w:hAnsi="Times New Roman"/>
+                <w:color w:val="222222"/>
+                <w:sz w:val="24"/>
+                <w:szCs w:val="24"/>
+              </w:rPr>
+              <w:t xml:space="preserve"> </w:t>
+            </w:r>
+            <w:r>
+              <w:rPr>
+                <w:rFonts w:ascii="Times New Roman" w:hAnsi="Times New Roman"/>
+                <w:color w:val="222222"/>
+                <w:sz w:val="24"/>
+                <w:szCs w:val="24"/>
+              </w:rPr>
+              <w:t xml:space="preserve">Tenn. 2015). </w:t>
+            </w:r>
           </w:p>
         </w:tc>
       </w:tr>
@@ -2272,7 +2805,6 @@
                 <w:sz w:val="24"/>
                 <w:szCs w:val="24"/>
               </w:rPr>
-              <w:lastRenderedPageBreak/>
               <w:t>Source 14</w:t>
             </w:r>
           </w:p>
@@ -2291,6 +2823,38 @@
                 <w:szCs w:val="24"/>
               </w:rPr>
             </w:pPr>
+            <w:r>
+              <w:rPr>
+                <w:rFonts w:ascii="Times New Roman" w:hAnsi="Times New Roman"/>
+                <w:sz w:val="24"/>
+                <w:szCs w:val="24"/>
+              </w:rPr>
+              <w:t xml:space="preserve">Gaining Responsibility on Water Act of 2017, </w:t>
+            </w:r>
+            <w:r>
+              <w:rPr>
+                <w:rFonts w:ascii="Times New Roman" w:hAnsi="Times New Roman"/>
+                <w:sz w:val="24"/>
+                <w:szCs w:val="24"/>
+              </w:rPr>
+              <w:t>H.R. 23</w:t>
+            </w:r>
+            <w:r>
+              <w:rPr>
+                <w:rFonts w:ascii="Times New Roman" w:hAnsi="Times New Roman"/>
+                <w:sz w:val="24"/>
+                <w:szCs w:val="24"/>
+              </w:rPr>
+              <w:t xml:space="preserve">, 115th Cong. </w:t>
+            </w:r>
+            <w:r>
+              <w:rPr>
+                <w:rFonts w:ascii="Times New Roman" w:hAnsi="Times New Roman"/>
+                <w:sz w:val="24"/>
+                <w:szCs w:val="24"/>
+              </w:rPr>
+              <w:t xml:space="preserve">(2017). </w:t>
+            </w:r>
           </w:p>
         </w:tc>
       </w:tr>
@@ -2335,6 +2899,22 @@
                 <w:szCs w:val="24"/>
               </w:rPr>
             </w:pPr>
+            <w:r>
+              <w:rPr>
+                <w:rFonts w:ascii="Times New Roman" w:hAnsi="Times New Roman"/>
+                <w:sz w:val="24"/>
+                <w:szCs w:val="24"/>
+              </w:rPr>
+              <w:t xml:space="preserve">Promoting Women in Entrepreneurship Act, </w:t>
+            </w:r>
+            <w:r>
+              <w:rPr>
+                <w:rFonts w:ascii="Times New Roman" w:hAnsi="Times New Roman"/>
+                <w:sz w:val="24"/>
+                <w:szCs w:val="24"/>
+              </w:rPr>
+              <w:t xml:space="preserve">H.R. 255, 115th Cong. (2017). </w:t>
+            </w:r>
           </w:p>
         </w:tc>
       </w:tr>
@@ -2379,6 +2959,86 @@
                 <w:szCs w:val="24"/>
               </w:rPr>
             </w:pPr>
+            <w:r>
+              <w:rPr>
+                <w:rFonts w:ascii="Times New Roman" w:hAnsi="Times New Roman"/>
+                <w:sz w:val="24"/>
+                <w:szCs w:val="24"/>
+              </w:rPr>
+              <w:t>Treaty of Friendship, Commerce and Navigation</w:t>
+            </w:r>
+            <w:r>
+              <w:rPr>
+                <w:rFonts w:ascii="Times New Roman" w:hAnsi="Times New Roman"/>
+                <w:sz w:val="24"/>
+                <w:szCs w:val="24"/>
+              </w:rPr>
+              <w:t>, U.S.-Italy</w:t>
+            </w:r>
+            <w:r>
+              <w:rPr>
+                <w:rFonts w:ascii="Times New Roman" w:hAnsi="Times New Roman"/>
+                <w:sz w:val="24"/>
+                <w:szCs w:val="24"/>
+              </w:rPr>
+              <w:t xml:space="preserve">, </w:t>
+            </w:r>
+            <w:r>
+              <w:rPr>
+                <w:rFonts w:ascii="Times New Roman" w:hAnsi="Times New Roman"/>
+                <w:sz w:val="24"/>
+                <w:szCs w:val="24"/>
+              </w:rPr>
+              <w:t>Feb. 2</w:t>
+            </w:r>
+            <w:r>
+              <w:rPr>
+                <w:rFonts w:ascii="Times New Roman" w:hAnsi="Times New Roman"/>
+                <w:sz w:val="24"/>
+                <w:szCs w:val="24"/>
+              </w:rPr>
+              <w:t>, 194</w:t>
+            </w:r>
+            <w:r>
+              <w:rPr>
+                <w:rFonts w:ascii="Times New Roman" w:hAnsi="Times New Roman"/>
+                <w:sz w:val="24"/>
+                <w:szCs w:val="24"/>
+              </w:rPr>
+              <w:t>8</w:t>
+            </w:r>
+            <w:r>
+              <w:rPr>
+                <w:rFonts w:ascii="Times New Roman" w:hAnsi="Times New Roman"/>
+                <w:sz w:val="24"/>
+                <w:szCs w:val="24"/>
+              </w:rPr>
+              <w:t xml:space="preserve">, </w:t>
+            </w:r>
+            <w:r>
+              <w:rPr>
+                <w:rFonts w:ascii="Times New Roman" w:hAnsi="Times New Roman"/>
+                <w:sz w:val="24"/>
+                <w:szCs w:val="24"/>
+              </w:rPr>
+              <w:t xml:space="preserve">12 U.S.T. </w:t>
+            </w:r>
+            <w:r>
+              <w:rPr>
+                <w:rFonts w:ascii="Times New Roman" w:hAnsi="Times New Roman"/>
+                <w:sz w:val="24"/>
+                <w:szCs w:val="24"/>
+              </w:rPr>
+              <w:t>131</w:t>
+            </w:r>
+            <w:r>
+              <w:rPr>
+                <w:rFonts w:ascii="Times New Roman" w:hAnsi="Times New Roman"/>
+                <w:sz w:val="24"/>
+                <w:szCs w:val="24"/>
+              </w:rPr>
+              <w:t xml:space="preserve">. </w:t>
+            </w:r>
           </w:p>
         </w:tc>
       </w:tr>
@@ -2423,6 +3083,22 @@
                 <w:szCs w:val="24"/>
               </w:rPr>
             </w:pPr>
+            <w:r>
+              <w:rPr>
+                <w:rFonts w:ascii="Times New Roman" w:hAnsi="Times New Roman"/>
+                <w:sz w:val="24"/>
+                <w:szCs w:val="24"/>
+              </w:rPr>
+              <w:t>U.S. Patent No. 4,753,647</w:t>
+            </w:r>
+            <w:r>
+              <w:rPr>
+                <w:rFonts w:ascii="Times New Roman" w:hAnsi="Times New Roman"/>
+                <w:sz w:val="24"/>
+                <w:szCs w:val="24"/>
+              </w:rPr>
+              <w:t xml:space="preserve"> (filed Feb. 20, 1987). </w:t>
+            </w:r>
           </w:p>
         </w:tc>
       </w:tr>
@@ -2467,6 +3143,42 @@
                 <w:szCs w:val="24"/>
               </w:rPr>
             </w:pPr>
+            <w:r>
+              <w:rPr>
+                <w:rFonts w:ascii="Times New Roman" w:hAnsi="Times New Roman"/>
+                <w:i/>
+                <w:sz w:val="24"/>
+                <w:szCs w:val="24"/>
+              </w:rPr>
+              <w:t>White v. N</w:t>
+            </w:r>
+            <w:r>
+              <w:rPr>
+                <w:rFonts w:ascii="Times New Roman" w:hAnsi="Times New Roman"/>
+                <w:i/>
+                <w:sz w:val="24"/>
+                <w:szCs w:val="24"/>
+              </w:rPr>
+              <w:t>ichols</w:t>
+            </w:r>
+            <w:r>
+              <w:rPr>
+                <w:rFonts w:ascii="Times New Roman" w:hAnsi="Times New Roman"/>
+                <w:sz w:val="24"/>
+                <w:szCs w:val="24"/>
+              </w:rPr>
+              <w:t xml:space="preserve">, </w:t>
+            </w:r>
+            <w:bookmarkStart w:id="0" w:name="_GoBack"/>
+            <w:bookmarkEnd w:id="0"/>
+            <w:r>
+              <w:rPr>
+                <w:rFonts w:ascii="Times New Roman" w:hAnsi="Times New Roman"/>
+                <w:sz w:val="24"/>
+                <w:szCs w:val="24"/>
+              </w:rPr>
+              <w:t xml:space="preserve"> </w:t>
+            </w:r>
           </w:p>
         </w:tc>
       </w:tr>

</xml_diff>

<commit_message>
J. Comp: Sources 1 - 23
</commit_message>
<xml_diff>
--- a/G40673027.docx
+++ b/G40673027.docx
@@ -3169,15 +3169,53 @@
               </w:rPr>
               <w:t xml:space="preserve">, </w:t>
             </w:r>
-            <w:bookmarkStart w:id="0" w:name="_GoBack"/>
-            <w:bookmarkEnd w:id="0"/>
-            <w:r>
-              <w:rPr>
-                <w:rFonts w:ascii="Times New Roman" w:hAnsi="Times New Roman"/>
-                <w:sz w:val="24"/>
-                <w:szCs w:val="24"/>
-              </w:rPr>
-              <w:t xml:space="preserve"> </w:t>
+            <w:r>
+              <w:rPr>
+                <w:rFonts w:ascii="Times New Roman" w:hAnsi="Times New Roman"/>
+                <w:sz w:val="24"/>
+                <w:szCs w:val="24"/>
+              </w:rPr>
+              <w:t>No</w:t>
+            </w:r>
+            <w:r>
+              <w:rPr>
+                <w:rFonts w:ascii="Times New Roman" w:hAnsi="Times New Roman"/>
+                <w:sz w:val="24"/>
+                <w:szCs w:val="24"/>
+              </w:rPr>
+              <w:t xml:space="preserve">. 02-01712-CV-P-Ne, </w:t>
+            </w:r>
+            <w:r>
+              <w:rPr>
+                <w:rFonts w:ascii="Times New Roman" w:hAnsi="Times New Roman"/>
+                <w:sz w:val="24"/>
+                <w:szCs w:val="24"/>
+              </w:rPr>
+              <w:t xml:space="preserve">2006 </w:t>
+            </w:r>
+            <w:r>
+              <w:rPr>
+                <w:rFonts w:ascii="Times New Roman" w:hAnsi="Times New Roman"/>
+                <w:sz w:val="24"/>
+                <w:szCs w:val="24"/>
+              </w:rPr>
+              <w:t>WL 1594213</w:t>
+            </w:r>
+            <w:r>
+              <w:rPr>
+                <w:rFonts w:ascii="Times New Roman" w:hAnsi="Times New Roman"/>
+                <w:sz w:val="24"/>
+                <w:szCs w:val="24"/>
+              </w:rPr>
+              <w:t xml:space="preserve"> (N.D. A</w:t>
+            </w:r>
+            <w:r>
+              <w:rPr>
+                <w:rFonts w:ascii="Times New Roman" w:hAnsi="Times New Roman"/>
+                <w:sz w:val="24"/>
+                <w:szCs w:val="24"/>
+              </w:rPr>
+              <w:t xml:space="preserve">la. June 12, 2006). </w:t>
             </w:r>
           </w:p>
         </w:tc>
@@ -3228,6 +3266,38 @@
                 <w:szCs w:val="24"/>
               </w:rPr>
             </w:pPr>
+            <w:r>
+              <w:rPr>
+                <w:rFonts w:ascii="Times New Roman" w:hAnsi="Times New Roman"/>
+                <w:sz w:val="24"/>
+                <w:szCs w:val="24"/>
+              </w:rPr>
+              <w:t>Restatement (Third) of Torts</w:t>
+            </w:r>
+            <w:r>
+              <w:rPr>
+                <w:rFonts w:ascii="Times New Roman" w:hAnsi="Times New Roman"/>
+                <w:sz w:val="24"/>
+                <w:szCs w:val="24"/>
+              </w:rPr>
+              <w:t xml:space="preserve"> § 3 (Am. Law</w:t>
+            </w:r>
+            <w:r>
+              <w:rPr>
+                <w:rFonts w:ascii="Times New Roman" w:hAnsi="Times New Roman"/>
+                <w:sz w:val="24"/>
+                <w:szCs w:val="24"/>
+              </w:rPr>
+              <w:t xml:space="preserve"> Inst. 2</w:t>
+            </w:r>
+            <w:r>
+              <w:rPr>
+                <w:rFonts w:ascii="Times New Roman" w:hAnsi="Times New Roman"/>
+                <w:sz w:val="24"/>
+                <w:szCs w:val="24"/>
+              </w:rPr>
+              <w:t xml:space="preserve">005). </w:t>
+            </w:r>
           </w:p>
         </w:tc>
       </w:tr>
@@ -3272,6 +3342,22 @@
                 <w:szCs w:val="24"/>
               </w:rPr>
             </w:pPr>
+            <w:r>
+              <w:rPr>
+                <w:rFonts w:ascii="Times New Roman" w:hAnsi="Times New Roman"/>
+                <w:sz w:val="24"/>
+                <w:szCs w:val="24"/>
+              </w:rPr>
+              <w:t>S. Rep. No. 107-104</w:t>
+            </w:r>
+            <w:r>
+              <w:rPr>
+                <w:rFonts w:ascii="Times New Roman" w:hAnsi="Times New Roman"/>
+                <w:sz w:val="24"/>
+                <w:szCs w:val="24"/>
+              </w:rPr>
+              <w:t xml:space="preserve"> (2001). </w:t>
+            </w:r>
           </w:p>
         </w:tc>
       </w:tr>
@@ -3321,6 +3407,70 @@
                 <w:szCs w:val="24"/>
               </w:rPr>
             </w:pPr>
+            <w:r>
+              <w:rPr>
+                <w:rFonts w:ascii="Times New Roman" w:hAnsi="Times New Roman"/>
+                <w:sz w:val="24"/>
+                <w:szCs w:val="24"/>
+              </w:rPr>
+              <w:t xml:space="preserve">Edward V. Murphy, </w:t>
+            </w:r>
+            <w:r>
+              <w:rPr>
+                <w:rFonts w:ascii="Times New Roman" w:hAnsi="Times New Roman"/>
+                <w:sz w:val="24"/>
+                <w:szCs w:val="24"/>
+              </w:rPr>
+              <w:t>Cong</w:t>
+            </w:r>
+            <w:r>
+              <w:rPr>
+                <w:rFonts w:ascii="Times New Roman" w:hAnsi="Times New Roman"/>
+                <w:sz w:val="24"/>
+                <w:szCs w:val="24"/>
+              </w:rPr>
+              <w:t xml:space="preserve">. </w:t>
+            </w:r>
+            <w:r>
+              <w:rPr>
+                <w:rFonts w:ascii="Times New Roman" w:hAnsi="Times New Roman"/>
+                <w:sz w:val="24"/>
+                <w:szCs w:val="24"/>
+              </w:rPr>
+              <w:t xml:space="preserve">Research Serv., </w:t>
+            </w:r>
+            <w:r>
+              <w:rPr>
+                <w:rFonts w:ascii="Times New Roman" w:hAnsi="Times New Roman"/>
+                <w:sz w:val="24"/>
+                <w:szCs w:val="24"/>
+              </w:rPr>
+              <w:t>R43087</w:t>
+            </w:r>
+            <w:r>
+              <w:rPr>
+                <w:rFonts w:ascii="Times New Roman" w:hAnsi="Times New Roman"/>
+                <w:sz w:val="24"/>
+                <w:szCs w:val="24"/>
+              </w:rPr>
+              <w:t xml:space="preserve">, </w:t>
+            </w:r>
+            <w:r>
+              <w:rPr>
+                <w:rFonts w:ascii="Times New Roman" w:hAnsi="Times New Roman"/>
+                <w:sz w:val="24"/>
+                <w:szCs w:val="24"/>
+              </w:rPr>
+              <w:t>Who Regulates Whom and How? An Overview of U.S. Financial Regulatory Policy for Banking and Securities Markets</w:t>
+            </w:r>
+            <w:r>
+              <w:rPr>
+                <w:rFonts w:ascii="Times New Roman" w:hAnsi="Times New Roman"/>
+                <w:sz w:val="24"/>
+                <w:szCs w:val="24"/>
+              </w:rPr>
+              <w:t xml:space="preserve"> (2015). </w:t>
+            </w:r>
           </w:p>
         </w:tc>
       </w:tr>
@@ -3365,6 +3515,119 @@
                 <w:szCs w:val="24"/>
               </w:rPr>
             </w:pPr>
+            <w:r>
+              <w:rPr>
+                <w:rFonts w:ascii="Times New Roman" w:hAnsi="Times New Roman"/>
+                <w:sz w:val="24"/>
+                <w:szCs w:val="24"/>
+              </w:rPr>
+              <w:t xml:space="preserve">Brett </w:t>
+            </w:r>
+            <w:proofErr w:type="spellStart"/>
+            <w:proofErr w:type="gramStart"/>
+            <w:r>
+              <w:rPr>
+                <w:rFonts w:ascii="Times New Roman" w:hAnsi="Times New Roman"/>
+                <w:sz w:val="24"/>
+                <w:szCs w:val="24"/>
+              </w:rPr>
+              <w:t>M.Kavanaugh</w:t>
+            </w:r>
+            <w:proofErr w:type="spellEnd"/>
+            <w:proofErr w:type="gramEnd"/>
+            <w:r>
+              <w:rPr>
+                <w:rFonts w:ascii="Times New Roman" w:hAnsi="Times New Roman"/>
+                <w:sz w:val="24"/>
+                <w:szCs w:val="24"/>
+              </w:rPr>
+              <w:t xml:space="preserve">, </w:t>
+            </w:r>
+            <w:r>
+              <w:rPr>
+                <w:rFonts w:ascii="Times New Roman" w:hAnsi="Times New Roman"/>
+                <w:i/>
+                <w:sz w:val="24"/>
+                <w:szCs w:val="24"/>
+              </w:rPr>
+              <w:t>Fixing Statutory Interpretation</w:t>
+            </w:r>
+            <w:r>
+              <w:rPr>
+                <w:rFonts w:ascii="Times New Roman" w:hAnsi="Times New Roman"/>
+                <w:sz w:val="24"/>
+                <w:szCs w:val="24"/>
+              </w:rPr>
+              <w:t xml:space="preserve">, </w:t>
+            </w:r>
+            <w:r>
+              <w:rPr>
+                <w:rFonts w:ascii="Times New Roman" w:hAnsi="Times New Roman"/>
+                <w:sz w:val="24"/>
+                <w:szCs w:val="24"/>
+              </w:rPr>
+              <w:t xml:space="preserve">129 </w:t>
+            </w:r>
+            <w:proofErr w:type="spellStart"/>
+            <w:r>
+              <w:rPr>
+                <w:rFonts w:ascii="Times New Roman" w:hAnsi="Times New Roman"/>
+                <w:sz w:val="24"/>
+                <w:szCs w:val="24"/>
+              </w:rPr>
+              <w:t>Harv</w:t>
+            </w:r>
+            <w:proofErr w:type="spellEnd"/>
+            <w:r>
+              <w:rPr>
+                <w:rFonts w:ascii="Times New Roman" w:hAnsi="Times New Roman"/>
+                <w:sz w:val="24"/>
+                <w:szCs w:val="24"/>
+              </w:rPr>
+              <w:t>. L. Rev.</w:t>
+            </w:r>
+            <w:r>
+              <w:rPr>
+                <w:rFonts w:ascii="Times New Roman" w:hAnsi="Times New Roman"/>
+                <w:sz w:val="24"/>
+                <w:szCs w:val="24"/>
+              </w:rPr>
+              <w:t xml:space="preserve"> 2118 (2016)</w:t>
+            </w:r>
+            <w:r>
+              <w:rPr>
+                <w:rFonts w:ascii="Times New Roman" w:hAnsi="Times New Roman"/>
+                <w:sz w:val="24"/>
+                <w:szCs w:val="24"/>
+              </w:rPr>
+              <w:t xml:space="preserve"> (reviewing</w:t>
+            </w:r>
+            <w:r>
+              <w:rPr>
+                <w:rFonts w:ascii="Times New Roman" w:hAnsi="Times New Roman"/>
+                <w:sz w:val="24"/>
+                <w:szCs w:val="24"/>
+              </w:rPr>
+              <w:t xml:space="preserve"> Robert A. </w:t>
+            </w:r>
+            <w:proofErr w:type="spellStart"/>
+            <w:r>
+              <w:rPr>
+                <w:rFonts w:ascii="Times New Roman" w:hAnsi="Times New Roman"/>
+                <w:sz w:val="24"/>
+                <w:szCs w:val="24"/>
+              </w:rPr>
+              <w:t>Katzmann</w:t>
+            </w:r>
+            <w:proofErr w:type="spellEnd"/>
+            <w:r>
+              <w:rPr>
+                <w:rFonts w:ascii="Times New Roman" w:hAnsi="Times New Roman"/>
+                <w:sz w:val="24"/>
+                <w:szCs w:val="24"/>
+              </w:rPr>
+              <w:t xml:space="preserve">, Judging Statutes). </w:t>
+            </w:r>
           </w:p>
         </w:tc>
       </w:tr>
@@ -3409,6 +3672,80 @@
                 <w:szCs w:val="24"/>
               </w:rPr>
             </w:pPr>
+            <w:r>
+              <w:rPr>
+                <w:rFonts w:ascii="Times New Roman" w:hAnsi="Times New Roman"/>
+                <w:i/>
+                <w:sz w:val="24"/>
+                <w:szCs w:val="24"/>
+              </w:rPr>
+              <w:t>United States v. Rodrig</w:t>
+            </w:r>
+            <w:r>
+              <w:rPr>
+                <w:rFonts w:ascii="Times New Roman" w:hAnsi="Times New Roman"/>
+                <w:i/>
+                <w:sz w:val="24"/>
+                <w:szCs w:val="24"/>
+              </w:rPr>
+              <w:t>uez</w:t>
+            </w:r>
+            <w:r>
+              <w:rPr>
+                <w:rFonts w:ascii="Times New Roman" w:hAnsi="Times New Roman"/>
+                <w:sz w:val="24"/>
+                <w:szCs w:val="24"/>
+              </w:rPr>
+              <w:t xml:space="preserve">, </w:t>
+            </w:r>
+            <w:r>
+              <w:rPr>
+                <w:rFonts w:ascii="Times New Roman" w:hAnsi="Times New Roman"/>
+                <w:sz w:val="24"/>
+                <w:szCs w:val="24"/>
+              </w:rPr>
+              <w:t xml:space="preserve">No. 2:04-cr-55, </w:t>
+            </w:r>
+            <w:r>
+              <w:rPr>
+                <w:rFonts w:ascii="Times New Roman" w:hAnsi="Times New Roman"/>
+                <w:sz w:val="24"/>
+                <w:szCs w:val="24"/>
+              </w:rPr>
+              <w:t xml:space="preserve">2006 WL 487117 </w:t>
+            </w:r>
+            <w:r>
+              <w:rPr>
+                <w:rFonts w:ascii="Times New Roman" w:hAnsi="Times New Roman"/>
+                <w:sz w:val="24"/>
+                <w:szCs w:val="24"/>
+              </w:rPr>
+              <w:t>(</w:t>
+            </w:r>
+            <w:r>
+              <w:rPr>
+                <w:rFonts w:ascii="Times New Roman" w:hAnsi="Times New Roman"/>
+                <w:sz w:val="24"/>
+                <w:szCs w:val="24"/>
+              </w:rPr>
+              <w:t>D. N.</w:t>
+            </w:r>
+            <w:r>
+              <w:rPr>
+                <w:rFonts w:ascii="Times New Roman" w:hAnsi="Times New Roman"/>
+                <w:sz w:val="24"/>
+                <w:szCs w:val="24"/>
+              </w:rPr>
+              <w:t>D. Feb. 28, 2006)</w:t>
+            </w:r>
+            <w:r>
+              <w:rPr>
+                <w:rFonts w:ascii="Times New Roman" w:hAnsi="Times New Roman"/>
+                <w:sz w:val="24"/>
+                <w:szCs w:val="24"/>
+              </w:rPr>
+              <w:t>.</w:t>
+            </w:r>
           </w:p>
         </w:tc>
       </w:tr>
@@ -3453,6 +3790,8 @@
                 <w:szCs w:val="24"/>
               </w:rPr>
             </w:pPr>
+            <w:bookmarkStart w:id="0" w:name="_GoBack"/>
+            <w:bookmarkEnd w:id="0"/>
           </w:p>
         </w:tc>
       </w:tr>

</xml_diff>

<commit_message>
Journal Comp: Part II:A
Mark Ups complete
</commit_message>
<xml_diff>
--- a/G40673027.docx
+++ b/G40673027.docx
@@ -3521,20 +3521,24 @@
                 <w:sz w:val="24"/>
                 <w:szCs w:val="24"/>
               </w:rPr>
-              <w:t xml:space="preserve">Brett </w:t>
-            </w:r>
-            <w:proofErr w:type="spellStart"/>
-            <w:proofErr w:type="gramStart"/>
-            <w:r>
-              <w:rPr>
-                <w:rFonts w:ascii="Times New Roman" w:hAnsi="Times New Roman"/>
-                <w:sz w:val="24"/>
-                <w:szCs w:val="24"/>
-              </w:rPr>
-              <w:t>M.Kavanaugh</w:t>
-            </w:r>
-            <w:proofErr w:type="spellEnd"/>
-            <w:proofErr w:type="gramEnd"/>
+              <w:t>Brett M.</w:t>
+            </w:r>
+            <w:r>
+              <w:rPr>
+                <w:rFonts w:ascii="Times New Roman" w:hAnsi="Times New Roman"/>
+                <w:sz w:val="24"/>
+                <w:szCs w:val="24"/>
+              </w:rPr>
+              <w:t xml:space="preserve"> </w:t>
+            </w:r>
+            <w:r>
+              <w:rPr>
+                <w:rFonts w:ascii="Times New Roman" w:hAnsi="Times New Roman"/>
+                <w:sz w:val="24"/>
+                <w:szCs w:val="24"/>
+              </w:rPr>
+              <w:t>Kavanaugh</w:t>
+            </w:r>
             <w:r>
               <w:rPr>
                 <w:rFonts w:ascii="Times New Roman" w:hAnsi="Times New Roman"/>
@@ -3790,8 +3794,46 @@
                 <w:szCs w:val="24"/>
               </w:rPr>
             </w:pPr>
-            <w:bookmarkStart w:id="0" w:name="_GoBack"/>
-            <w:bookmarkEnd w:id="0"/>
+            <w:r>
+              <w:rPr>
+                <w:rFonts w:ascii="Times New Roman" w:hAnsi="Times New Roman"/>
+                <w:sz w:val="24"/>
+                <w:szCs w:val="24"/>
+              </w:rPr>
+              <w:t>8</w:t>
+            </w:r>
+            <w:r>
+              <w:rPr>
+                <w:rFonts w:ascii="Times New Roman" w:hAnsi="Times New Roman"/>
+                <w:sz w:val="24"/>
+                <w:szCs w:val="24"/>
+              </w:rPr>
+              <w:t xml:space="preserve"> C.F.R. § 217</w:t>
+            </w:r>
+            <w:r>
+              <w:rPr>
+                <w:rFonts w:ascii="Times New Roman" w:hAnsi="Times New Roman"/>
+                <w:sz w:val="24"/>
+                <w:szCs w:val="24"/>
+              </w:rPr>
+              <w:t xml:space="preserve"> (</w:t>
+            </w:r>
+            <w:r>
+              <w:rPr>
+                <w:rFonts w:ascii="Times New Roman" w:hAnsi="Times New Roman"/>
+                <w:sz w:val="24"/>
+                <w:szCs w:val="24"/>
+              </w:rPr>
+              <w:t>2017</w:t>
+            </w:r>
+            <w:r>
+              <w:rPr>
+                <w:rFonts w:ascii="Times New Roman" w:hAnsi="Times New Roman"/>
+                <w:sz w:val="24"/>
+                <w:szCs w:val="24"/>
+              </w:rPr>
+              <w:t xml:space="preserve">). </w:t>
+            </w:r>
           </w:p>
         </w:tc>
       </w:tr>
@@ -3836,6 +3878,22 @@
                 <w:szCs w:val="24"/>
               </w:rPr>
             </w:pPr>
+            <w:r>
+              <w:rPr>
+                <w:rFonts w:ascii="Times New Roman" w:hAnsi="Times New Roman"/>
+                <w:sz w:val="24"/>
+                <w:szCs w:val="24"/>
+              </w:rPr>
+              <w:t>Ky. Rev. Stat. Ann. §</w:t>
+            </w:r>
+            <w:r>
+              <w:rPr>
+                <w:rFonts w:ascii="Times New Roman" w:hAnsi="Times New Roman"/>
+                <w:sz w:val="24"/>
+                <w:szCs w:val="24"/>
+              </w:rPr>
+              <w:t xml:space="preserve"> 532 (West 2016). </w:t>
+            </w:r>
           </w:p>
         </w:tc>
       </w:tr>
@@ -4090,7 +4148,28 @@
           <w:rFonts w:ascii="Times New Roman" w:hAnsi="Times New Roman"/>
           <w:sz w:val="24"/>
         </w:rPr>
-        <w:t xml:space="preserve">Despite the apparent constitutionality of Zero Tolerance (“ZT”) policies, see </w:t>
+        <w:t xml:space="preserve">Despite the apparent constitutionality of Zero Tolerance (“ZT”) policies, </w:t>
+      </w:r>
+      <w:r>
+        <w:rPr>
+          <w:rFonts w:ascii="Times New Roman" w:hAnsi="Times New Roman"/>
+          <w:i/>
+          <w:sz w:val="24"/>
+          <w:rPrChange w:id="0" w:author="Author">
+            <w:rPr>
+              <w:rFonts w:ascii="Times New Roman" w:hAnsi="Times New Roman"/>
+              <w:sz w:val="24"/>
+            </w:rPr>
+          </w:rPrChange>
+        </w:rPr>
+        <w:t>see</w:t>
+      </w:r>
+      <w:r>
+        <w:rPr>
+          <w:rFonts w:ascii="Times New Roman" w:hAnsi="Times New Roman"/>
+          <w:sz w:val="24"/>
+        </w:rPr>
+        <w:t xml:space="preserve"> </w:t>
       </w:r>
       <w:r>
         <w:rPr>
@@ -4136,9 +4215,16 @@
       <w:r>
         <w:rPr>
           <w:rFonts w:ascii="Times New Roman" w:hAnsi="Times New Roman"/>
-          <w:smallCaps/>
-          <w:sz w:val="24"/>
-          <w:szCs w:val="24"/>
+          <w:sz w:val="24"/>
+          <w:szCs w:val="24"/>
+          <w:rPrChange w:id="1" w:author="Author">
+            <w:rPr>
+              <w:rFonts w:ascii="Times New Roman" w:hAnsi="Times New Roman"/>
+              <w:smallCaps/>
+              <w:sz w:val="24"/>
+              <w:szCs w:val="24"/>
+            </w:rPr>
+          </w:rPrChange>
         </w:rPr>
         <w:t xml:space="preserve">The </w:t>
       </w:r>
@@ -4146,9 +4232,16 @@
       <w:r>
         <w:rPr>
           <w:rFonts w:ascii="Times New Roman" w:hAnsi="Times New Roman"/>
-          <w:smallCaps/>
-          <w:sz w:val="24"/>
-          <w:szCs w:val="24"/>
+          <w:sz w:val="24"/>
+          <w:szCs w:val="24"/>
+          <w:rPrChange w:id="2" w:author="Author">
+            <w:rPr>
+              <w:rFonts w:ascii="Times New Roman" w:hAnsi="Times New Roman"/>
+              <w:smallCaps/>
+              <w:sz w:val="24"/>
+              <w:szCs w:val="24"/>
+            </w:rPr>
+          </w:rPrChange>
         </w:rPr>
         <w:t>Volokh</w:t>
       </w:r>
@@ -4156,9 +4249,16 @@
       <w:r>
         <w:rPr>
           <w:rFonts w:ascii="Times New Roman" w:hAnsi="Times New Roman"/>
-          <w:smallCaps/>
-          <w:sz w:val="24"/>
-          <w:szCs w:val="24"/>
+          <w:sz w:val="24"/>
+          <w:szCs w:val="24"/>
+          <w:rPrChange w:id="3" w:author="Author">
+            <w:rPr>
+              <w:rFonts w:ascii="Times New Roman" w:hAnsi="Times New Roman"/>
+              <w:smallCaps/>
+              <w:sz w:val="24"/>
+              <w:szCs w:val="24"/>
+            </w:rPr>
+          </w:rPrChange>
         </w:rPr>
         <w:t xml:space="preserve"> Conspiracy</w:t>
       </w:r>
@@ -4176,15 +4276,53 @@
           <w:sz w:val="24"/>
           <w:szCs w:val="24"/>
         </w:rPr>
-        <w:t>April</w:t>
-      </w:r>
-      <w:r>
-        <w:rPr>
-          <w:rFonts w:ascii="Times New Roman" w:hAnsi="Times New Roman"/>
-          <w:sz w:val="24"/>
-          <w:szCs w:val="24"/>
-        </w:rPr>
-        <w:t xml:space="preserve"> 6, 2008, 10:32P</w:t>
+        <w:t>Apr</w:t>
+      </w:r>
+      <w:ins w:id="4" w:author="Author">
+        <w:r>
+          <w:rPr>
+            <w:rFonts w:ascii="Times New Roman" w:hAnsi="Times New Roman"/>
+            <w:sz w:val="24"/>
+            <w:szCs w:val="24"/>
+          </w:rPr>
+          <w:t>.</w:t>
+        </w:r>
+      </w:ins>
+      <w:del w:id="5" w:author="Author">
+        <w:r>
+          <w:rPr>
+            <w:rFonts w:ascii="Times New Roman" w:hAnsi="Times New Roman"/>
+            <w:sz w:val="24"/>
+            <w:szCs w:val="24"/>
+          </w:rPr>
+          <w:delText>il</w:delText>
+        </w:r>
+      </w:del>
+      <w:r>
+        <w:rPr>
+          <w:rFonts w:ascii="Times New Roman" w:hAnsi="Times New Roman"/>
+          <w:sz w:val="24"/>
+          <w:szCs w:val="24"/>
+        </w:rPr>
+        <w:t xml:space="preserve"> 6, 2008, 10:32</w:t>
+      </w:r>
+      <w:ins w:id="6" w:author="Author">
+        <w:r>
+          <w:rPr>
+            <w:rFonts w:ascii="Times New Roman" w:hAnsi="Times New Roman"/>
+            <w:sz w:val="24"/>
+            <w:szCs w:val="24"/>
+          </w:rPr>
+          <w:t xml:space="preserve"> </w:t>
+        </w:r>
+      </w:ins>
+      <w:r>
+        <w:rPr>
+          <w:rFonts w:ascii="Times New Roman" w:hAnsi="Times New Roman"/>
+          <w:sz w:val="24"/>
+          <w:szCs w:val="24"/>
+        </w:rPr>
+        <w:t>P</w:t>
       </w:r>
       <w:r>
         <w:rPr>
@@ -4201,13 +4339,47 @@
         </w:rPr>
         <w:t xml:space="preserve">criticism of the basic elements of these policies has abounded in the academic literature and in national and local media.  The media tends to focus on the most bizarre outcomes of ZT policies to illustrate their unreasonableness, </w:t>
       </w:r>
-      <w:r>
-        <w:rPr>
-          <w:rFonts w:ascii="Times New Roman" w:hAnsi="Times New Roman"/>
-          <w:i/>
-          <w:sz w:val="24"/>
-        </w:rPr>
-        <w:t>E.g.,</w:t>
+      <w:ins w:id="7" w:author="Author">
+        <w:r>
+          <w:rPr>
+            <w:rFonts w:ascii="Times New Roman" w:hAnsi="Times New Roman"/>
+            <w:i/>
+            <w:sz w:val="24"/>
+          </w:rPr>
+          <w:t>e</w:t>
+        </w:r>
+      </w:ins>
+      <w:del w:id="8" w:author="Author">
+        <w:r>
+          <w:rPr>
+            <w:rFonts w:ascii="Times New Roman" w:hAnsi="Times New Roman"/>
+            <w:i/>
+            <w:sz w:val="24"/>
+          </w:rPr>
+          <w:delText>E</w:delText>
+        </w:r>
+      </w:del>
+      <w:r>
+        <w:rPr>
+          <w:rFonts w:ascii="Times New Roman" w:hAnsi="Times New Roman"/>
+          <w:i/>
+          <w:sz w:val="24"/>
+        </w:rPr>
+        <w:t>.g.</w:t>
+      </w:r>
+      <w:r>
+        <w:rPr>
+          <w:rFonts w:ascii="Times New Roman" w:hAnsi="Times New Roman"/>
+          <w:sz w:val="24"/>
+          <w:rPrChange w:id="9" w:author="Author">
+            <w:rPr>
+              <w:rFonts w:ascii="Times New Roman" w:hAnsi="Times New Roman"/>
+              <w:i/>
+              <w:sz w:val="24"/>
+            </w:rPr>
+          </w:rPrChange>
+        </w:rPr>
+        <w:t>,</w:t>
       </w:r>
       <w:r>
         <w:rPr>
@@ -4256,33 +4428,70 @@
           <w:rFonts w:ascii="Times New Roman" w:hAnsi="Times New Roman"/>
           <w:sz w:val="24"/>
         </w:rPr>
-        <w:t>, “</w:t>
-      </w:r>
-      <w:r>
-        <w:rPr>
-          <w:rFonts w:ascii="Times New Roman" w:hAnsi="Times New Roman"/>
-          <w:sz w:val="24"/>
+        <w:t xml:space="preserve">, </w:t>
+      </w:r>
+      <w:del w:id="10" w:author="Author">
+        <w:r>
+          <w:rPr>
+            <w:rFonts w:ascii="Times New Roman" w:hAnsi="Times New Roman"/>
+            <w:sz w:val="24"/>
+          </w:rPr>
+          <w:delText>“</w:delText>
+        </w:r>
+      </w:del>
+      <w:r>
+        <w:rPr>
+          <w:rFonts w:ascii="Times New Roman" w:hAnsi="Times New Roman"/>
+          <w:i/>
+          <w:sz w:val="24"/>
+          <w:rPrChange w:id="11" w:author="Author">
+            <w:rPr>
+              <w:rFonts w:ascii="Times New Roman" w:hAnsi="Times New Roman"/>
+              <w:sz w:val="24"/>
+            </w:rPr>
+          </w:rPrChange>
         </w:rPr>
         <w:t>6</w:t>
       </w:r>
       <w:r>
         <w:rPr>
           <w:rFonts w:ascii="Times New Roman" w:hAnsi="Times New Roman"/>
-          <w:sz w:val="24"/>
+          <w:i/>
+          <w:sz w:val="24"/>
+          <w:rPrChange w:id="12" w:author="Author">
+            <w:rPr>
+              <w:rFonts w:ascii="Times New Roman" w:hAnsi="Times New Roman"/>
+              <w:sz w:val="24"/>
+            </w:rPr>
+          </w:rPrChange>
         </w:rPr>
         <w:t xml:space="preserve">-Year-Old Boy </w:t>
       </w:r>
       <w:r>
         <w:rPr>
           <w:rFonts w:ascii="Times New Roman" w:hAnsi="Times New Roman"/>
-          <w:sz w:val="24"/>
+          <w:i/>
+          <w:sz w:val="24"/>
+          <w:rPrChange w:id="13" w:author="Author">
+            <w:rPr>
+              <w:rFonts w:ascii="Times New Roman" w:hAnsi="Times New Roman"/>
+              <w:sz w:val="24"/>
+            </w:rPr>
+          </w:rPrChange>
         </w:rPr>
         <w:t>Expelled</w:t>
       </w:r>
       <w:r>
         <w:rPr>
           <w:rFonts w:ascii="Times New Roman" w:hAnsi="Times New Roman"/>
-          <w:sz w:val="24"/>
+          <w:i/>
+          <w:sz w:val="24"/>
+          <w:rPrChange w:id="14" w:author="Author">
+            <w:rPr>
+              <w:rFonts w:ascii="Times New Roman" w:hAnsi="Times New Roman"/>
+              <w:sz w:val="24"/>
+            </w:rPr>
+          </w:rPrChange>
         </w:rPr>
         <w:t xml:space="preserve"> </w:t>
       </w:r>
@@ -4290,7 +4499,14 @@
       <w:r>
         <w:rPr>
           <w:rFonts w:ascii="Times New Roman" w:hAnsi="Times New Roman"/>
-          <w:sz w:val="24"/>
+          <w:i/>
+          <w:sz w:val="24"/>
+          <w:rPrChange w:id="15" w:author="Author">
+            <w:rPr>
+              <w:rFonts w:ascii="Times New Roman" w:hAnsi="Times New Roman"/>
+              <w:sz w:val="24"/>
+            </w:rPr>
+          </w:rPrChange>
         </w:rPr>
         <w:t>For</w:t>
       </w:r>
@@ -4298,46 +4514,282 @@
       <w:r>
         <w:rPr>
           <w:rFonts w:ascii="Times New Roman" w:hAnsi="Times New Roman"/>
-          <w:sz w:val="24"/>
-        </w:rPr>
-        <w:t xml:space="preserve"> Finger Gun,” </w:t>
+          <w:i/>
+          <w:sz w:val="24"/>
+          <w:rPrChange w:id="16" w:author="Author">
+            <w:rPr>
+              <w:rFonts w:ascii="Times New Roman" w:hAnsi="Times New Roman"/>
+              <w:sz w:val="24"/>
+            </w:rPr>
+          </w:rPrChange>
+        </w:rPr>
+        <w:t xml:space="preserve"> Finger Gun</w:t>
+      </w:r>
+      <w:r>
+        <w:rPr>
+          <w:rFonts w:ascii="Times New Roman" w:hAnsi="Times New Roman"/>
+          <w:sz w:val="24"/>
+        </w:rPr>
+        <w:t>,</w:t>
+      </w:r>
+      <w:del w:id="17" w:author="Author">
+        <w:r>
+          <w:rPr>
+            <w:rFonts w:ascii="Times New Roman" w:hAnsi="Times New Roman"/>
+            <w:sz w:val="24"/>
+          </w:rPr>
+          <w:delText>”</w:delText>
+        </w:r>
+      </w:del>
+      <w:r>
+        <w:rPr>
+          <w:rFonts w:ascii="Times New Roman" w:hAnsi="Times New Roman"/>
+          <w:sz w:val="24"/>
+        </w:rPr>
+        <w:t xml:space="preserve"> </w:t>
+      </w:r>
+      <w:r>
+        <w:rPr>
+          <w:rFonts w:ascii="Times New Roman" w:hAnsi="Times New Roman"/>
+          <w:sz w:val="24"/>
+          <w:rPrChange w:id="18" w:author="Author">
+            <w:rPr>
+              <w:rFonts w:ascii="Times New Roman" w:hAnsi="Times New Roman"/>
+              <w:smallCaps/>
+              <w:sz w:val="24"/>
+            </w:rPr>
+          </w:rPrChange>
+        </w:rPr>
+        <w:t>Educ</w:t>
+      </w:r>
+      <w:del w:id="19" w:author="Author">
+        <w:r>
+          <w:rPr>
+            <w:rFonts w:ascii="Times New Roman" w:hAnsi="Times New Roman"/>
+            <w:sz w:val="24"/>
+            <w:rPrChange w:id="20" w:author="Author">
+              <w:rPr>
+                <w:rFonts w:ascii="Times New Roman" w:hAnsi="Times New Roman"/>
+                <w:smallCaps/>
+                <w:sz w:val="24"/>
+              </w:rPr>
+            </w:rPrChange>
+          </w:rPr>
+          <w:delText>t</w:delText>
+        </w:r>
+      </w:del>
+      <w:r>
+        <w:rPr>
+          <w:rFonts w:ascii="Times New Roman" w:hAnsi="Times New Roman"/>
+          <w:sz w:val="24"/>
+          <w:rPrChange w:id="21" w:author="Author">
+            <w:rPr>
+              <w:rFonts w:ascii="Times New Roman" w:hAnsi="Times New Roman"/>
+              <w:smallCaps/>
+              <w:sz w:val="24"/>
+            </w:rPr>
+          </w:rPrChange>
+        </w:rPr>
+        <w:t>.</w:t>
+      </w:r>
+      <w:r>
+        <w:rPr>
+          <w:rFonts w:ascii="Times New Roman" w:hAnsi="Times New Roman"/>
+          <w:sz w:val="24"/>
+          <w:rPrChange w:id="22" w:author="Author">
+            <w:rPr>
+              <w:rFonts w:ascii="Times New Roman" w:hAnsi="Times New Roman"/>
+              <w:smallCaps/>
+              <w:sz w:val="24"/>
+            </w:rPr>
+          </w:rPrChange>
+        </w:rPr>
+        <w:t xml:space="preserve"> News</w:t>
+      </w:r>
+      <w:r>
+        <w:rPr>
+          <w:rFonts w:ascii="Times New Roman" w:hAnsi="Times New Roman"/>
+          <w:sz w:val="24"/>
+        </w:rPr>
+        <w:t xml:space="preserve"> (Nov. 19, 2014)</w:t>
+      </w:r>
+      <w:r>
+        <w:rPr>
+          <w:rFonts w:ascii="Times New Roman" w:hAnsi="Times New Roman"/>
+          <w:sz w:val="24"/>
+        </w:rPr>
+        <w:t xml:space="preserve">, </w:t>
+      </w:r>
+      <w:r>
+        <w:rPr>
+          <w:rFonts w:ascii="Times New Roman" w:hAnsi="Times New Roman"/>
+          <w:sz w:val="24"/>
+        </w:rPr>
+        <w:t>http://www.</w:t>
+      </w:r>
+      <w:r>
+        <w:rPr>
+          <w:rFonts w:ascii="Times New Roman" w:hAnsi="Times New Roman"/>
+          <w:sz w:val="24"/>
+        </w:rPr>
+        <w:t>education</w:t>
+      </w:r>
+      <w:r>
+        <w:rPr>
+          <w:rFonts w:ascii="Times New Roman" w:hAnsi="Times New Roman"/>
+          <w:sz w:val="24"/>
+        </w:rPr>
+        <w:t>news.com/2014/11/</w:t>
+      </w:r>
+      <w:r>
+        <w:rPr>
+          <w:rFonts w:ascii="Times New Roman" w:hAnsi="Times New Roman"/>
+          <w:sz w:val="24"/>
+        </w:rPr>
+        <w:t>6-year-old</w:t>
+      </w:r>
+      <w:r>
+        <w:rPr>
+          <w:rFonts w:ascii="Times New Roman" w:hAnsi="Times New Roman"/>
+          <w:sz w:val="24"/>
+        </w:rPr>
+        <w:t>-boy-suspended-for-finger-gun/, while academic attacks explore how ZT policies fail to increas</w:t>
+      </w:r>
+      <w:r>
+        <w:rPr>
+          <w:rFonts w:ascii="Times New Roman" w:hAnsi="Times New Roman"/>
+          <w:sz w:val="24"/>
+        </w:rPr>
+        <w:t>e school safety, communicate negative perceptions of American youth, and have detrimental long-term outcomes on students</w:t>
+      </w:r>
+      <w:ins w:id="23" w:author="Author">
+        <w:r>
+          <w:rPr>
+            <w:rFonts w:ascii="Times New Roman" w:hAnsi="Times New Roman"/>
+            <w:sz w:val="24"/>
+          </w:rPr>
+          <w:t>.</w:t>
+        </w:r>
+      </w:ins>
+      <w:del w:id="24" w:author="Author">
+        <w:r>
+          <w:rPr>
+            <w:rFonts w:ascii="Times New Roman" w:hAnsi="Times New Roman"/>
+            <w:sz w:val="24"/>
+          </w:rPr>
+          <w:delText>,</w:delText>
+        </w:r>
+      </w:del>
+      <w:r>
+        <w:rPr>
+          <w:rFonts w:ascii="Times New Roman" w:hAnsi="Times New Roman"/>
+          <w:sz w:val="24"/>
+        </w:rPr>
+        <w:t xml:space="preserve"> </w:t>
+      </w:r>
+      <w:del w:id="25" w:author="Author">
+        <w:r>
+          <w:rPr>
+            <w:rFonts w:ascii="Times New Roman" w:hAnsi="Times New Roman"/>
+            <w:i/>
+            <w:sz w:val="24"/>
+          </w:rPr>
+          <w:delText>E</w:delText>
+        </w:r>
+      </w:del>
+      <w:ins w:id="26" w:author="Author">
+        <w:r>
+          <w:rPr>
+            <w:rFonts w:ascii="Times New Roman" w:hAnsi="Times New Roman"/>
+            <w:i/>
+            <w:sz w:val="24"/>
+          </w:rPr>
+          <w:t>E</w:t>
+        </w:r>
+        <w:del w:id="27" w:author="Author">
+          <w:r>
+            <w:rPr>
+              <w:rFonts w:ascii="Times New Roman" w:hAnsi="Times New Roman"/>
+              <w:i/>
+              <w:sz w:val="24"/>
+            </w:rPr>
+            <w:delText>e</w:delText>
+          </w:r>
+        </w:del>
+      </w:ins>
+      <w:r>
+        <w:rPr>
+          <w:rFonts w:ascii="Times New Roman" w:hAnsi="Times New Roman"/>
+          <w:i/>
+          <w:sz w:val="24"/>
+        </w:rPr>
+        <w:t>.g.</w:t>
+      </w:r>
+      <w:r>
+        <w:rPr>
+          <w:rFonts w:ascii="Times New Roman" w:hAnsi="Times New Roman"/>
+          <w:sz w:val="24"/>
+          <w:rPrChange w:id="28" w:author="Author">
+            <w:rPr>
+              <w:rFonts w:ascii="Times New Roman" w:hAnsi="Times New Roman"/>
+              <w:i/>
+              <w:sz w:val="24"/>
+            </w:rPr>
+          </w:rPrChange>
+        </w:rPr>
+        <w:t>,</w:t>
+      </w:r>
+      <w:r>
+        <w:rPr>
+          <w:rFonts w:ascii="Times New Roman" w:hAnsi="Times New Roman"/>
+          <w:sz w:val="24"/>
+        </w:rPr>
+        <w:t xml:space="preserve"> Gerald Levine </w:t>
+      </w:r>
+      <w:del w:id="29" w:author="Author">
+        <w:r>
+          <w:rPr>
+            <w:rFonts w:ascii="Times New Roman" w:hAnsi="Times New Roman"/>
+            <w:sz w:val="24"/>
+          </w:rPr>
+          <w:delText xml:space="preserve">and </w:delText>
+        </w:r>
+      </w:del>
+      <w:ins w:id="30" w:author="Author">
+        <w:r>
+          <w:rPr>
+            <w:rFonts w:ascii="Times New Roman" w:hAnsi="Times New Roman"/>
+            <w:sz w:val="24"/>
+          </w:rPr>
+          <w:t>&amp;</w:t>
+        </w:r>
+        <w:r>
+          <w:rPr>
+            <w:rFonts w:ascii="Times New Roman" w:hAnsi="Times New Roman"/>
+            <w:sz w:val="24"/>
+          </w:rPr>
+          <w:t xml:space="preserve"> </w:t>
+        </w:r>
+      </w:ins>
+      <w:r>
+        <w:rPr>
+          <w:rFonts w:ascii="Times New Roman" w:hAnsi="Times New Roman"/>
+          <w:sz w:val="24"/>
+        </w:rPr>
+        <w:t xml:space="preserve">Susan T. </w:t>
       </w:r>
       <w:proofErr w:type="spellStart"/>
       <w:r>
         <w:rPr>
           <w:rFonts w:ascii="Times New Roman" w:hAnsi="Times New Roman"/>
-          <w:smallCaps/>
-          <w:sz w:val="24"/>
-        </w:rPr>
-        <w:t>Educt</w:t>
+          <w:sz w:val="24"/>
+        </w:rPr>
+        <w:t>Unders</w:t>
       </w:r>
       <w:proofErr w:type="spellEnd"/>
       <w:r>
         <w:rPr>
           <w:rFonts w:ascii="Times New Roman" w:hAnsi="Times New Roman"/>
-          <w:smallCaps/>
-          <w:sz w:val="24"/>
-        </w:rPr>
-        <w:t>.</w:t>
-      </w:r>
-      <w:r>
-        <w:rPr>
-          <w:rFonts w:ascii="Times New Roman" w:hAnsi="Times New Roman"/>
-          <w:smallCaps/>
-          <w:sz w:val="24"/>
-        </w:rPr>
-        <w:t xml:space="preserve"> News</w:t>
-      </w:r>
-      <w:r>
-        <w:rPr>
-          <w:rFonts w:ascii="Times New Roman" w:hAnsi="Times New Roman"/>
-          <w:sz w:val="24"/>
-        </w:rPr>
-        <w:t xml:space="preserve"> (Nov. 19, 2014)</w:t>
-      </w:r>
-      <w:r>
-        <w:rPr>
-          <w:rFonts w:ascii="Times New Roman" w:hAnsi="Times New Roman"/>
           <w:sz w:val="24"/>
         </w:rPr>
         <w:t xml:space="preserve">, </w:t>
@@ -4345,100 +4797,218 @@
       <w:r>
         <w:rPr>
           <w:rFonts w:ascii="Times New Roman" w:hAnsi="Times New Roman"/>
-          <w:sz w:val="24"/>
-        </w:rPr>
-        <w:t>http://www.</w:t>
-      </w:r>
-      <w:r>
-        <w:rPr>
-          <w:rFonts w:ascii="Times New Roman" w:hAnsi="Times New Roman"/>
-          <w:sz w:val="24"/>
-        </w:rPr>
-        <w:t>education</w:t>
-      </w:r>
-      <w:r>
-        <w:rPr>
-          <w:rFonts w:ascii="Times New Roman" w:hAnsi="Times New Roman"/>
-          <w:sz w:val="24"/>
-        </w:rPr>
-        <w:t>news.com/2014/11/</w:t>
-      </w:r>
-      <w:r>
-        <w:rPr>
-          <w:rFonts w:ascii="Times New Roman" w:hAnsi="Times New Roman"/>
-          <w:sz w:val="24"/>
-        </w:rPr>
-        <w:t>6-year-old</w:t>
-      </w:r>
-      <w:r>
-        <w:rPr>
-          <w:rFonts w:ascii="Times New Roman" w:hAnsi="Times New Roman"/>
-          <w:sz w:val="24"/>
-        </w:rPr>
-        <w:t xml:space="preserve">-boy-suspended-for-finger-gun/, while academic attacks explore how ZT policies fail to increase school safety, communicate negative perceptions of American youth, and have detrimental long-term outcomes on students, </w:t>
-      </w:r>
-      <w:r>
-        <w:rPr>
-          <w:rFonts w:ascii="Times New Roman" w:hAnsi="Times New Roman"/>
-          <w:i/>
-          <w:sz w:val="24"/>
-        </w:rPr>
-        <w:t>E.g.,</w:t>
-      </w:r>
-      <w:r>
-        <w:rPr>
-          <w:rFonts w:ascii="Times New Roman" w:hAnsi="Times New Roman"/>
-          <w:sz w:val="24"/>
-        </w:rPr>
-        <w:t xml:space="preserve"> Gerald Levine and Susan T. </w:t>
-      </w:r>
-      <w:proofErr w:type="spellStart"/>
-      <w:r>
-        <w:rPr>
-          <w:rFonts w:ascii="Times New Roman" w:hAnsi="Times New Roman"/>
-          <w:sz w:val="24"/>
-        </w:rPr>
-        <w:t>Unders</w:t>
-      </w:r>
-      <w:proofErr w:type="spellEnd"/>
-      <w:r>
-        <w:rPr>
-          <w:rFonts w:ascii="Times New Roman" w:hAnsi="Times New Roman"/>
-          <w:sz w:val="24"/>
-        </w:rPr>
-        <w:t xml:space="preserve">, Zero Tolerance Doesn’t Add Up to Zero: Negative Effects on Amer. Youth, 2 </w:t>
-      </w:r>
-      <w:r>
-        <w:rPr>
-          <w:rFonts w:ascii="Times New Roman" w:hAnsi="Times New Roman"/>
-          <w:smallCaps/>
-          <w:sz w:val="24"/>
-          <w:szCs w:val="24"/>
-        </w:rPr>
-        <w:t xml:space="preserve">Federal </w:t>
-      </w:r>
-      <w:r>
-        <w:rPr>
-          <w:rFonts w:ascii="Times New Roman" w:hAnsi="Times New Roman"/>
-          <w:smallCaps/>
-          <w:sz w:val="24"/>
-          <w:szCs w:val="24"/>
-        </w:rPr>
-        <w:t>Family</w:t>
-      </w:r>
-      <w:r>
-        <w:rPr>
-          <w:rFonts w:ascii="Times New Roman" w:hAnsi="Times New Roman"/>
-          <w:smallCaps/>
-          <w:sz w:val="24"/>
-        </w:rPr>
-        <w:t xml:space="preserve"> Law</w:t>
-      </w:r>
-      <w:r>
-        <w:rPr>
-          <w:rFonts w:ascii="Times New Roman" w:hAnsi="Times New Roman"/>
-          <w:smallCaps/>
-          <w:sz w:val="24"/>
+          <w:i/>
+          <w:sz w:val="24"/>
+          <w:rPrChange w:id="31" w:author="Author">
+            <w:rPr>
+              <w:rFonts w:ascii="Times New Roman" w:hAnsi="Times New Roman"/>
+              <w:sz w:val="24"/>
+            </w:rPr>
+          </w:rPrChange>
+        </w:rPr>
+        <w:t>Zero Tolerance Doesn’t Add Up to Zero: Negative Effects on Amer</w:t>
+      </w:r>
+      <w:ins w:id="32" w:author="Author">
+        <w:r>
+          <w:rPr>
+            <w:rFonts w:ascii="Times New Roman" w:hAnsi="Times New Roman"/>
+            <w:i/>
+            <w:sz w:val="24"/>
+          </w:rPr>
+          <w:t>ican</w:t>
+        </w:r>
+      </w:ins>
+      <w:del w:id="33" w:author="Author">
+        <w:r>
+          <w:rPr>
+            <w:rFonts w:ascii="Times New Roman" w:hAnsi="Times New Roman"/>
+            <w:i/>
+            <w:sz w:val="24"/>
+            <w:rPrChange w:id="34" w:author="Author">
+              <w:rPr>
+                <w:rFonts w:ascii="Times New Roman" w:hAnsi="Times New Roman"/>
+                <w:sz w:val="24"/>
+              </w:rPr>
+            </w:rPrChange>
+          </w:rPr>
+          <w:delText>.</w:delText>
+        </w:r>
+      </w:del>
+      <w:r>
+        <w:rPr>
+          <w:rFonts w:ascii="Times New Roman" w:hAnsi="Times New Roman"/>
+          <w:i/>
+          <w:sz w:val="24"/>
+          <w:rPrChange w:id="35" w:author="Author">
+            <w:rPr>
+              <w:rFonts w:ascii="Times New Roman" w:hAnsi="Times New Roman"/>
+              <w:sz w:val="24"/>
+            </w:rPr>
+          </w:rPrChange>
+        </w:rPr>
+        <w:t xml:space="preserve"> Youth</w:t>
+      </w:r>
+      <w:r>
+        <w:rPr>
+          <w:rFonts w:ascii="Times New Roman" w:hAnsi="Times New Roman"/>
+          <w:sz w:val="24"/>
+        </w:rPr>
+        <w:t xml:space="preserve">, 2 </w:t>
+      </w:r>
+      <w:r>
+        <w:rPr>
+          <w:rFonts w:ascii="Times New Roman" w:hAnsi="Times New Roman"/>
+          <w:sz w:val="24"/>
+          <w:szCs w:val="24"/>
+          <w:rPrChange w:id="36" w:author="Author">
+            <w:rPr>
+              <w:rFonts w:ascii="Times New Roman" w:hAnsi="Times New Roman"/>
+              <w:smallCaps/>
+              <w:sz w:val="24"/>
+              <w:szCs w:val="24"/>
+            </w:rPr>
+          </w:rPrChange>
+        </w:rPr>
+        <w:t>Fed</w:t>
+      </w:r>
+      <w:ins w:id="37" w:author="Author">
+        <w:r>
+          <w:rPr>
+            <w:rFonts w:ascii="Times New Roman" w:hAnsi="Times New Roman"/>
+            <w:sz w:val="24"/>
+            <w:szCs w:val="24"/>
+          </w:rPr>
+          <w:t>.</w:t>
+        </w:r>
+      </w:ins>
+      <w:del w:id="38" w:author="Author">
+        <w:r>
+          <w:rPr>
+            <w:rFonts w:ascii="Times New Roman" w:hAnsi="Times New Roman"/>
+            <w:sz w:val="24"/>
+            <w:szCs w:val="24"/>
+            <w:rPrChange w:id="39" w:author="Author">
+              <w:rPr>
+                <w:rFonts w:ascii="Times New Roman" w:hAnsi="Times New Roman"/>
+                <w:smallCaps/>
+                <w:sz w:val="24"/>
+                <w:szCs w:val="24"/>
+              </w:rPr>
+            </w:rPrChange>
+          </w:rPr>
+          <w:delText>eral</w:delText>
+        </w:r>
+      </w:del>
+      <w:r>
+        <w:rPr>
+          <w:rFonts w:ascii="Times New Roman" w:hAnsi="Times New Roman"/>
+          <w:sz w:val="24"/>
+          <w:szCs w:val="24"/>
+          <w:rPrChange w:id="40" w:author="Author">
+            <w:rPr>
+              <w:rFonts w:ascii="Times New Roman" w:hAnsi="Times New Roman"/>
+              <w:smallCaps/>
+              <w:sz w:val="24"/>
+              <w:szCs w:val="24"/>
+            </w:rPr>
+          </w:rPrChange>
+        </w:rPr>
+        <w:t xml:space="preserve"> </w:t>
+      </w:r>
+      <w:r>
+        <w:rPr>
+          <w:rFonts w:ascii="Times New Roman" w:hAnsi="Times New Roman"/>
+          <w:sz w:val="24"/>
+          <w:szCs w:val="24"/>
+          <w:rPrChange w:id="41" w:author="Author">
+            <w:rPr>
+              <w:rFonts w:ascii="Times New Roman" w:hAnsi="Times New Roman"/>
+              <w:smallCaps/>
+              <w:sz w:val="24"/>
+              <w:szCs w:val="24"/>
+            </w:rPr>
+          </w:rPrChange>
+        </w:rPr>
+        <w:t>Fam</w:t>
+      </w:r>
+      <w:ins w:id="42" w:author="Author">
+        <w:r>
+          <w:rPr>
+            <w:rFonts w:ascii="Times New Roman" w:hAnsi="Times New Roman"/>
+            <w:sz w:val="24"/>
+            <w:szCs w:val="24"/>
+          </w:rPr>
+          <w:t>.</w:t>
+        </w:r>
+      </w:ins>
+      <w:del w:id="43" w:author="Author">
+        <w:r>
+          <w:rPr>
+            <w:rFonts w:ascii="Times New Roman" w:hAnsi="Times New Roman"/>
+            <w:sz w:val="24"/>
+            <w:szCs w:val="24"/>
+            <w:rPrChange w:id="44" w:author="Author">
+              <w:rPr>
+                <w:rFonts w:ascii="Times New Roman" w:hAnsi="Times New Roman"/>
+                <w:smallCaps/>
+                <w:sz w:val="24"/>
+                <w:szCs w:val="24"/>
+              </w:rPr>
+            </w:rPrChange>
+          </w:rPr>
+          <w:delText>ily</w:delText>
+        </w:r>
+      </w:del>
+      <w:r>
+        <w:rPr>
+          <w:rFonts w:ascii="Times New Roman" w:hAnsi="Times New Roman"/>
+          <w:sz w:val="24"/>
+          <w:rPrChange w:id="45" w:author="Author">
+            <w:rPr>
+              <w:rFonts w:ascii="Times New Roman" w:hAnsi="Times New Roman"/>
+              <w:smallCaps/>
+              <w:sz w:val="24"/>
+            </w:rPr>
+          </w:rPrChange>
+        </w:rPr>
+        <w:t xml:space="preserve"> L</w:t>
+      </w:r>
+      <w:ins w:id="46" w:author="Author">
+        <w:r>
+          <w:rPr>
+            <w:rFonts w:ascii="Times New Roman" w:hAnsi="Times New Roman"/>
+            <w:sz w:val="24"/>
+          </w:rPr>
+          <w:t>.</w:t>
+        </w:r>
+      </w:ins>
+      <w:del w:id="47" w:author="Author">
+        <w:r>
+          <w:rPr>
+            <w:rFonts w:ascii="Times New Roman" w:hAnsi="Times New Roman"/>
+            <w:sz w:val="24"/>
+            <w:rPrChange w:id="48" w:author="Author">
+              <w:rPr>
+                <w:rFonts w:ascii="Times New Roman" w:hAnsi="Times New Roman"/>
+                <w:smallCaps/>
+                <w:sz w:val="24"/>
+              </w:rPr>
+            </w:rPrChange>
+          </w:rPr>
+          <w:delText>aw</w:delText>
+        </w:r>
+      </w:del>
+      <w:r>
+        <w:rPr>
+          <w:rFonts w:ascii="Times New Roman" w:hAnsi="Times New Roman"/>
+          <w:sz w:val="24"/>
+          <w:rPrChange w:id="49" w:author="Author">
+            <w:rPr>
+              <w:rFonts w:ascii="Times New Roman" w:hAnsi="Times New Roman"/>
+              <w:smallCaps/>
+              <w:sz w:val="24"/>
+            </w:rPr>
+          </w:rPrChange>
         </w:rPr>
         <w:t xml:space="preserve"> J.</w:t>
       </w:r>
@@ -4447,7 +5017,23 @@
           <w:rFonts w:ascii="Times New Roman" w:hAnsi="Times New Roman"/>
           <w:sz w:val="24"/>
         </w:rPr>
-        <w:t xml:space="preserve"> 34, 33-5</w:t>
+        <w:t xml:space="preserve"> 34, 33-</w:t>
+      </w:r>
+      <w:ins w:id="50" w:author="Author">
+        <w:r>
+          <w:rPr>
+            <w:rFonts w:ascii="Times New Roman" w:hAnsi="Times New Roman"/>
+            <w:sz w:val="24"/>
+          </w:rPr>
+          <w:t>3</w:t>
+        </w:r>
+      </w:ins>
+      <w:r>
+        <w:rPr>
+          <w:rFonts w:ascii="Times New Roman" w:hAnsi="Times New Roman"/>
+          <w:sz w:val="24"/>
+        </w:rPr>
+        <w:t>5</w:t>
       </w:r>
       <w:r>
         <w:rPr>
@@ -4495,53 +5081,173 @@
           <w:sz w:val="24"/>
           <w:szCs w:val="20"/>
         </w:rPr>
-        <w:t>Ratner v. Georgia Elementary School</w:t>
-      </w:r>
-      <w:r>
-        <w:rPr>
-          <w:rFonts w:ascii="Times New Roman" w:hAnsi="Times New Roman"/>
+        <w:t xml:space="preserve">Ratner v. </w:t>
+      </w:r>
+      <w:del w:id="51" w:author="Author">
+        <w:r>
+          <w:rPr>
+            <w:rFonts w:ascii="Times New Roman" w:hAnsi="Times New Roman"/>
+            <w:i/>
+            <w:sz w:val="24"/>
+            <w:szCs w:val="20"/>
+          </w:rPr>
+          <w:delText xml:space="preserve">Georgia </w:delText>
+        </w:r>
+      </w:del>
+      <w:ins w:id="52" w:author="Author">
+        <w:r>
+          <w:rPr>
+            <w:rFonts w:ascii="Times New Roman" w:hAnsi="Times New Roman"/>
+            <w:i/>
+            <w:sz w:val="24"/>
+            <w:szCs w:val="20"/>
+          </w:rPr>
+          <w:t>Ga.</w:t>
+        </w:r>
+        <w:r>
+          <w:rPr>
+            <w:rFonts w:ascii="Times New Roman" w:hAnsi="Times New Roman"/>
+            <w:i/>
+            <w:sz w:val="24"/>
+            <w:szCs w:val="20"/>
+          </w:rPr>
+          <w:t xml:space="preserve"> </w:t>
+        </w:r>
+      </w:ins>
+      <w:r>
+        <w:rPr>
+          <w:rFonts w:ascii="Times New Roman" w:hAnsi="Times New Roman"/>
+          <w:i/>
           <w:sz w:val="24"/>
           <w:szCs w:val="20"/>
         </w:rPr>
+        <w:t>Elementary Sch</w:t>
+      </w:r>
+      <w:ins w:id="53" w:author="Author">
+        <w:r>
+          <w:rPr>
+            <w:rFonts w:ascii="Times New Roman" w:hAnsi="Times New Roman"/>
+            <w:i/>
+            <w:sz w:val="24"/>
+            <w:szCs w:val="20"/>
+          </w:rPr>
+          <w:t>.</w:t>
+        </w:r>
+      </w:ins>
+      <w:del w:id="54" w:author="Author">
+        <w:r>
+          <w:rPr>
+            <w:rFonts w:ascii="Times New Roman" w:hAnsi="Times New Roman"/>
+            <w:i/>
+            <w:sz w:val="24"/>
+            <w:szCs w:val="20"/>
+          </w:rPr>
+          <w:delText>ool</w:delText>
+        </w:r>
+      </w:del>
+      <w:r>
+        <w:rPr>
+          <w:rFonts w:ascii="Times New Roman" w:hAnsi="Times New Roman"/>
+          <w:sz w:val="24"/>
+          <w:szCs w:val="20"/>
+        </w:rPr>
         <w:t>, 16 F</w:t>
       </w:r>
+      <w:ins w:id="55" w:author="Author">
+        <w:r>
+          <w:rPr>
+            <w:rFonts w:ascii="Times New Roman" w:hAnsi="Times New Roman"/>
+            <w:sz w:val="24"/>
+            <w:szCs w:val="20"/>
+          </w:rPr>
+          <w:t>.</w:t>
+        </w:r>
+      </w:ins>
+      <w:del w:id="56" w:author="Author">
+        <w:r>
+          <w:rPr>
+            <w:rFonts w:ascii="Times New Roman" w:hAnsi="Times New Roman"/>
+            <w:sz w:val="24"/>
+            <w:szCs w:val="20"/>
+          </w:rPr>
+          <w:delText>ed</w:delText>
+        </w:r>
+        <w:r>
+          <w:rPr>
+            <w:rFonts w:ascii="Times New Roman" w:hAnsi="Times New Roman"/>
+            <w:sz w:val="24"/>
+            <w:szCs w:val="20"/>
+          </w:rPr>
+          <w:delText>.</w:delText>
+        </w:r>
+      </w:del>
       <w:r>
         <w:rPr>
           <w:rFonts w:ascii="Times New Roman" w:hAnsi="Times New Roman"/>
           <w:sz w:val="24"/>
           <w:szCs w:val="20"/>
         </w:rPr>
-        <w:t>ed</w:t>
-      </w:r>
+        <w:t xml:space="preserve"> </w:t>
+      </w:r>
+      <w:proofErr w:type="spellStart"/>
       <w:r>
         <w:rPr>
           <w:rFonts w:ascii="Times New Roman" w:hAnsi="Times New Roman"/>
           <w:sz w:val="24"/>
           <w:szCs w:val="20"/>
         </w:rPr>
-        <w:t xml:space="preserve">. Appx. 140, 143 </w:t>
-      </w:r>
-      <w:r>
-        <w:rPr>
-          <w:rFonts w:ascii="Times New Roman" w:hAnsi="Times New Roman"/>
-          <w:sz w:val="24"/>
-        </w:rPr>
-        <w:t>(providing a history of ZT policies</w:t>
-      </w:r>
+        <w:t>App</w:t>
+      </w:r>
+      <w:ins w:id="57" w:author="Author">
+        <w:r>
+          <w:rPr>
+            <w:rFonts w:ascii="Times New Roman" w:hAnsi="Times New Roman"/>
+            <w:sz w:val="24"/>
+            <w:szCs w:val="20"/>
+          </w:rPr>
+          <w:t>’</w:t>
+        </w:r>
+      </w:ins>
       <w:r>
         <w:rPr>
           <w:rFonts w:ascii="Times New Roman" w:hAnsi="Times New Roman"/>
           <w:sz w:val="24"/>
           <w:szCs w:val="20"/>
         </w:rPr>
-        <w:t xml:space="preserve">) </w:t>
-      </w:r>
+        <w:t>x</w:t>
+      </w:r>
+      <w:proofErr w:type="spellEnd"/>
       <w:r>
         <w:rPr>
           <w:rFonts w:ascii="Times New Roman" w:hAnsi="Times New Roman"/>
           <w:sz w:val="24"/>
           <w:szCs w:val="20"/>
         </w:rPr>
+        <w:t xml:space="preserve">. 140, 143 </w:t>
+      </w:r>
+      <w:del w:id="58" w:author="Author">
+        <w:r>
+          <w:rPr>
+            <w:rFonts w:ascii="Times New Roman" w:hAnsi="Times New Roman"/>
+            <w:sz w:val="24"/>
+          </w:rPr>
+          <w:delText>(providing a history of ZT policies</w:delText>
+        </w:r>
+        <w:r>
+          <w:rPr>
+            <w:rFonts w:ascii="Times New Roman" w:hAnsi="Times New Roman"/>
+            <w:sz w:val="24"/>
+            <w:szCs w:val="20"/>
+          </w:rPr>
+          <w:delText xml:space="preserve">) </w:delText>
+        </w:r>
+      </w:del>
+      <w:r>
+        <w:rPr>
+          <w:rFonts w:ascii="Times New Roman" w:hAnsi="Times New Roman"/>
+          <w:sz w:val="24"/>
+          <w:szCs w:val="20"/>
+        </w:rPr>
         <w:t>(</w:t>
       </w:r>
       <w:r>
@@ -4576,6 +5282,31 @@
         </w:rPr>
         <w:t>, concurring)</w:t>
       </w:r>
+      <w:ins w:id="59" w:author="Author">
+        <w:r>
+          <w:rPr>
+            <w:rFonts w:ascii="Times New Roman" w:hAnsi="Times New Roman"/>
+            <w:sz w:val="24"/>
+            <w:szCs w:val="20"/>
+          </w:rPr>
+          <w:t xml:space="preserve"> </w:t>
+        </w:r>
+        <w:r>
+          <w:rPr>
+            <w:rFonts w:ascii="Times New Roman" w:hAnsi="Times New Roman"/>
+            <w:sz w:val="24"/>
+          </w:rPr>
+          <w:t>(providing a history of ZT policies</w:t>
+        </w:r>
+        <w:r>
+          <w:rPr>
+            <w:rFonts w:ascii="Times New Roman" w:hAnsi="Times New Roman"/>
+            <w:sz w:val="24"/>
+            <w:szCs w:val="20"/>
+          </w:rPr>
+          <w:t>)</w:t>
+        </w:r>
+      </w:ins>
       <w:r>
         <w:rPr>
           <w:rFonts w:ascii="Times New Roman" w:hAnsi="Times New Roman"/>
@@ -4625,7 +5356,7 @@
           <w:sz w:val="24"/>
           <w:szCs w:val="20"/>
         </w:rPr>
-        <w:t xml:space="preserve">the Fourth Circuit upheld </w:t>
+        <w:t xml:space="preserve">the Fourth </w:t>
       </w:r>
       <w:r>
         <w:rPr>
@@ -4633,6 +5364,15 @@
           <w:sz w:val="24"/>
           <w:szCs w:val="20"/>
         </w:rPr>
+        <w:lastRenderedPageBreak/>
+        <w:t xml:space="preserve">Circuit upheld </w:t>
+      </w:r>
+      <w:r>
+        <w:rPr>
+          <w:rFonts w:ascii="Times New Roman" w:hAnsi="Times New Roman"/>
+          <w:sz w:val="24"/>
+          <w:szCs w:val="20"/>
+        </w:rPr>
         <w:t>a</w:t>
       </w:r>
       <w:r>
@@ -4641,7 +5381,7 @@
           <w:sz w:val="24"/>
           <w:szCs w:val="20"/>
         </w:rPr>
-        <w:t xml:space="preserve"> District Court’s </w:t>
+        <w:t xml:space="preserve"> District Court’s dismissal of a thirteen-year-old student’s suit </w:t>
       </w:r>
       <w:r>
         <w:rPr>
@@ -4649,8 +5389,7 @@
           <w:sz w:val="24"/>
           <w:szCs w:val="20"/>
         </w:rPr>
-        <w:lastRenderedPageBreak/>
-        <w:t xml:space="preserve">dismissal of a thirteen-year-old student’s suit </w:t>
+        <w:t>“</w:t>
       </w:r>
       <w:r>
         <w:rPr>
@@ -4658,7 +5397,7 @@
           <w:sz w:val="24"/>
           <w:szCs w:val="20"/>
         </w:rPr>
-        <w:t>“</w:t>
+        <w:t>challenging the validity of his suspension for possessing a knife at school.</w:t>
       </w:r>
       <w:r>
         <w:rPr>
@@ -4666,7 +5405,7 @@
           <w:sz w:val="24"/>
           <w:szCs w:val="20"/>
         </w:rPr>
-        <w:t>challenging the validity of his suspension for possessing a knife at school.</w:t>
+        <w:t>”</w:t>
       </w:r>
       <w:r>
         <w:rPr>
@@ -4674,53 +5413,432 @@
           <w:sz w:val="24"/>
           <w:szCs w:val="20"/>
         </w:rPr>
-        <w:t>”</w:t>
-      </w:r>
-      <w:r>
-        <w:rPr>
-          <w:rFonts w:ascii="Times New Roman" w:hAnsi="Times New Roman"/>
+        <w:t xml:space="preserve">  </w:t>
+      </w:r>
+      <w:r>
+        <w:rPr>
+          <w:rFonts w:ascii="Times New Roman" w:hAnsi="Times New Roman"/>
+          <w:i/>
           <w:sz w:val="24"/>
           <w:szCs w:val="20"/>
         </w:rPr>
+        <w:t xml:space="preserve">Mouse v. Charlotte </w:t>
+      </w:r>
+      <w:proofErr w:type="spellStart"/>
+      <w:r>
+        <w:rPr>
+          <w:rFonts w:ascii="Times New Roman" w:hAnsi="Times New Roman"/>
+          <w:i/>
+          <w:sz w:val="24"/>
+          <w:szCs w:val="20"/>
+        </w:rPr>
+        <w:t>C</w:t>
+      </w:r>
+      <w:del w:id="60" w:author="Author">
+        <w:r>
+          <w:rPr>
+            <w:rFonts w:ascii="Times New Roman" w:hAnsi="Times New Roman"/>
+            <w:i/>
+            <w:sz w:val="24"/>
+            <w:szCs w:val="20"/>
+          </w:rPr>
+          <w:delText>n</w:delText>
+        </w:r>
+      </w:del>
+      <w:r>
+        <w:rPr>
+          <w:rFonts w:ascii="Times New Roman" w:hAnsi="Times New Roman"/>
+          <w:i/>
+          <w:sz w:val="24"/>
+          <w:szCs w:val="20"/>
+        </w:rPr>
+        <w:t>ty</w:t>
+      </w:r>
+      <w:proofErr w:type="spellEnd"/>
+      <w:r>
+        <w:rPr>
+          <w:rFonts w:ascii="Times New Roman" w:hAnsi="Times New Roman"/>
+          <w:i/>
+          <w:sz w:val="24"/>
+          <w:szCs w:val="20"/>
+        </w:rPr>
+        <w:t>. Pub</w:t>
+      </w:r>
+      <w:ins w:id="61" w:author="Author">
+        <w:r>
+          <w:rPr>
+            <w:rFonts w:ascii="Times New Roman" w:hAnsi="Times New Roman"/>
+            <w:i/>
+            <w:sz w:val="24"/>
+            <w:szCs w:val="20"/>
+          </w:rPr>
+          <w:t>.</w:t>
+        </w:r>
+      </w:ins>
+      <w:del w:id="62" w:author="Author">
+        <w:r>
+          <w:rPr>
+            <w:rFonts w:ascii="Times New Roman" w:hAnsi="Times New Roman"/>
+            <w:i/>
+            <w:sz w:val="24"/>
+            <w:szCs w:val="20"/>
+          </w:rPr>
+          <w:delText>lic</w:delText>
+        </w:r>
+      </w:del>
+      <w:r>
+        <w:rPr>
+          <w:rFonts w:ascii="Times New Roman" w:hAnsi="Times New Roman"/>
+          <w:i/>
+          <w:sz w:val="24"/>
+          <w:szCs w:val="20"/>
+        </w:rPr>
+        <w:t xml:space="preserve"> Sch.</w:t>
+      </w:r>
+      <w:ins w:id="63" w:author="Author">
+        <w:r>
+          <w:rPr>
+            <w:rFonts w:ascii="Times New Roman" w:hAnsi="Times New Roman"/>
+            <w:sz w:val="24"/>
+            <w:szCs w:val="20"/>
+          </w:rPr>
+          <w:t>,</w:t>
+        </w:r>
+      </w:ins>
+      <w:r>
+        <w:rPr>
+          <w:rFonts w:ascii="Times New Roman" w:hAnsi="Times New Roman"/>
+          <w:i/>
+          <w:sz w:val="24"/>
+          <w:szCs w:val="20"/>
+        </w:rPr>
+        <w:t xml:space="preserve"> </w:t>
+      </w:r>
+      <w:r>
+        <w:rPr>
+          <w:rFonts w:ascii="Times New Roman" w:hAnsi="Times New Roman"/>
+          <w:sz w:val="24"/>
+          <w:szCs w:val="20"/>
+        </w:rPr>
+        <w:t>1</w:t>
+      </w:r>
+      <w:r>
+        <w:rPr>
+          <w:rFonts w:ascii="Times New Roman" w:hAnsi="Times New Roman"/>
+          <w:sz w:val="24"/>
+          <w:szCs w:val="20"/>
+        </w:rPr>
+        <w:t>8 F.3d 1</w:t>
+      </w:r>
+      <w:r>
+        <w:rPr>
+          <w:rFonts w:ascii="Times New Roman" w:hAnsi="Times New Roman"/>
+          <w:sz w:val="24"/>
+          <w:szCs w:val="20"/>
+        </w:rPr>
+        <w:t>8</w:t>
+      </w:r>
+      <w:r>
+        <w:rPr>
+          <w:rFonts w:ascii="Times New Roman" w:hAnsi="Times New Roman"/>
+          <w:sz w:val="24"/>
+          <w:szCs w:val="20"/>
+        </w:rPr>
+        <w:t>9, 199-200</w:t>
+      </w:r>
+      <w:r>
+        <w:rPr>
+          <w:rFonts w:ascii="Times New Roman" w:hAnsi="Times New Roman"/>
+          <w:sz w:val="24"/>
+          <w:szCs w:val="20"/>
+        </w:rPr>
+        <w:t xml:space="preserve"> (4th Cir</w:t>
+      </w:r>
+      <w:ins w:id="64" w:author="Author">
+        <w:r>
+          <w:rPr>
+            <w:rFonts w:ascii="Times New Roman" w:hAnsi="Times New Roman"/>
+            <w:sz w:val="24"/>
+            <w:szCs w:val="20"/>
+          </w:rPr>
+          <w:t>.</w:t>
+        </w:r>
+      </w:ins>
+      <w:r>
+        <w:rPr>
+          <w:rFonts w:ascii="Times New Roman" w:hAnsi="Times New Roman"/>
+          <w:sz w:val="24"/>
+          <w:szCs w:val="20"/>
+        </w:rPr>
+        <w:t xml:space="preserve"> 2001)</w:t>
+      </w:r>
+      <w:ins w:id="65" w:author="Author">
+        <w:r>
+          <w:rPr>
+            <w:rFonts w:ascii="Times New Roman" w:hAnsi="Times New Roman"/>
+            <w:sz w:val="24"/>
+            <w:szCs w:val="20"/>
+          </w:rPr>
+          <w:t xml:space="preserve"> </w:t>
+        </w:r>
+        <w:r>
+          <w:rPr>
+            <w:rFonts w:ascii="Times New Roman" w:hAnsi="Times New Roman"/>
+            <w:sz w:val="24"/>
+            <w:szCs w:val="20"/>
+          </w:rPr>
+          <w:t>(</w:t>
+        </w:r>
+        <w:proofErr w:type="spellStart"/>
+        <w:r>
+          <w:rPr>
+            <w:rFonts w:ascii="Times New Roman" w:hAnsi="Times New Roman"/>
+            <w:sz w:val="24"/>
+            <w:szCs w:val="20"/>
+          </w:rPr>
+          <w:t>en</w:t>
+        </w:r>
+        <w:proofErr w:type="spellEnd"/>
+        <w:r>
+          <w:rPr>
+            <w:rFonts w:ascii="Times New Roman" w:hAnsi="Times New Roman"/>
+            <w:sz w:val="24"/>
+            <w:szCs w:val="20"/>
+          </w:rPr>
+          <w:t xml:space="preserve"> banc)</w:t>
+        </w:r>
+      </w:ins>
+      <w:r>
+        <w:rPr>
+          <w:rFonts w:ascii="Times New Roman" w:hAnsi="Times New Roman"/>
+          <w:sz w:val="24"/>
+          <w:szCs w:val="20"/>
+        </w:rPr>
+        <w:t xml:space="preserve"> </w:t>
+      </w:r>
+      <w:ins w:id="66" w:author="Author">
+        <w:r>
+          <w:rPr>
+            <w:rFonts w:ascii="Times New Roman" w:hAnsi="Times New Roman"/>
+            <w:sz w:val="24"/>
+            <w:szCs w:val="20"/>
+          </w:rPr>
+          <w:t>(per curium)</w:t>
+        </w:r>
+        <w:r>
+          <w:rPr>
+            <w:rFonts w:ascii="Times New Roman" w:hAnsi="Times New Roman"/>
+            <w:sz w:val="24"/>
+            <w:szCs w:val="20"/>
+          </w:rPr>
+          <w:t xml:space="preserve"> </w:t>
+        </w:r>
+      </w:ins>
+      <w:r>
+        <w:rPr>
+          <w:rFonts w:ascii="Times New Roman" w:hAnsi="Times New Roman"/>
+          <w:sz w:val="24"/>
+          <w:szCs w:val="20"/>
+        </w:rPr>
+        <w:t>(citation</w:t>
+      </w:r>
+      <w:r>
+        <w:rPr>
+          <w:rFonts w:ascii="Times New Roman" w:hAnsi="Times New Roman"/>
+          <w:sz w:val="24"/>
+          <w:szCs w:val="20"/>
+        </w:rPr>
+        <w:t>s</w:t>
+      </w:r>
+      <w:r>
+        <w:rPr>
+          <w:rFonts w:ascii="Times New Roman" w:hAnsi="Times New Roman"/>
+          <w:sz w:val="24"/>
+          <w:szCs w:val="20"/>
+        </w:rPr>
+        <w:t xml:space="preserve"> omitted)</w:t>
+      </w:r>
+      <w:ins w:id="67" w:author="Author">
+        <w:r>
+          <w:rPr>
+            <w:rFonts w:ascii="Times New Roman" w:hAnsi="Times New Roman"/>
+            <w:sz w:val="24"/>
+            <w:szCs w:val="20"/>
+          </w:rPr>
+          <w:t>.</w:t>
+        </w:r>
+      </w:ins>
+      <w:r>
+        <w:rPr>
+          <w:rFonts w:ascii="Times New Roman" w:hAnsi="Times New Roman"/>
+          <w:sz w:val="24"/>
+          <w:szCs w:val="20"/>
+        </w:rPr>
+        <w:t xml:space="preserve"> </w:t>
+      </w:r>
+      <w:del w:id="68" w:author="Author">
+        <w:r>
+          <w:rPr>
+            <w:rFonts w:ascii="Times New Roman" w:hAnsi="Times New Roman"/>
+            <w:sz w:val="24"/>
+            <w:szCs w:val="20"/>
+          </w:rPr>
+          <w:delText>(per curium) (en banc).</w:delText>
+        </w:r>
+      </w:del>
+      <w:r>
+        <w:rPr>
+          <w:rFonts w:ascii="Times New Roman" w:hAnsi="Times New Roman"/>
+          <w:sz w:val="24"/>
+          <w:szCs w:val="20"/>
+        </w:rPr>
         <w:t xml:space="preserve">  </w:t>
       </w:r>
       <w:r>
         <w:rPr>
           <w:rFonts w:ascii="Times New Roman" w:hAnsi="Times New Roman"/>
-          <w:i/>
           <w:sz w:val="24"/>
           <w:szCs w:val="20"/>
         </w:rPr>
-        <w:t xml:space="preserve">Mouse v. Charlotte </w:t>
-      </w:r>
-      <w:proofErr w:type="spellStart"/>
-      <w:r>
-        <w:rPr>
-          <w:rFonts w:ascii="Times New Roman" w:hAnsi="Times New Roman"/>
-          <w:i/>
+        <w:t xml:space="preserve">The student came into possession of the knife when a classmate confided in him that she was having suicidal thoughts and had brought the weapon to school in her binder.  </w:t>
+      </w:r>
+      <w:r>
+        <w:rPr>
+          <w:rFonts w:ascii="Times New Roman" w:hAnsi="Times New Roman"/>
+          <w:i/>
+          <w:sz w:val="24"/>
+          <w:rPrChange w:id="69" w:author="Author">
+            <w:rPr>
+              <w:rFonts w:ascii="Times New Roman" w:hAnsi="Times New Roman"/>
+              <w:sz w:val="24"/>
+            </w:rPr>
+          </w:rPrChange>
+        </w:rPr>
+        <w:t>Id.</w:t>
+      </w:r>
+      <w:r>
+        <w:rPr>
+          <w:rFonts w:ascii="Times New Roman" w:hAnsi="Times New Roman"/>
+          <w:sz w:val="24"/>
+        </w:rPr>
+        <w:t xml:space="preserve"> at 1</w:t>
+      </w:r>
+      <w:r>
+        <w:rPr>
+          <w:rFonts w:ascii="Times New Roman" w:hAnsi="Times New Roman"/>
+          <w:sz w:val="24"/>
+        </w:rPr>
+        <w:t>9</w:t>
+      </w:r>
+      <w:r>
+        <w:rPr>
+          <w:rFonts w:ascii="Times New Roman" w:hAnsi="Times New Roman"/>
+          <w:sz w:val="24"/>
+        </w:rPr>
+        <w:t>2-</w:t>
+      </w:r>
+      <w:del w:id="70" w:author="Author">
+        <w:r>
+          <w:rPr>
+            <w:rFonts w:ascii="Times New Roman" w:hAnsi="Times New Roman"/>
+            <w:sz w:val="24"/>
+          </w:rPr>
+          <w:delText>1</w:delText>
+        </w:r>
+      </w:del>
+      <w:r>
+        <w:rPr>
+          <w:rFonts w:ascii="Times New Roman" w:hAnsi="Times New Roman"/>
+          <w:sz w:val="24"/>
+        </w:rPr>
+        <w:t>9</w:t>
+      </w:r>
+      <w:r>
+        <w:rPr>
+          <w:rFonts w:ascii="Times New Roman" w:hAnsi="Times New Roman"/>
+          <w:sz w:val="24"/>
+        </w:rPr>
+        <w:t>3.</w:t>
+      </w:r>
+      <w:r>
+        <w:rPr>
+          <w:rFonts w:ascii="Times New Roman" w:hAnsi="Times New Roman"/>
           <w:sz w:val="24"/>
           <w:szCs w:val="20"/>
         </w:rPr>
-        <w:t>Cnty</w:t>
-      </w:r>
-      <w:proofErr w:type="spellEnd"/>
-      <w:r>
-        <w:rPr>
-          <w:rFonts w:ascii="Times New Roman" w:hAnsi="Times New Roman"/>
-          <w:i/>
+        <w:t xml:space="preserve">  The plaintiff convinced his classmate to give him her binder, which he immediately placed in his locker</w:t>
+      </w:r>
+      <w:del w:id="71" w:author="Author">
+        <w:r>
+          <w:rPr>
+            <w:rFonts w:ascii="Times New Roman" w:hAnsi="Times New Roman"/>
+            <w:sz w:val="24"/>
+            <w:szCs w:val="20"/>
+          </w:rPr>
+          <w:delText>,</w:delText>
+        </w:r>
+      </w:del>
+      <w:ins w:id="72" w:author="Author">
+        <w:r>
+          <w:rPr>
+            <w:rFonts w:ascii="Times New Roman" w:hAnsi="Times New Roman"/>
+            <w:sz w:val="24"/>
+            <w:szCs w:val="20"/>
+          </w:rPr>
+          <w:t>.</w:t>
+        </w:r>
+      </w:ins>
+      <w:r>
+        <w:rPr>
+          <w:rFonts w:ascii="Times New Roman" w:hAnsi="Times New Roman"/>
           <w:sz w:val="24"/>
           <w:szCs w:val="20"/>
         </w:rPr>
-        <w:t>. Public Sch.</w:t>
-      </w:r>
-      <w:r>
-        <w:rPr>
-          <w:rFonts w:ascii="Times New Roman" w:hAnsi="Times New Roman"/>
-          <w:i/>
+        <w:t xml:space="preserve"> </w:t>
+      </w:r>
+      <w:del w:id="73" w:author="Author">
+        <w:r>
+          <w:rPr>
+            <w:rFonts w:ascii="Times New Roman" w:hAnsi="Times New Roman"/>
+            <w:sz w:val="24"/>
+            <w:szCs w:val="20"/>
+          </w:rPr>
+          <w:delText xml:space="preserve">id </w:delText>
+        </w:r>
+      </w:del>
+      <w:ins w:id="74" w:author="Author">
+        <w:r>
+          <w:rPr>
+            <w:rFonts w:ascii="Times New Roman" w:hAnsi="Times New Roman"/>
+            <w:i/>
+            <w:sz w:val="24"/>
+            <w:szCs w:val="20"/>
+            <w:rPrChange w:id="75" w:author="Author">
+              <w:rPr>
+                <w:rFonts w:ascii="Times New Roman" w:hAnsi="Times New Roman"/>
+                <w:sz w:val="24"/>
+                <w:szCs w:val="20"/>
+              </w:rPr>
+            </w:rPrChange>
+          </w:rPr>
+          <w:t>Id.</w:t>
+        </w:r>
+        <w:r>
+          <w:rPr>
+            <w:rFonts w:ascii="Times New Roman" w:hAnsi="Times New Roman"/>
+            <w:sz w:val="24"/>
+            <w:szCs w:val="20"/>
+          </w:rPr>
+          <w:t xml:space="preserve"> </w:t>
+        </w:r>
+      </w:ins>
+      <w:r>
+        <w:rPr>
+          <w:rFonts w:ascii="Times New Roman" w:hAnsi="Times New Roman"/>
           <w:sz w:val="24"/>
           <w:szCs w:val="20"/>
         </w:rPr>
-        <w:t xml:space="preserve"> </w:t>
+        <w:t>at 1</w:t>
       </w:r>
       <w:r>
         <w:rPr>
@@ -4728,7 +5846,7 @@
           <w:sz w:val="24"/>
           <w:szCs w:val="20"/>
         </w:rPr>
-        <w:t>1</w:t>
+        <w:t>91</w:t>
       </w:r>
       <w:r>
         <w:rPr>
@@ -4736,15 +5854,16 @@
           <w:sz w:val="24"/>
           <w:szCs w:val="20"/>
         </w:rPr>
-        <w:t>8 F.3d 1</w:t>
-      </w:r>
-      <w:r>
-        <w:rPr>
-          <w:rFonts w:ascii="Times New Roman" w:hAnsi="Times New Roman"/>
+        <w:t xml:space="preserve">.  Despite suspending the plaintiff, the school administrator stated that she believed “that at no time did [the plaintiff] pose a threat to harm anyone with the knife.”  </w:t>
+      </w:r>
+      <w:r>
+        <w:rPr>
+          <w:rFonts w:ascii="Times New Roman" w:hAnsi="Times New Roman"/>
+          <w:i/>
           <w:sz w:val="24"/>
           <w:szCs w:val="20"/>
         </w:rPr>
-        <w:t>8</w:t>
+        <w:t>Mouse</w:t>
       </w:r>
       <w:r>
         <w:rPr>
@@ -4752,156 +5871,25 @@
           <w:sz w:val="24"/>
           <w:szCs w:val="20"/>
         </w:rPr>
-        <w:t>9, 199-200</w:t>
-      </w:r>
+        <w:t xml:space="preserve">, </w:t>
+      </w:r>
+      <w:ins w:id="76" w:author="Author">
+        <w:r>
+          <w:rPr>
+            <w:rFonts w:ascii="Times New Roman" w:hAnsi="Times New Roman"/>
+            <w:sz w:val="24"/>
+            <w:szCs w:val="20"/>
+          </w:rPr>
+          <w:t xml:space="preserve">18 F.3d </w:t>
+        </w:r>
+      </w:ins>
       <w:r>
         <w:rPr>
           <w:rFonts w:ascii="Times New Roman" w:hAnsi="Times New Roman"/>
           <w:sz w:val="24"/>
           <w:szCs w:val="20"/>
         </w:rPr>
-        <w:t xml:space="preserve"> (4th Cir 2001)</w:t>
-      </w:r>
-      <w:r>
-        <w:rPr>
-          <w:rFonts w:ascii="Times New Roman" w:hAnsi="Times New Roman"/>
-          <w:sz w:val="24"/>
-          <w:szCs w:val="20"/>
-        </w:rPr>
-        <w:t xml:space="preserve"> (citation</w:t>
-      </w:r>
-      <w:r>
-        <w:rPr>
-          <w:rFonts w:ascii="Times New Roman" w:hAnsi="Times New Roman"/>
-          <w:sz w:val="24"/>
-          <w:szCs w:val="20"/>
-        </w:rPr>
-        <w:t>s</w:t>
-      </w:r>
-      <w:r>
-        <w:rPr>
-          <w:rFonts w:ascii="Times New Roman" w:hAnsi="Times New Roman"/>
-          <w:sz w:val="24"/>
-          <w:szCs w:val="20"/>
-        </w:rPr>
-        <w:t xml:space="preserve"> omitted)</w:t>
-      </w:r>
-      <w:r>
-        <w:rPr>
-          <w:rFonts w:ascii="Times New Roman" w:hAnsi="Times New Roman"/>
-          <w:sz w:val="24"/>
-          <w:szCs w:val="20"/>
-        </w:rPr>
-        <w:t xml:space="preserve"> (per curium) (</w:t>
-      </w:r>
-      <w:proofErr w:type="spellStart"/>
-      <w:r>
-        <w:rPr>
-          <w:rFonts w:ascii="Times New Roman" w:hAnsi="Times New Roman"/>
-          <w:sz w:val="24"/>
-          <w:szCs w:val="20"/>
-        </w:rPr>
-        <w:t>en</w:t>
-      </w:r>
-      <w:proofErr w:type="spellEnd"/>
-      <w:r>
-        <w:rPr>
-          <w:rFonts w:ascii="Times New Roman" w:hAnsi="Times New Roman"/>
-          <w:sz w:val="24"/>
-          <w:szCs w:val="20"/>
-        </w:rPr>
-        <w:t xml:space="preserve"> banc).  </w:t>
-      </w:r>
-      <w:r>
-        <w:rPr>
-          <w:rFonts w:ascii="Times New Roman" w:hAnsi="Times New Roman"/>
-          <w:sz w:val="24"/>
-          <w:szCs w:val="20"/>
-        </w:rPr>
-        <w:t xml:space="preserve">The student came into possession of the knife when a classmate confided in him that she was having suicidal thoughts and had brought the weapon to school in her binder.  </w:t>
-      </w:r>
-      <w:r>
-        <w:rPr>
-          <w:rFonts w:ascii="Times New Roman" w:hAnsi="Times New Roman"/>
-          <w:sz w:val="24"/>
-        </w:rPr>
-        <w:t>Id. at 1</w:t>
-      </w:r>
-      <w:r>
-        <w:rPr>
-          <w:rFonts w:ascii="Times New Roman" w:hAnsi="Times New Roman"/>
-          <w:sz w:val="24"/>
-        </w:rPr>
-        <w:t>9</w:t>
-      </w:r>
-      <w:r>
-        <w:rPr>
-          <w:rFonts w:ascii="Times New Roman" w:hAnsi="Times New Roman"/>
-          <w:sz w:val="24"/>
-        </w:rPr>
-        <w:t>2-</w:t>
-      </w:r>
-      <w:r>
-        <w:rPr>
-          <w:rFonts w:ascii="Times New Roman" w:hAnsi="Times New Roman"/>
-          <w:sz w:val="24"/>
-        </w:rPr>
-        <w:t>1</w:t>
-      </w:r>
-      <w:r>
-        <w:rPr>
-          <w:rFonts w:ascii="Times New Roman" w:hAnsi="Times New Roman"/>
-          <w:sz w:val="24"/>
-        </w:rPr>
-        <w:t>9</w:t>
-      </w:r>
-      <w:r>
-        <w:rPr>
-          <w:rFonts w:ascii="Times New Roman" w:hAnsi="Times New Roman"/>
-          <w:sz w:val="24"/>
-        </w:rPr>
-        <w:t>3.</w:t>
-      </w:r>
-      <w:r>
-        <w:rPr>
-          <w:rFonts w:ascii="Times New Roman" w:hAnsi="Times New Roman"/>
-          <w:sz w:val="24"/>
-          <w:szCs w:val="20"/>
-        </w:rPr>
-        <w:t xml:space="preserve">  The plaintiff convinced his classmate to give him her binder, which he immediately placed in his locker, id at 1</w:t>
-      </w:r>
-      <w:r>
-        <w:rPr>
-          <w:rFonts w:ascii="Times New Roman" w:hAnsi="Times New Roman"/>
-          <w:sz w:val="24"/>
-          <w:szCs w:val="20"/>
-        </w:rPr>
-        <w:t>91</w:t>
-      </w:r>
-      <w:r>
-        <w:rPr>
-          <w:rFonts w:ascii="Times New Roman" w:hAnsi="Times New Roman"/>
-          <w:sz w:val="24"/>
-          <w:szCs w:val="20"/>
-        </w:rPr>
-        <w:t xml:space="preserve">.  Despite suspending the plaintiff, the school administrator stated that she believed “that at no time did [the plaintiff] pose a threat to harm anyone with the knife.”  </w:t>
-      </w:r>
-      <w:r>
-        <w:rPr>
-          <w:rFonts w:ascii="Times New Roman" w:hAnsi="Times New Roman"/>
-          <w:i/>
-          <w:sz w:val="24"/>
-          <w:szCs w:val="20"/>
-        </w:rPr>
-        <w:t>Mouse</w:t>
-      </w:r>
-      <w:r>
-        <w:rPr>
-          <w:rFonts w:ascii="Times New Roman" w:hAnsi="Times New Roman"/>
-          <w:sz w:val="24"/>
-          <w:szCs w:val="20"/>
-        </w:rPr>
-        <w:t>, at 1</w:t>
+        <w:t>at 1</w:t>
       </w:r>
       <w:r>
         <w:rPr>
@@ -5007,9 +5995,16 @@
       <w:r>
         <w:rPr>
           <w:rFonts w:ascii="Times New Roman" w:eastAsia="Cambria" w:hAnsi="Times New Roman"/>
-          <w:smallCaps/>
-          <w:sz w:val="24"/>
-          <w:szCs w:val="24"/>
+          <w:sz w:val="24"/>
+          <w:szCs w:val="24"/>
+          <w:rPrChange w:id="77" w:author="Author">
+            <w:rPr>
+              <w:rFonts w:ascii="Times New Roman" w:eastAsia="Cambria" w:hAnsi="Times New Roman"/>
+              <w:smallCaps/>
+              <w:sz w:val="24"/>
+              <w:szCs w:val="24"/>
+            </w:rPr>
+          </w:rPrChange>
         </w:rPr>
         <w:t>Twitter</w:t>
       </w:r>
@@ -5021,13 +6016,23 @@
         </w:rPr>
         <w:t xml:space="preserve"> (</w:t>
       </w:r>
+      <w:del w:id="78" w:author="Author">
+        <w:r>
+          <w:rPr>
+            <w:rFonts w:ascii="Times New Roman" w:eastAsia="Cambria" w:hAnsi="Times New Roman"/>
+            <w:sz w:val="24"/>
+            <w:szCs w:val="24"/>
+          </w:rPr>
+          <w:delText xml:space="preserve">Last Visited </w:delText>
+        </w:r>
+      </w:del>
       <w:r>
         <w:rPr>
           <w:rFonts w:ascii="Times New Roman" w:eastAsia="Cambria" w:hAnsi="Times New Roman"/>
           <w:sz w:val="24"/>
           <w:szCs w:val="24"/>
         </w:rPr>
-        <w:t xml:space="preserve">Last Visited </w:t>
+        <w:t>Sep</w:t>
       </w:r>
       <w:r>
         <w:rPr>
@@ -5035,7 +6040,7 @@
           <w:sz w:val="24"/>
           <w:szCs w:val="24"/>
         </w:rPr>
-        <w:t>Sep</w:t>
+        <w:t xml:space="preserve">. 3, </w:t>
       </w:r>
       <w:r>
         <w:rPr>
@@ -5043,7 +6048,7 @@
           <w:sz w:val="24"/>
           <w:szCs w:val="24"/>
         </w:rPr>
-        <w:t xml:space="preserve">. 3, </w:t>
+        <w:t>20</w:t>
       </w:r>
       <w:r>
         <w:rPr>
@@ -5051,7 +6056,7 @@
           <w:sz w:val="24"/>
           <w:szCs w:val="24"/>
         </w:rPr>
-        <w:t>20</w:t>
+        <w:t>16</w:t>
       </w:r>
       <w:r>
         <w:rPr>
@@ -5059,15 +6064,25 @@
           <w:sz w:val="24"/>
           <w:szCs w:val="24"/>
         </w:rPr>
-        <w:t>16</w:t>
-      </w:r>
+        <w:t>, 6:10</w:t>
+      </w:r>
+      <w:ins w:id="79" w:author="Author">
+        <w:r>
+          <w:rPr>
+            <w:rFonts w:ascii="Times New Roman" w:eastAsia="Cambria" w:hAnsi="Times New Roman"/>
+            <w:sz w:val="24"/>
+            <w:szCs w:val="24"/>
+          </w:rPr>
+          <w:t xml:space="preserve"> PM</w:t>
+        </w:r>
+      </w:ins>
       <w:r>
         <w:rPr>
           <w:rFonts w:ascii="Times New Roman" w:eastAsia="Cambria" w:hAnsi="Times New Roman"/>
           <w:sz w:val="24"/>
           <w:szCs w:val="24"/>
         </w:rPr>
-        <w:t xml:space="preserve">, 6:10), </w:t>
+        <w:t xml:space="preserve">), </w:t>
       </w:r>
       <w:r>
         <w:rPr>
@@ -5106,7 +6121,35 @@
           <w:i/>
           <w:sz w:val="24"/>
         </w:rPr>
-        <w:t>Campaign for Healthy Child Development v. State of Minnesota</w:t>
+        <w:t>Campaign for Healthy Child Dev</w:t>
+      </w:r>
+      <w:ins w:id="80" w:author="Author">
+        <w:r>
+          <w:rPr>
+            <w:rFonts w:ascii="Times New Roman" w:hAnsi="Times New Roman"/>
+            <w:i/>
+            <w:sz w:val="24"/>
+          </w:rPr>
+          <w:t>.</w:t>
+        </w:r>
+      </w:ins>
+      <w:del w:id="81" w:author="Author">
+        <w:r>
+          <w:rPr>
+            <w:rFonts w:ascii="Times New Roman" w:hAnsi="Times New Roman"/>
+            <w:i/>
+            <w:sz w:val="24"/>
+          </w:rPr>
+          <w:delText>elopment</w:delText>
+        </w:r>
+      </w:del>
+      <w:r>
+        <w:rPr>
+          <w:rFonts w:ascii="Times New Roman" w:hAnsi="Times New Roman"/>
+          <w:i/>
+          <w:sz w:val="24"/>
+        </w:rPr>
+        <w:t xml:space="preserve"> v. State of Minnesota</w:t>
       </w:r>
       <w:r>
         <w:rPr>
@@ -5147,8 +6190,14 @@
       <w:r>
         <w:rPr>
           <w:rFonts w:ascii="Times New Roman" w:hAnsi="Times New Roman"/>
-          <w:smallCaps/>
-          <w:sz w:val="24"/>
+          <w:sz w:val="24"/>
+          <w:rPrChange w:id="82" w:author="Author">
+            <w:rPr>
+              <w:rFonts w:ascii="Times New Roman" w:hAnsi="Times New Roman"/>
+              <w:smallCaps/>
+              <w:sz w:val="24"/>
+            </w:rPr>
+          </w:rPrChange>
         </w:rPr>
         <w:t>Tom R. Tyler</w:t>
       </w:r>
@@ -5163,17 +6212,49 @@
         <w:rPr>
           <w:rFonts w:ascii="Times New Roman" w:hAnsi="Times New Roman"/>
           <w:i/>
-          <w:smallCaps/>
-          <w:sz w:val="24"/>
+          <w:sz w:val="24"/>
+          <w:rPrChange w:id="83" w:author="Author">
+            <w:rPr>
+              <w:rFonts w:ascii="Times New Roman" w:hAnsi="Times New Roman"/>
+              <w:i/>
+              <w:smallCaps/>
+              <w:sz w:val="24"/>
+            </w:rPr>
+          </w:rPrChange>
         </w:rPr>
         <w:t>Why People Obey the Law</w:t>
       </w:r>
-      <w:r>
-        <w:rPr>
-          <w:rFonts w:ascii="Times New Roman" w:hAnsi="Times New Roman"/>
-          <w:sz w:val="24"/>
-        </w:rPr>
-        <w:t>, 3-4 (1990) (Describing the normative perspective and explaining that individuals may voluntarily comply with the law when official power is legitimate and when people agree with the morality of rules.).</w:t>
+      <w:del w:id="84" w:author="Author">
+        <w:r>
+          <w:rPr>
+            <w:rFonts w:ascii="Times New Roman" w:hAnsi="Times New Roman"/>
+            <w:sz w:val="24"/>
+          </w:rPr>
+          <w:delText>,</w:delText>
+        </w:r>
+      </w:del>
+      <w:r>
+        <w:rPr>
+          <w:rFonts w:ascii="Times New Roman" w:hAnsi="Times New Roman"/>
+          <w:sz w:val="24"/>
+        </w:rPr>
+        <w:t xml:space="preserve"> 3-4 (1990) (Describing the normative perspective and explaining that individuals may voluntarily comply with the law when official power is legitimate and when people agree with the morality of rules</w:t>
+      </w:r>
+      <w:del w:id="85" w:author="Author">
+        <w:r>
+          <w:rPr>
+            <w:rFonts w:ascii="Times New Roman" w:hAnsi="Times New Roman"/>
+            <w:sz w:val="24"/>
+          </w:rPr>
+          <w:delText>.</w:delText>
+        </w:r>
+      </w:del>
+      <w:r>
+        <w:rPr>
+          <w:rFonts w:ascii="Times New Roman" w:hAnsi="Times New Roman"/>
+          <w:sz w:val="24"/>
+        </w:rPr>
+        <w:t>).</w:t>
       </w:r>
     </w:p>
     <w:p>
@@ -5185,7 +6266,7 @@
           <w:sz w:val="24"/>
         </w:rPr>
         <w:sectPr>
-          <w:headerReference w:type="default" r:id="rId7"/>
+          <w:headerReference w:type="default" r:id="rId8"/>
           <w:pgSz w:w="12240" w:h="15840"/>
           <w:pgMar w:top="1440" w:right="1440" w:bottom="1440" w:left="1440" w:header="720" w:footer="720" w:gutter="0"/>
           <w:cols w:space="720"/>
@@ -5197,7 +6278,14 @@
           <w:rFonts w:ascii="Times New Roman" w:hAnsi="Times New Roman"/>
           <w:sz w:val="24"/>
         </w:rPr>
-        <w:t xml:space="preserve">Equally troublesome is the fact that enforcement of ZT policies is often accompanied by criminal sanctions or referral to the local juvenile justice system.  For instance, some districts have expressly implemented policies requiring a school to report </w:t>
+        <w:t xml:space="preserve">Equally troublesome is the fact that enforcement of ZT policies is often accompanied by criminal sanctions or referral to the local juvenile justice system.  For instance, some districts have expressly implemented policies </w:t>
+      </w:r>
+      <w:r>
+        <w:rPr>
+          <w:rFonts w:ascii="Times New Roman" w:hAnsi="Times New Roman"/>
+          <w:sz w:val="24"/>
+        </w:rPr>
+        <w:t xml:space="preserve">requiring a school to report </w:t>
       </w:r>
       <w:proofErr w:type="gramStart"/>
       <w:r>
@@ -5215,29 +6303,78 @@
         </w:rPr>
         <w:t xml:space="preserve"> of behavior to school police officers or other officials.  </w:t>
       </w:r>
-      <w:r>
-        <w:rPr>
-          <w:rFonts w:ascii="Times New Roman" w:hAnsi="Times New Roman"/>
-          <w:i/>
-          <w:sz w:val="24"/>
-        </w:rPr>
-        <w:t>See, e.g.</w:t>
-      </w:r>
-      <w:r>
-        <w:rPr>
-          <w:rFonts w:ascii="Times New Roman" w:hAnsi="Times New Roman"/>
-          <w:sz w:val="24"/>
-        </w:rPr>
-        <w:t xml:space="preserve">, </w:t>
-      </w:r>
-      <w:r>
-        <w:rPr>
-          <w:rFonts w:ascii="Times New Roman" w:hAnsi="Times New Roman"/>
-          <w:smallCaps/>
-          <w:sz w:val="24"/>
-        </w:rPr>
-        <w:t>S. C. Code Annotated</w:t>
-      </w:r>
+      <w:proofErr w:type="spellStart"/>
+      <w:r>
+        <w:rPr>
+          <w:rFonts w:ascii="Times New Roman" w:hAnsi="Times New Roman"/>
+          <w:i/>
+          <w:sz w:val="24"/>
+        </w:rPr>
+        <w:t>See</w:t>
+      </w:r>
+      <w:ins w:id="86" w:author="Author">
+        <w:r>
+          <w:rPr>
+            <w:rFonts w:ascii="Times New Roman" w:hAnsi="Times New Roman"/>
+            <w:i/>
+            <w:sz w:val="24"/>
+          </w:rPr>
+          <w:t>,</w:t>
+        </w:r>
+      </w:ins>
+      <w:del w:id="87" w:author="Author">
+        <w:r>
+          <w:rPr>
+            <w:rFonts w:ascii="Times New Roman" w:hAnsi="Times New Roman"/>
+            <w:i/>
+            <w:sz w:val="24"/>
+          </w:rPr>
+          <w:delText xml:space="preserve">, </w:delText>
+        </w:r>
+      </w:del>
+      <w:r>
+        <w:rPr>
+          <w:rFonts w:ascii="Times New Roman" w:hAnsi="Times New Roman"/>
+          <w:i/>
+          <w:sz w:val="24"/>
+        </w:rPr>
+        <w:t>e.g</w:t>
+      </w:r>
+      <w:proofErr w:type="spellEnd"/>
+      <w:ins w:id="88" w:author="Author">
+        <w:r>
+          <w:rPr>
+            <w:rFonts w:ascii="Times New Roman" w:hAnsi="Times New Roman"/>
+            <w:i/>
+            <w:sz w:val="24"/>
+          </w:rPr>
+          <w:t>.</w:t>
+        </w:r>
+        <w:r>
+          <w:rPr>
+            <w:rFonts w:ascii="Times New Roman" w:hAnsi="Times New Roman"/>
+            <w:sz w:val="24"/>
+          </w:rPr>
+          <w:t>,</w:t>
+        </w:r>
+      </w:ins>
+      <w:del w:id="89" w:author="Author">
+        <w:r>
+          <w:rPr>
+            <w:rFonts w:ascii="Times New Roman" w:hAnsi="Times New Roman"/>
+            <w:i/>
+            <w:sz w:val="24"/>
+          </w:rPr>
+          <w:delText>.</w:delText>
+        </w:r>
+        <w:r>
+          <w:rPr>
+            <w:rFonts w:ascii="Times New Roman" w:hAnsi="Times New Roman"/>
+            <w:sz w:val="24"/>
+          </w:rPr>
+          <w:delText>,</w:delText>
+        </w:r>
+      </w:del>
       <w:r>
         <w:rPr>
           <w:rFonts w:ascii="Times New Roman" w:hAnsi="Times New Roman"/>
@@ -5248,11 +6385,97 @@
       <w:r>
         <w:rPr>
           <w:rFonts w:ascii="Times New Roman" w:hAnsi="Times New Roman"/>
+          <w:sz w:val="24"/>
+          <w:rPrChange w:id="90" w:author="Author">
+            <w:rPr>
+              <w:rFonts w:ascii="Times New Roman" w:hAnsi="Times New Roman"/>
+              <w:smallCaps/>
+              <w:sz w:val="24"/>
+            </w:rPr>
+          </w:rPrChange>
+        </w:rPr>
+        <w:t>S.</w:t>
+      </w:r>
+      <w:del w:id="91" w:author="Author">
+        <w:r>
+          <w:rPr>
+            <w:rFonts w:ascii="Times New Roman" w:hAnsi="Times New Roman"/>
+            <w:sz w:val="24"/>
+            <w:rPrChange w:id="92" w:author="Author">
+              <w:rPr>
+                <w:rFonts w:ascii="Times New Roman" w:hAnsi="Times New Roman"/>
+                <w:smallCaps/>
+                <w:sz w:val="24"/>
+              </w:rPr>
+            </w:rPrChange>
+          </w:rPr>
+          <w:delText xml:space="preserve"> </w:delText>
+        </w:r>
+      </w:del>
+      <w:r>
+        <w:rPr>
+          <w:rFonts w:ascii="Times New Roman" w:hAnsi="Times New Roman"/>
+          <w:sz w:val="24"/>
+          <w:rPrChange w:id="93" w:author="Author">
+            <w:rPr>
+              <w:rFonts w:ascii="Times New Roman" w:hAnsi="Times New Roman"/>
+              <w:smallCaps/>
+              <w:sz w:val="24"/>
+            </w:rPr>
+          </w:rPrChange>
+        </w:rPr>
+        <w:t>C. Code Ann</w:t>
+      </w:r>
+      <w:ins w:id="94" w:author="Author">
+        <w:r>
+          <w:rPr>
+            <w:rFonts w:ascii="Times New Roman" w:hAnsi="Times New Roman"/>
+            <w:sz w:val="24"/>
+          </w:rPr>
+          <w:t>.</w:t>
+        </w:r>
+      </w:ins>
+      <w:del w:id="95" w:author="Author">
+        <w:r>
+          <w:rPr>
+            <w:rFonts w:ascii="Times New Roman" w:hAnsi="Times New Roman"/>
+            <w:sz w:val="24"/>
+            <w:rPrChange w:id="96" w:author="Author">
+              <w:rPr>
+                <w:rFonts w:ascii="Times New Roman" w:hAnsi="Times New Roman"/>
+                <w:smallCaps/>
+                <w:sz w:val="24"/>
+              </w:rPr>
+            </w:rPrChange>
+          </w:rPr>
+          <w:delText>otated</w:delText>
+        </w:r>
+      </w:del>
+      <w:r>
+        <w:rPr>
+          <w:rFonts w:ascii="Times New Roman" w:hAnsi="Times New Roman"/>
+          <w:sz w:val="24"/>
+        </w:rPr>
+        <w:t xml:space="preserve"> </w:t>
+      </w:r>
+      <w:r>
+        <w:rPr>
+          <w:rFonts w:ascii="Times New Roman" w:hAnsi="Times New Roman"/>
           <w:bCs/>
           <w:sz w:val="24"/>
         </w:rPr>
         <w:t>§ 59-24-60</w:t>
       </w:r>
+      <w:ins w:id="97" w:author="Author">
+        <w:r>
+          <w:rPr>
+            <w:rFonts w:ascii="Times New Roman" w:hAnsi="Times New Roman"/>
+            <w:bCs/>
+            <w:sz w:val="24"/>
+          </w:rPr>
+          <w:t xml:space="preserve"> </w:t>
+        </w:r>
+      </w:ins>
       <w:r>
         <w:rPr>
           <w:rFonts w:ascii="Times New Roman" w:hAnsi="Times New Roman"/>
@@ -5265,8 +6488,15 @@
         <w:rPr>
           <w:rFonts w:ascii="Times New Roman" w:hAnsi="Times New Roman"/>
           <w:bCs/>
-          <w:i/>
-          <w:sz w:val="24"/>
+          <w:sz w:val="24"/>
+          <w:rPrChange w:id="98" w:author="Author">
+            <w:rPr>
+              <w:rFonts w:ascii="Times New Roman" w:hAnsi="Times New Roman"/>
+              <w:bCs/>
+              <w:i/>
+              <w:sz w:val="24"/>
+            </w:rPr>
+          </w:rPrChange>
         </w:rPr>
         <w:t>;</w:t>
       </w:r>
@@ -5282,16 +6512,57 @@
         <w:rPr>
           <w:rFonts w:ascii="Times New Roman" w:hAnsi="Times New Roman"/>
           <w:bCs/>
-          <w:smallCaps/>
-          <w:sz w:val="24"/>
-        </w:rPr>
-        <w:t>R. I. Gen. Laws</w:t>
-      </w:r>
+          <w:sz w:val="24"/>
+          <w:rPrChange w:id="99" w:author="Author">
+            <w:rPr>
+              <w:rFonts w:ascii="Times New Roman" w:hAnsi="Times New Roman"/>
+              <w:bCs/>
+              <w:smallCaps/>
+              <w:sz w:val="24"/>
+            </w:rPr>
+          </w:rPrChange>
+        </w:rPr>
+        <w:t>R.</w:t>
+      </w:r>
+      <w:del w:id="100" w:author="Author">
+        <w:r>
+          <w:rPr>
+            <w:rFonts w:ascii="Times New Roman" w:hAnsi="Times New Roman"/>
+            <w:bCs/>
+            <w:sz w:val="24"/>
+            <w:rPrChange w:id="101" w:author="Author">
+              <w:rPr>
+                <w:rFonts w:ascii="Times New Roman" w:hAnsi="Times New Roman"/>
+                <w:bCs/>
+                <w:smallCaps/>
+                <w:sz w:val="24"/>
+              </w:rPr>
+            </w:rPrChange>
+          </w:rPr>
+          <w:delText xml:space="preserve"> </w:delText>
+        </w:r>
+      </w:del>
       <w:r>
         <w:rPr>
           <w:rFonts w:ascii="Times New Roman" w:hAnsi="Times New Roman"/>
           <w:bCs/>
           <w:sz w:val="24"/>
+          <w:rPrChange w:id="102" w:author="Author">
+            <w:rPr>
+              <w:rFonts w:ascii="Times New Roman" w:hAnsi="Times New Roman"/>
+              <w:bCs/>
+              <w:smallCaps/>
+              <w:sz w:val="24"/>
+            </w:rPr>
+          </w:rPrChange>
+        </w:rPr>
+        <w:t>I. Gen. Laws</w:t>
+      </w:r>
+      <w:r>
+        <w:rPr>
+          <w:rFonts w:ascii="Times New Roman" w:hAnsi="Times New Roman"/>
+          <w:bCs/>
+          <w:sz w:val="24"/>
         </w:rPr>
         <w:t xml:space="preserve"> § 2-45-61(c) </w:t>
       </w:r>
@@ -5315,7 +6586,7 @@
           <w:rFonts w:ascii="Times New Roman" w:hAnsi="Times New Roman"/>
           <w:sz w:val="24"/>
         </w:rPr>
-        <w:t xml:space="preserve">Critics have noted that the nexus between ZT policies and referrals to the criminal system has disrupted the balance between the school system and juvenile </w:t>
+        <w:t xml:space="preserve">Critics have noted that the nexus between ZT policies and </w:t>
       </w:r>
       <w:r>
         <w:rPr>
@@ -5323,15 +6594,90 @@
           <w:sz w:val="24"/>
         </w:rPr>
         <w:lastRenderedPageBreak/>
-        <w:t xml:space="preserve">courts, Am. Psychological Assn., </w:t>
-      </w:r>
-      <w:r>
-        <w:rPr>
-          <w:rFonts w:ascii="Times New Roman" w:hAnsi="Times New Roman"/>
-          <w:i/>
-          <w:sz w:val="24"/>
-        </w:rPr>
-        <w:t>Are Zero Tolerance Policies Effective in the Schools?  An Evidentiary Review and Recommendations</w:t>
+        <w:t>referrals to the criminal system has disrupted the balance between the school system and juvenile courts, Am. Psychol</w:t>
+      </w:r>
+      <w:ins w:id="103" w:author="Author">
+        <w:r>
+          <w:rPr>
+            <w:rFonts w:ascii="Times New Roman" w:hAnsi="Times New Roman"/>
+            <w:sz w:val="24"/>
+          </w:rPr>
+          <w:t>.</w:t>
+        </w:r>
+      </w:ins>
+      <w:del w:id="104" w:author="Author">
+        <w:r>
+          <w:rPr>
+            <w:rFonts w:ascii="Times New Roman" w:hAnsi="Times New Roman"/>
+            <w:sz w:val="24"/>
+          </w:rPr>
+          <w:delText>ogical</w:delText>
+        </w:r>
+      </w:del>
+      <w:r>
+        <w:rPr>
+          <w:rFonts w:ascii="Times New Roman" w:hAnsi="Times New Roman"/>
+          <w:sz w:val="24"/>
+        </w:rPr>
+        <w:t xml:space="preserve"> </w:t>
+      </w:r>
+      <w:proofErr w:type="spellStart"/>
+      <w:r>
+        <w:rPr>
+          <w:rFonts w:ascii="Times New Roman" w:hAnsi="Times New Roman"/>
+          <w:sz w:val="24"/>
+        </w:rPr>
+        <w:t>Ass</w:t>
+      </w:r>
+      <w:ins w:id="105" w:author="Author">
+        <w:r>
+          <w:rPr>
+            <w:rFonts w:ascii="Times New Roman" w:hAnsi="Times New Roman"/>
+            <w:sz w:val="24"/>
+          </w:rPr>
+          <w:t>’</w:t>
+        </w:r>
+      </w:ins>
+      <w:r>
+        <w:rPr>
+          <w:rFonts w:ascii="Times New Roman" w:hAnsi="Times New Roman"/>
+          <w:sz w:val="24"/>
+        </w:rPr>
+        <w:t>n</w:t>
+      </w:r>
+      <w:proofErr w:type="spellEnd"/>
+      <w:r>
+        <w:rPr>
+          <w:rFonts w:ascii="Times New Roman" w:hAnsi="Times New Roman"/>
+          <w:sz w:val="24"/>
+        </w:rPr>
+        <w:t xml:space="preserve">., </w:t>
+      </w:r>
+      <w:r>
+        <w:rPr>
+          <w:rFonts w:ascii="Times New Roman" w:hAnsi="Times New Roman"/>
+          <w:i/>
+          <w:sz w:val="24"/>
+        </w:rPr>
+        <w:t>Are Zero Tolerance Policies Effective in the Schools?</w:t>
+      </w:r>
+      <w:del w:id="106" w:author="Author">
+        <w:r>
+          <w:rPr>
+            <w:rFonts w:ascii="Times New Roman" w:hAnsi="Times New Roman"/>
+            <w:i/>
+            <w:sz w:val="24"/>
+          </w:rPr>
+          <w:delText xml:space="preserve"> </w:delText>
+        </w:r>
+      </w:del>
+      <w:r>
+        <w:rPr>
+          <w:rFonts w:ascii="Times New Roman" w:hAnsi="Times New Roman"/>
+          <w:i/>
+          <w:sz w:val="24"/>
+        </w:rPr>
+        <w:t xml:space="preserve"> An Evidentiary Review and Recommendations</w:t>
       </w:r>
       <w:r>
         <w:rPr>
@@ -5343,26 +6689,92 @@
       <w:r>
         <w:rPr>
           <w:rFonts w:ascii="Times New Roman" w:hAnsi="Times New Roman"/>
-          <w:smallCaps/>
-          <w:sz w:val="24"/>
-        </w:rPr>
-        <w:t xml:space="preserve">American </w:t>
-      </w:r>
-      <w:proofErr w:type="gramStart"/>
-      <w:r>
-        <w:rPr>
-          <w:rFonts w:ascii="Times New Roman" w:hAnsi="Times New Roman"/>
-          <w:smallCaps/>
-          <w:sz w:val="24"/>
-        </w:rPr>
-        <w:t>Psychologist</w:t>
-      </w:r>
-      <w:proofErr w:type="gramEnd"/>
-      <w:r>
-        <w:rPr>
-          <w:rFonts w:ascii="Times New Roman" w:hAnsi="Times New Roman"/>
-          <w:smallCaps/>
-          <w:sz w:val="24"/>
+          <w:sz w:val="24"/>
+          <w:rPrChange w:id="107" w:author="Author">
+            <w:rPr>
+              <w:rFonts w:ascii="Times New Roman" w:hAnsi="Times New Roman"/>
+              <w:smallCaps/>
+              <w:sz w:val="24"/>
+            </w:rPr>
+          </w:rPrChange>
+        </w:rPr>
+        <w:t>Am</w:t>
+      </w:r>
+      <w:ins w:id="108" w:author="Author">
+        <w:r>
+          <w:rPr>
+            <w:rFonts w:ascii="Times New Roman" w:hAnsi="Times New Roman"/>
+            <w:sz w:val="24"/>
+          </w:rPr>
+          <w:t>.</w:t>
+        </w:r>
+      </w:ins>
+      <w:del w:id="109" w:author="Author">
+        <w:r>
+          <w:rPr>
+            <w:rFonts w:ascii="Times New Roman" w:hAnsi="Times New Roman"/>
+            <w:sz w:val="24"/>
+            <w:rPrChange w:id="110" w:author="Author">
+              <w:rPr>
+                <w:rFonts w:ascii="Times New Roman" w:hAnsi="Times New Roman"/>
+                <w:smallCaps/>
+                <w:sz w:val="24"/>
+              </w:rPr>
+            </w:rPrChange>
+          </w:rPr>
+          <w:delText>erican</w:delText>
+        </w:r>
+      </w:del>
+      <w:r>
+        <w:rPr>
+          <w:rFonts w:ascii="Times New Roman" w:hAnsi="Times New Roman"/>
+          <w:sz w:val="24"/>
+          <w:rPrChange w:id="111" w:author="Author">
+            <w:rPr>
+              <w:rFonts w:ascii="Times New Roman" w:hAnsi="Times New Roman"/>
+              <w:smallCaps/>
+              <w:sz w:val="24"/>
+            </w:rPr>
+          </w:rPrChange>
+        </w:rPr>
+        <w:t xml:space="preserve"> Psychol</w:t>
+      </w:r>
+      <w:ins w:id="112" w:author="Author">
+        <w:r>
+          <w:rPr>
+            <w:rFonts w:ascii="Times New Roman" w:hAnsi="Times New Roman"/>
+            <w:sz w:val="24"/>
+          </w:rPr>
+          <w:t>.</w:t>
+        </w:r>
+      </w:ins>
+      <w:del w:id="113" w:author="Author">
+        <w:r>
+          <w:rPr>
+            <w:rFonts w:ascii="Times New Roman" w:hAnsi="Times New Roman"/>
+            <w:sz w:val="24"/>
+            <w:rPrChange w:id="114" w:author="Author">
+              <w:rPr>
+                <w:rFonts w:ascii="Times New Roman" w:hAnsi="Times New Roman"/>
+                <w:smallCaps/>
+                <w:sz w:val="24"/>
+              </w:rPr>
+            </w:rPrChange>
+          </w:rPr>
+          <w:delText>ogist</w:delText>
+        </w:r>
+      </w:del>
+      <w:r>
+        <w:rPr>
+          <w:rFonts w:ascii="Times New Roman" w:hAnsi="Times New Roman"/>
+          <w:sz w:val="24"/>
+          <w:rPrChange w:id="115" w:author="Author">
+            <w:rPr>
+              <w:rFonts w:ascii="Times New Roman" w:hAnsi="Times New Roman"/>
+              <w:smallCaps/>
+              <w:sz w:val="24"/>
+            </w:rPr>
+          </w:rPrChange>
         </w:rPr>
         <w:t xml:space="preserve"> </w:t>
       </w:r>
@@ -5371,22 +6783,109 @@
           <w:rFonts w:ascii="Times New Roman" w:hAnsi="Times New Roman"/>
           <w:sz w:val="24"/>
         </w:rPr>
-        <w:t xml:space="preserve">852, 852 (2008) such that family courts now encounter a range of “infractions” that have taken place at school and traditionally would have been handled within the school.  </w:t>
-      </w:r>
-      <w:r>
-        <w:rPr>
-          <w:rFonts w:ascii="Times New Roman" w:hAnsi="Times New Roman"/>
-          <w:i/>
-          <w:sz w:val="24"/>
-        </w:rPr>
-        <w:t>See, e.g., Molnar v. L.O.L.</w:t>
-      </w:r>
-      <w:r>
-        <w:rPr>
-          <w:rFonts w:ascii="Times New Roman" w:hAnsi="Times New Roman"/>
-          <w:sz w:val="24"/>
-        </w:rPr>
-        <w:t xml:space="preserve">, 22 A. 2d. 31, 40 (D.C. Ct. App. 1997) (hearing case on juvenile who knocked over desk); </w:t>
+        <w:t>852, 852 (2008)</w:t>
+      </w:r>
+      <w:ins w:id="116" w:author="Author">
+        <w:r>
+          <w:rPr>
+            <w:rFonts w:ascii="Times New Roman" w:hAnsi="Times New Roman"/>
+            <w:sz w:val="24"/>
+          </w:rPr>
+          <w:t>,</w:t>
+        </w:r>
+      </w:ins>
+      <w:r>
+        <w:rPr>
+          <w:rFonts w:ascii="Times New Roman" w:hAnsi="Times New Roman"/>
+          <w:sz w:val="24"/>
+        </w:rPr>
+        <w:t xml:space="preserve"> such that family courts now encounter a range of “infractions” that have taken place at school and traditionally would have been handled within the school.  </w:t>
+      </w:r>
+      <w:r>
+        <w:rPr>
+          <w:rFonts w:ascii="Times New Roman" w:hAnsi="Times New Roman"/>
+          <w:i/>
+          <w:sz w:val="24"/>
+        </w:rPr>
+        <w:t>Se</w:t>
+      </w:r>
+      <w:r>
+        <w:rPr>
+          <w:rFonts w:ascii="Times New Roman" w:hAnsi="Times New Roman"/>
+          <w:i/>
+          <w:sz w:val="24"/>
+        </w:rPr>
+        <w:t>e,</w:t>
+      </w:r>
+      <w:r>
+        <w:rPr>
+          <w:rFonts w:ascii="Times New Roman" w:hAnsi="Times New Roman"/>
+          <w:i/>
+          <w:sz w:val="24"/>
+        </w:rPr>
+        <w:t xml:space="preserve"> </w:t>
+      </w:r>
+      <w:bookmarkStart w:id="117" w:name="_GoBack"/>
+      <w:r>
+        <w:rPr>
+          <w:rFonts w:ascii="Times New Roman" w:hAnsi="Times New Roman"/>
+          <w:i/>
+          <w:sz w:val="24"/>
+        </w:rPr>
+        <w:t>e.g.</w:t>
+      </w:r>
+      <w:bookmarkEnd w:id="117"/>
+      <w:r>
+        <w:rPr>
+          <w:rFonts w:ascii="Times New Roman" w:hAnsi="Times New Roman"/>
+          <w:sz w:val="24"/>
+          <w:rPrChange w:id="118" w:author="Author">
+            <w:rPr>
+              <w:rFonts w:ascii="Times New Roman" w:hAnsi="Times New Roman"/>
+              <w:i/>
+              <w:sz w:val="24"/>
+            </w:rPr>
+          </w:rPrChange>
+        </w:rPr>
+        <w:t>,</w:t>
+      </w:r>
+      <w:r>
+        <w:rPr>
+          <w:rFonts w:ascii="Times New Roman" w:hAnsi="Times New Roman"/>
+          <w:i/>
+          <w:sz w:val="24"/>
+        </w:rPr>
+        <w:t xml:space="preserve"> Molnar v. L.O.L.</w:t>
+      </w:r>
+      <w:r>
+        <w:rPr>
+          <w:rFonts w:ascii="Times New Roman" w:hAnsi="Times New Roman"/>
+          <w:sz w:val="24"/>
+        </w:rPr>
+        <w:t xml:space="preserve">, 22 A. 2d. 31, </w:t>
+      </w:r>
+      <w:r>
+        <w:rPr>
+          <w:rFonts w:ascii="Times New Roman" w:hAnsi="Times New Roman"/>
+          <w:sz w:val="24"/>
+        </w:rPr>
+        <w:t xml:space="preserve">40 (D.C. </w:t>
+      </w:r>
+      <w:del w:id="119" w:author="Author">
+        <w:r>
+          <w:rPr>
+            <w:rFonts w:ascii="Times New Roman" w:hAnsi="Times New Roman"/>
+            <w:sz w:val="24"/>
+          </w:rPr>
+          <w:delText xml:space="preserve">Ct. App. </w:delText>
+        </w:r>
+      </w:del>
+      <w:r>
+        <w:rPr>
+          <w:rFonts w:ascii="Times New Roman" w:hAnsi="Times New Roman"/>
+          <w:sz w:val="24"/>
+        </w:rPr>
+        <w:t xml:space="preserve">1997) (hearing case on juvenile who knocked over desk); </w:t>
       </w:r>
       <w:r>
         <w:rPr>
@@ -5401,7 +6900,48 @@
           <w:rFonts w:ascii="Times New Roman" w:hAnsi="Times New Roman"/>
           <w:sz w:val="24"/>
         </w:rPr>
-        <w:t xml:space="preserve">, 12 A. 3d 707, 710–12 (Del. Family Ct. 2003) (“I am </w:t>
+        <w:t>, 12 A.</w:t>
+      </w:r>
+      <w:del w:id="120" w:author="Author">
+        <w:r>
+          <w:rPr>
+            <w:rFonts w:ascii="Times New Roman" w:hAnsi="Times New Roman"/>
+            <w:sz w:val="24"/>
+          </w:rPr>
+          <w:delText xml:space="preserve"> </w:delText>
+        </w:r>
+      </w:del>
+      <w:r>
+        <w:rPr>
+          <w:rFonts w:ascii="Times New Roman" w:hAnsi="Times New Roman"/>
+          <w:sz w:val="24"/>
+        </w:rPr>
+        <w:t>3d 707, 710–12 (Del. Fam</w:t>
+      </w:r>
+      <w:ins w:id="121" w:author="Author">
+        <w:r>
+          <w:rPr>
+            <w:rFonts w:ascii="Times New Roman" w:hAnsi="Times New Roman"/>
+            <w:sz w:val="24"/>
+          </w:rPr>
+          <w:t>.</w:t>
+        </w:r>
+      </w:ins>
+      <w:del w:id="122" w:author="Author">
+        <w:r>
+          <w:rPr>
+            <w:rFonts w:ascii="Times New Roman" w:hAnsi="Times New Roman"/>
+            <w:sz w:val="24"/>
+          </w:rPr>
+          <w:delText>ily</w:delText>
+        </w:r>
+      </w:del>
+      <w:r>
+        <w:rPr>
+          <w:rFonts w:ascii="Times New Roman" w:hAnsi="Times New Roman"/>
+          <w:sz w:val="24"/>
+        </w:rPr>
+        <w:t xml:space="preserve"> Ct. 2003) (“I am </w:t>
       </w:r>
       <w:r>
         <w:rPr>
@@ -5418,6 +6958,15 @@
         </w:rPr>
         <w:t xml:space="preserve"> going out of my mind dealing with this case about a stolen pencil”)(emphasis in original)</w:t>
       </w:r>
+      <w:ins w:id="123" w:author="Author">
+        <w:r>
+          <w:rPr>
+            <w:rFonts w:ascii="Times New Roman" w:hAnsi="Times New Roman"/>
+            <w:sz w:val="24"/>
+          </w:rPr>
+          <w:t>,</w:t>
+        </w:r>
+      </w:ins>
       <w:r>
         <w:rPr>
           <w:rFonts w:ascii="Times New Roman" w:hAnsi="Times New Roman"/>
@@ -5431,23 +6980,55 @@
           <w:rFonts w:ascii="Times New Roman" w:hAnsi="Times New Roman"/>
           <w:sz w:val="24"/>
         </w:rPr>
-        <w:t xml:space="preserve">12 A. 3d 1012 Del. Super. Ct. </w:t>
-      </w:r>
-      <w:proofErr w:type="gramStart"/>
-      <w:r>
-        <w:rPr>
-          <w:rFonts w:ascii="Times New Roman" w:hAnsi="Times New Roman"/>
-          <w:sz w:val="24"/>
-        </w:rPr>
-        <w:t>2004)(</w:t>
-      </w:r>
-      <w:proofErr w:type="gramEnd"/>
-      <w:r>
-        <w:rPr>
-          <w:rFonts w:ascii="Times New Roman" w:hAnsi="Times New Roman"/>
-          <w:sz w:val="24"/>
-        </w:rPr>
-        <w:t>striking the lower court’s</w:t>
+        <w:t>12 A.</w:t>
+      </w:r>
+      <w:del w:id="124" w:author="Author">
+        <w:r>
+          <w:rPr>
+            <w:rFonts w:ascii="Times New Roman" w:hAnsi="Times New Roman"/>
+            <w:sz w:val="24"/>
+          </w:rPr>
+          <w:delText xml:space="preserve"> </w:delText>
+        </w:r>
+      </w:del>
+      <w:r>
+        <w:rPr>
+          <w:rFonts w:ascii="Times New Roman" w:hAnsi="Times New Roman"/>
+          <w:sz w:val="24"/>
+        </w:rPr>
+        <w:t xml:space="preserve">3d 1012 </w:t>
+      </w:r>
+      <w:ins w:id="125" w:author="Author">
+        <w:r>
+          <w:rPr>
+            <w:rFonts w:ascii="Times New Roman" w:hAnsi="Times New Roman"/>
+            <w:sz w:val="24"/>
+          </w:rPr>
+          <w:t>(</w:t>
+        </w:r>
+      </w:ins>
+      <w:r>
+        <w:rPr>
+          <w:rFonts w:ascii="Times New Roman" w:hAnsi="Times New Roman"/>
+          <w:sz w:val="24"/>
+        </w:rPr>
+        <w:t>Del. Super. Ct. 2004)</w:t>
+      </w:r>
+      <w:ins w:id="126" w:author="Author">
+        <w:r>
+          <w:rPr>
+            <w:rFonts w:ascii="Times New Roman" w:hAnsi="Times New Roman"/>
+            <w:sz w:val="24"/>
+          </w:rPr>
+          <w:t xml:space="preserve"> </w:t>
+        </w:r>
+      </w:ins>
+      <w:r>
+        <w:rPr>
+          <w:rFonts w:ascii="Times New Roman" w:hAnsi="Times New Roman"/>
+          <w:sz w:val="24"/>
+        </w:rPr>
+        <w:t>(striking the lower court’s</w:t>
       </w:r>
       <w:r>
         <w:rPr>
@@ -18499,4 +20080,16 @@
     </a:ext>
   </a:extLst>
 </a:theme>
+</file>
+
+<file path=customXml/item1.xml><?xml version="1.0" encoding="utf-8"?>
+<b:Sources xmlns:b="http://schemas.openxmlformats.org/officeDocument/2006/bibliography" xmlns="http://schemas.openxmlformats.org/officeDocument/2006/bibliography" SelectedStyle="\APASixthEditionOfficeOnline.xsl" StyleName="APA" Version="6"/>
+</file>
+
+<file path=customXml/itemProps1.xml><?xml version="1.0" encoding="utf-8"?>
+<ds:datastoreItem xmlns:ds="http://schemas.openxmlformats.org/officeDocument/2006/customXml" ds:itemID="{90DCE719-C91B-42D6-AB86-8339D8686530}">
+  <ds:schemaRefs>
+    <ds:schemaRef ds:uri="http://schemas.openxmlformats.org/officeDocument/2006/bibliography"/>
+  </ds:schemaRefs>
+</ds:datastoreItem>
 </file>
</xml_diff>

<commit_message>
Journal Comp: MC 1- 9
</commit_message>
<xml_diff>
--- a/G40673027.docx
+++ b/G40673027.docx
@@ -6823,23 +6823,13 @@
           <w:i/>
           <w:sz w:val="24"/>
         </w:rPr>
-        <w:t xml:space="preserve"> </w:t>
-      </w:r>
-      <w:bookmarkStart w:id="117" w:name="_GoBack"/>
-      <w:r>
-        <w:rPr>
-          <w:rFonts w:ascii="Times New Roman" w:hAnsi="Times New Roman"/>
-          <w:i/>
-          <w:sz w:val="24"/>
-        </w:rPr>
-        <w:t>e.g.</w:t>
-      </w:r>
-      <w:bookmarkEnd w:id="117"/>
-      <w:r>
-        <w:rPr>
-          <w:rFonts w:ascii="Times New Roman" w:hAnsi="Times New Roman"/>
-          <w:sz w:val="24"/>
-          <w:rPrChange w:id="118" w:author="Author">
+        <w:t xml:space="preserve"> e.g.</w:t>
+      </w:r>
+      <w:r>
+        <w:rPr>
+          <w:rFonts w:ascii="Times New Roman" w:hAnsi="Times New Roman"/>
+          <w:sz w:val="24"/>
+          <w:rPrChange w:id="117" w:author="Author">
             <w:rPr>
               <w:rFonts w:ascii="Times New Roman" w:hAnsi="Times New Roman"/>
               <w:i/>
@@ -6871,7 +6861,7 @@
         </w:rPr>
         <w:t xml:space="preserve">40 (D.C. </w:t>
       </w:r>
-      <w:del w:id="119" w:author="Author">
+      <w:del w:id="118" w:author="Author">
         <w:r>
           <w:rPr>
             <w:rFonts w:ascii="Times New Roman" w:hAnsi="Times New Roman"/>
@@ -6902,7 +6892,7 @@
         </w:rPr>
         <w:t>, 12 A.</w:t>
       </w:r>
-      <w:del w:id="120" w:author="Author">
+      <w:del w:id="119" w:author="Author">
         <w:r>
           <w:rPr>
             <w:rFonts w:ascii="Times New Roman" w:hAnsi="Times New Roman"/>
@@ -6918,7 +6908,7 @@
         </w:rPr>
         <w:t>3d 707, 710–12 (Del. Fam</w:t>
       </w:r>
-      <w:ins w:id="121" w:author="Author">
+      <w:ins w:id="120" w:author="Author">
         <w:r>
           <w:rPr>
             <w:rFonts w:ascii="Times New Roman" w:hAnsi="Times New Roman"/>
@@ -6927,7 +6917,7 @@
           <w:t>.</w:t>
         </w:r>
       </w:ins>
-      <w:del w:id="122" w:author="Author">
+      <w:del w:id="121" w:author="Author">
         <w:r>
           <w:rPr>
             <w:rFonts w:ascii="Times New Roman" w:hAnsi="Times New Roman"/>
@@ -6958,7 +6948,7 @@
         </w:rPr>
         <w:t xml:space="preserve"> going out of my mind dealing with this case about a stolen pencil”)(emphasis in original)</w:t>
       </w:r>
-      <w:ins w:id="123" w:author="Author">
+      <w:ins w:id="122" w:author="Author">
         <w:r>
           <w:rPr>
             <w:rFonts w:ascii="Times New Roman" w:hAnsi="Times New Roman"/>
@@ -6982,7 +6972,7 @@
         </w:rPr>
         <w:t>12 A.</w:t>
       </w:r>
-      <w:del w:id="124" w:author="Author">
+      <w:del w:id="123" w:author="Author">
         <w:r>
           <w:rPr>
             <w:rFonts w:ascii="Times New Roman" w:hAnsi="Times New Roman"/>
@@ -6998,7 +6988,7 @@
         </w:rPr>
         <w:t xml:space="preserve">3d 1012 </w:t>
       </w:r>
-      <w:ins w:id="125" w:author="Author">
+      <w:ins w:id="124" w:author="Author">
         <w:r>
           <w:rPr>
             <w:rFonts w:ascii="Times New Roman" w:hAnsi="Times New Roman"/>
@@ -7014,7 +7004,7 @@
         </w:rPr>
         <w:t>Del. Super. Ct. 2004)</w:t>
       </w:r>
-      <w:ins w:id="126" w:author="Author">
+      <w:ins w:id="125" w:author="Author">
         <w:r>
           <w:rPr>
             <w:rFonts w:ascii="Times New Roman" w:hAnsi="Times New Roman"/>
@@ -7307,6 +7297,13 @@
                 <w:sz w:val="24"/>
               </w:rPr>
             </w:pPr>
+            <w:r>
+              <w:rPr>
+                <w:rFonts w:ascii="Times New Roman" w:hAnsi="Times New Roman"/>
+                <w:sz w:val="24"/>
+              </w:rPr>
+              <w:t>E</w:t>
+            </w:r>
           </w:p>
         </w:tc>
       </w:tr>
@@ -7346,6 +7343,13 @@
                 <w:sz w:val="24"/>
               </w:rPr>
             </w:pPr>
+            <w:r>
+              <w:rPr>
+                <w:rFonts w:ascii="Times New Roman" w:hAnsi="Times New Roman"/>
+                <w:sz w:val="24"/>
+              </w:rPr>
+              <w:t>D</w:t>
+            </w:r>
           </w:p>
         </w:tc>
       </w:tr>
@@ -7385,6 +7389,13 @@
                 <w:sz w:val="24"/>
               </w:rPr>
             </w:pPr>
+            <w:r>
+              <w:rPr>
+                <w:rFonts w:ascii="Times New Roman" w:hAnsi="Times New Roman"/>
+                <w:sz w:val="24"/>
+              </w:rPr>
+              <w:t>D</w:t>
+            </w:r>
           </w:p>
         </w:tc>
       </w:tr>
@@ -7424,6 +7435,13 @@
                 <w:sz w:val="24"/>
               </w:rPr>
             </w:pPr>
+            <w:r>
+              <w:rPr>
+                <w:rFonts w:ascii="Times New Roman" w:hAnsi="Times New Roman"/>
+                <w:sz w:val="24"/>
+              </w:rPr>
+              <w:t>B</w:t>
+            </w:r>
           </w:p>
         </w:tc>
       </w:tr>
@@ -7463,6 +7481,13 @@
                 <w:sz w:val="24"/>
               </w:rPr>
             </w:pPr>
+            <w:r>
+              <w:rPr>
+                <w:rFonts w:ascii="Times New Roman" w:hAnsi="Times New Roman"/>
+                <w:sz w:val="24"/>
+              </w:rPr>
+              <w:t>C</w:t>
+            </w:r>
           </w:p>
         </w:tc>
       </w:tr>
@@ -7502,6 +7527,13 @@
                 <w:sz w:val="24"/>
               </w:rPr>
             </w:pPr>
+            <w:r>
+              <w:rPr>
+                <w:rFonts w:ascii="Times New Roman" w:hAnsi="Times New Roman"/>
+                <w:sz w:val="24"/>
+              </w:rPr>
+              <w:t>C</w:t>
+            </w:r>
           </w:p>
         </w:tc>
       </w:tr>
@@ -7541,6 +7573,13 @@
                 <w:sz w:val="24"/>
               </w:rPr>
             </w:pPr>
+            <w:r>
+              <w:rPr>
+                <w:rFonts w:ascii="Times New Roman" w:hAnsi="Times New Roman"/>
+                <w:sz w:val="24"/>
+              </w:rPr>
+              <w:t>E</w:t>
+            </w:r>
           </w:p>
         </w:tc>
       </w:tr>
@@ -7580,6 +7619,13 @@
                 <w:sz w:val="24"/>
               </w:rPr>
             </w:pPr>
+            <w:r>
+              <w:rPr>
+                <w:rFonts w:ascii="Times New Roman" w:hAnsi="Times New Roman"/>
+                <w:sz w:val="24"/>
+              </w:rPr>
+              <w:t>C</w:t>
+            </w:r>
           </w:p>
         </w:tc>
       </w:tr>
@@ -7619,6 +7665,13 @@
                 <w:sz w:val="24"/>
               </w:rPr>
             </w:pPr>
+            <w:r>
+              <w:rPr>
+                <w:rFonts w:ascii="Times New Roman" w:hAnsi="Times New Roman"/>
+                <w:sz w:val="24"/>
+              </w:rPr>
+              <w:t>E</w:t>
+            </w:r>
           </w:p>
         </w:tc>
       </w:tr>
@@ -7658,6 +7711,8 @@
                 <w:sz w:val="24"/>
               </w:rPr>
             </w:pPr>
+            <w:bookmarkStart w:id="126" w:name="_GoBack"/>
+            <w:bookmarkEnd w:id="126"/>
           </w:p>
         </w:tc>
       </w:tr>
@@ -20087,7 +20142,7 @@
 </file>
 
 <file path=customXml/itemProps1.xml><?xml version="1.0" encoding="utf-8"?>
-<ds:datastoreItem xmlns:ds="http://schemas.openxmlformats.org/officeDocument/2006/customXml" ds:itemID="{90DCE719-C91B-42D6-AB86-8339D8686530}">
+<ds:datastoreItem xmlns:ds="http://schemas.openxmlformats.org/officeDocument/2006/customXml" ds:itemID="{BC24FFB7-9B90-4925-B302-F09EEF32E6DB}">
   <ds:schemaRefs>
     <ds:schemaRef ds:uri="http://schemas.openxmlformats.org/officeDocument/2006/bibliography"/>
   </ds:schemaRefs>

</xml_diff>

<commit_message>
J. Comp: Almost done w/ part III
</commit_message>
<xml_diff>
--- a/G40673027.docx
+++ b/G40673027.docx
@@ -1485,7 +1485,25 @@
                 <w:sz w:val="24"/>
                 <w:szCs w:val="24"/>
               </w:rPr>
-              <w:t>Betty White (@BettyMWhite)</w:t>
+              <w:t>Betty White (@</w:t>
+            </w:r>
+            <w:proofErr w:type="spellStart"/>
+            <w:r>
+              <w:rPr>
+                <w:rFonts w:ascii="Times New Roman" w:hAnsi="Times New Roman"/>
+                <w:sz w:val="24"/>
+                <w:szCs w:val="24"/>
+              </w:rPr>
+              <w:t>BettyMWhite</w:t>
+            </w:r>
+            <w:proofErr w:type="spellEnd"/>
+            <w:r>
+              <w:rPr>
+                <w:rFonts w:ascii="Times New Roman" w:hAnsi="Times New Roman"/>
+                <w:sz w:val="24"/>
+                <w:szCs w:val="24"/>
+              </w:rPr>
+              <w:t>)</w:t>
             </w:r>
             <w:r>
               <w:rPr>
@@ -1952,8 +1970,19 @@
                 <w:sz w:val="24"/>
                 <w:szCs w:val="24"/>
               </w:rPr>
-              <w:t>Ramirez v. Sturdevant</w:t>
-            </w:r>
+              <w:t xml:space="preserve">Ramirez v. </w:t>
+            </w:r>
+            <w:proofErr w:type="spellStart"/>
+            <w:r>
+              <w:rPr>
+                <w:rFonts w:ascii="Times New Roman" w:hAnsi="Times New Roman"/>
+                <w:i/>
+                <w:sz w:val="24"/>
+                <w:szCs w:val="24"/>
+              </w:rPr>
+              <w:t>Sturdevant</w:t>
+            </w:r>
+            <w:proofErr w:type="spellEnd"/>
             <w:r>
               <w:rPr>
                 <w:rFonts w:ascii="Times New Roman" w:hAnsi="Times New Roman"/>
@@ -1968,7 +1997,25 @@
                 <w:sz w:val="24"/>
                 <w:szCs w:val="24"/>
               </w:rPr>
-              <w:t>26 Cal. Rptr.</w:t>
+              <w:t xml:space="preserve">26 Cal. </w:t>
+            </w:r>
+            <w:proofErr w:type="spellStart"/>
+            <w:r>
+              <w:rPr>
+                <w:rFonts w:ascii="Times New Roman" w:hAnsi="Times New Roman"/>
+                <w:sz w:val="24"/>
+                <w:szCs w:val="24"/>
+              </w:rPr>
+              <w:t>Rptr</w:t>
+            </w:r>
+            <w:proofErr w:type="spellEnd"/>
+            <w:r>
+              <w:rPr>
+                <w:rFonts w:ascii="Times New Roman" w:hAnsi="Times New Roman"/>
+                <w:sz w:val="24"/>
+                <w:szCs w:val="24"/>
+              </w:rPr>
+              <w:t>.</w:t>
             </w:r>
             <w:r>
               <w:rPr>
@@ -2108,15 +2155,7 @@
                 <w:sz w:val="24"/>
                 <w:szCs w:val="24"/>
               </w:rPr>
-              <w:t xml:space="preserve">, </w:t>
-            </w:r>
-            <w:r>
-              <w:rPr>
-                <w:rFonts w:ascii="Times New Roman" w:hAnsi="Times New Roman"/>
-                <w:sz w:val="24"/>
-                <w:szCs w:val="24"/>
-              </w:rPr>
-              <w:t xml:space="preserve">Committee on Banking, Housing </w:t>
+              <w:t xml:space="preserve">, Committee on Banking, Housing </w:t>
             </w:r>
             <w:r>
               <w:rPr>
@@ -2132,15 +2171,7 @@
                 <w:sz w:val="24"/>
                 <w:szCs w:val="24"/>
               </w:rPr>
-              <w:t xml:space="preserve"> Urban Affairs</w:t>
-            </w:r>
-            <w:r>
-              <w:rPr>
-                <w:rFonts w:ascii="Times New Roman" w:hAnsi="Times New Roman"/>
-                <w:sz w:val="24"/>
-                <w:szCs w:val="24"/>
-              </w:rPr>
-              <w:t xml:space="preserve"> (Nov. 29, 2017). </w:t>
+              <w:t xml:space="preserve"> Urban Affairs (Nov. 29, 2017). </w:t>
             </w:r>
           </w:p>
         </w:tc>
@@ -2298,8 +2329,18 @@
                 <w:sz w:val="24"/>
                 <w:szCs w:val="24"/>
               </w:rPr>
-              <w:t>, 26 Harv</w:t>
-            </w:r>
+              <w:t xml:space="preserve">, 26 </w:t>
+            </w:r>
+            <w:proofErr w:type="spellStart"/>
+            <w:r>
+              <w:rPr>
+                <w:rFonts w:ascii="Times New Roman" w:hAnsi="Times New Roman"/>
+                <w:sz w:val="24"/>
+                <w:szCs w:val="24"/>
+              </w:rPr>
+              <w:t>Harv</w:t>
+            </w:r>
+            <w:proofErr w:type="spellEnd"/>
             <w:r>
               <w:rPr>
                 <w:rFonts w:ascii="Times New Roman" w:hAnsi="Times New Roman"/>
@@ -2620,8 +2661,20 @@
                 <w:sz w:val="24"/>
                 <w:szCs w:val="24"/>
               </w:rPr>
-              <w:t>Thomas v. Schroer</w:t>
-            </w:r>
+              <w:t xml:space="preserve">Thomas v. </w:t>
+            </w:r>
+            <w:proofErr w:type="spellStart"/>
+            <w:r>
+              <w:rPr>
+                <w:rFonts w:ascii="Times New Roman" w:hAnsi="Times New Roman"/>
+                <w:i/>
+                <w:color w:val="222222"/>
+                <w:sz w:val="24"/>
+                <w:szCs w:val="24"/>
+              </w:rPr>
+              <w:t>Schroer</w:t>
+            </w:r>
+            <w:proofErr w:type="spellEnd"/>
             <w:r>
               <w:rPr>
                 <w:rFonts w:ascii="Times New Roman" w:hAnsi="Times New Roman"/>
@@ -3485,7 +3538,25 @@
                 <w:sz w:val="24"/>
                 <w:szCs w:val="24"/>
               </w:rPr>
-              <w:t>129 Harv. L. Rev.</w:t>
+              <w:t xml:space="preserve">129 </w:t>
+            </w:r>
+            <w:proofErr w:type="spellStart"/>
+            <w:r>
+              <w:rPr>
+                <w:rFonts w:ascii="Times New Roman" w:hAnsi="Times New Roman"/>
+                <w:sz w:val="24"/>
+                <w:szCs w:val="24"/>
+              </w:rPr>
+              <w:t>Harv</w:t>
+            </w:r>
+            <w:proofErr w:type="spellEnd"/>
+            <w:r>
+              <w:rPr>
+                <w:rFonts w:ascii="Times New Roman" w:hAnsi="Times New Roman"/>
+                <w:sz w:val="24"/>
+                <w:szCs w:val="24"/>
+              </w:rPr>
+              <w:t>. L. Rev.</w:t>
             </w:r>
             <w:r>
               <w:rPr>
@@ -3509,8 +3580,18 @@
                 <w:sz w:val="24"/>
                 <w:szCs w:val="24"/>
               </w:rPr>
-              <w:t xml:space="preserve"> Robert A. Katzmann</w:t>
-            </w:r>
+              <w:t xml:space="preserve"> Robert A. </w:t>
+            </w:r>
+            <w:proofErr w:type="spellStart"/>
+            <w:r>
+              <w:rPr>
+                <w:rFonts w:ascii="Times New Roman" w:hAnsi="Times New Roman"/>
+                <w:sz w:val="24"/>
+                <w:szCs w:val="24"/>
+              </w:rPr>
+              <w:t>Katzmann</w:t>
+            </w:r>
+            <w:proofErr w:type="spellEnd"/>
             <w:r>
               <w:rPr>
                 <w:rFonts w:ascii="Times New Roman" w:hAnsi="Times New Roman"/>
@@ -3914,7 +3995,25 @@
           <w:sz w:val="24"/>
           <w:szCs w:val="24"/>
         </w:rPr>
-        <w:t xml:space="preserve"> the document before it gets filed.  Your supervisor expects the document to be perfectly “Bluebooked,” but also asks you turn on </w:t>
+        <w:t xml:space="preserve"> the document before it gets filed.  Your supervisor expects the document to be perfectly “</w:t>
+      </w:r>
+      <w:proofErr w:type="spellStart"/>
+      <w:r>
+        <w:rPr>
+          <w:rFonts w:ascii="Times New Roman" w:hAnsi="Times New Roman"/>
+          <w:sz w:val="24"/>
+          <w:szCs w:val="24"/>
+        </w:rPr>
+        <w:t>Bluebooked</w:t>
+      </w:r>
+      <w:proofErr w:type="spellEnd"/>
+      <w:r>
+        <w:rPr>
+          <w:rFonts w:ascii="Times New Roman" w:hAnsi="Times New Roman"/>
+          <w:sz w:val="24"/>
+          <w:szCs w:val="24"/>
+        </w:rPr>
+        <w:t xml:space="preserve">,” but also asks you turn on </w:t>
       </w:r>
       <w:r>
         <w:rPr>
@@ -4095,7 +4194,41 @@
             </w:rPr>
           </w:rPrChange>
         </w:rPr>
-        <w:t>The Volokh Conspiracy</w:t>
+        <w:t xml:space="preserve">The </w:t>
+      </w:r>
+      <w:proofErr w:type="spellStart"/>
+      <w:r>
+        <w:rPr>
+          <w:rFonts w:ascii="Times New Roman" w:hAnsi="Times New Roman"/>
+          <w:sz w:val="24"/>
+          <w:szCs w:val="24"/>
+          <w:rPrChange w:id="2" w:author="Author">
+            <w:rPr>
+              <w:rFonts w:ascii="Times New Roman" w:hAnsi="Times New Roman"/>
+              <w:smallCaps/>
+              <w:sz w:val="24"/>
+              <w:szCs w:val="24"/>
+            </w:rPr>
+          </w:rPrChange>
+        </w:rPr>
+        <w:t>Volokh</w:t>
+      </w:r>
+      <w:proofErr w:type="spellEnd"/>
+      <w:r>
+        <w:rPr>
+          <w:rFonts w:ascii="Times New Roman" w:hAnsi="Times New Roman"/>
+          <w:sz w:val="24"/>
+          <w:szCs w:val="24"/>
+          <w:rPrChange w:id="3" w:author="Author">
+            <w:rPr>
+              <w:rFonts w:ascii="Times New Roman" w:hAnsi="Times New Roman"/>
+              <w:smallCaps/>
+              <w:sz w:val="24"/>
+              <w:szCs w:val="24"/>
+            </w:rPr>
+          </w:rPrChange>
+        </w:rPr>
+        <w:t xml:space="preserve"> Conspiracy</w:t>
       </w:r>
       <w:r>
         <w:rPr>
@@ -4113,7 +4246,7 @@
         </w:rPr>
         <w:t>Apr</w:t>
       </w:r>
-      <w:ins w:id="2" w:author="Author">
+      <w:ins w:id="4" w:author="Author">
         <w:r>
           <w:rPr>
             <w:rFonts w:ascii="Times New Roman" w:hAnsi="Times New Roman"/>
@@ -4123,7 +4256,7 @@
           <w:t>.</w:t>
         </w:r>
       </w:ins>
-      <w:del w:id="3" w:author="Author">
+      <w:del w:id="5" w:author="Author">
         <w:r>
           <w:rPr>
             <w:rFonts w:ascii="Times New Roman" w:hAnsi="Times New Roman"/>
@@ -4141,7 +4274,7 @@
         </w:rPr>
         <w:t xml:space="preserve"> 6, 2008, 10:32</w:t>
       </w:r>
-      <w:ins w:id="4" w:author="Author">
+      <w:ins w:id="6" w:author="Author">
         <w:r>
           <w:rPr>
             <w:rFonts w:ascii="Times New Roman" w:hAnsi="Times New Roman"/>
@@ -4174,7 +4307,7 @@
         </w:rPr>
         <w:t xml:space="preserve">criticism of the basic elements of these policies has abounded in the academic literature and in national and local media.  The media tends to focus on the most bizarre outcomes of ZT policies to illustrate their unreasonableness, </w:t>
       </w:r>
-      <w:ins w:id="5" w:author="Author">
+      <w:ins w:id="7" w:author="Author">
         <w:r>
           <w:rPr>
             <w:rFonts w:ascii="Times New Roman" w:hAnsi="Times New Roman"/>
@@ -4184,7 +4317,7 @@
           <w:t>e</w:t>
         </w:r>
       </w:ins>
-      <w:del w:id="6" w:author="Author">
+      <w:del w:id="8" w:author="Author">
         <w:r>
           <w:rPr>
             <w:rFonts w:ascii="Times New Roman" w:hAnsi="Times New Roman"/>
@@ -4206,7 +4339,7 @@
         <w:rPr>
           <w:rFonts w:ascii="Times New Roman" w:hAnsi="Times New Roman"/>
           <w:sz w:val="24"/>
-          <w:rPrChange w:id="7" w:author="Author">
+          <w:rPrChange w:id="9" w:author="Author">
             <w:rPr>
               <w:rFonts w:ascii="Times New Roman" w:hAnsi="Times New Roman"/>
               <w:i/>
@@ -4265,7 +4398,7 @@
         </w:rPr>
         <w:t xml:space="preserve">, </w:t>
       </w:r>
-      <w:del w:id="8" w:author="Author">
+      <w:del w:id="10" w:author="Author">
         <w:r>
           <w:rPr>
             <w:rFonts w:ascii="Times New Roman" w:hAnsi="Times New Roman"/>
@@ -4279,34 +4412,6 @@
           <w:rFonts w:ascii="Times New Roman" w:hAnsi="Times New Roman"/>
           <w:i/>
           <w:sz w:val="24"/>
-          <w:rPrChange w:id="9" w:author="Author">
-            <w:rPr>
-              <w:rFonts w:ascii="Times New Roman" w:hAnsi="Times New Roman"/>
-              <w:sz w:val="24"/>
-            </w:rPr>
-          </w:rPrChange>
-        </w:rPr>
-        <w:t>6</w:t>
-      </w:r>
-      <w:r>
-        <w:rPr>
-          <w:rFonts w:ascii="Times New Roman" w:hAnsi="Times New Roman"/>
-          <w:i/>
-          <w:sz w:val="24"/>
-          <w:rPrChange w:id="10" w:author="Author">
-            <w:rPr>
-              <w:rFonts w:ascii="Times New Roman" w:hAnsi="Times New Roman"/>
-              <w:sz w:val="24"/>
-            </w:rPr>
-          </w:rPrChange>
-        </w:rPr>
-        <w:t xml:space="preserve">-Year-Old Boy </w:t>
-      </w:r>
-      <w:r>
-        <w:rPr>
-          <w:rFonts w:ascii="Times New Roman" w:hAnsi="Times New Roman"/>
-          <w:i/>
-          <w:sz w:val="24"/>
           <w:rPrChange w:id="11" w:author="Author">
             <w:rPr>
               <w:rFonts w:ascii="Times New Roman" w:hAnsi="Times New Roman"/>
@@ -4314,7 +4419,7 @@
             </w:rPr>
           </w:rPrChange>
         </w:rPr>
-        <w:t>Expelled</w:t>
+        <w:t>6</w:t>
       </w:r>
       <w:r>
         <w:rPr>
@@ -4328,9 +4433,8 @@
             </w:rPr>
           </w:rPrChange>
         </w:rPr>
-        <w:t xml:space="preserve"> </w:t>
-      </w:r>
-      <w:proofErr w:type="gramStart"/>
+        <w:t xml:space="preserve">-Year-Old Boy </w:t>
+      </w:r>
       <w:r>
         <w:rPr>
           <w:rFonts w:ascii="Times New Roman" w:hAnsi="Times New Roman"/>
@@ -4343,9 +4447,8 @@
             </w:rPr>
           </w:rPrChange>
         </w:rPr>
-        <w:t>For</w:t>
-      </w:r>
-      <w:proofErr w:type="gramEnd"/>
+        <w:t>Expelled</w:t>
+      </w:r>
       <w:r>
         <w:rPr>
           <w:rFonts w:ascii="Times New Roman" w:hAnsi="Times New Roman"/>
@@ -4358,6 +4461,36 @@
             </w:rPr>
           </w:rPrChange>
         </w:rPr>
+        <w:t xml:space="preserve"> </w:t>
+      </w:r>
+      <w:proofErr w:type="gramStart"/>
+      <w:r>
+        <w:rPr>
+          <w:rFonts w:ascii="Times New Roman" w:hAnsi="Times New Roman"/>
+          <w:i/>
+          <w:sz w:val="24"/>
+          <w:rPrChange w:id="15" w:author="Author">
+            <w:rPr>
+              <w:rFonts w:ascii="Times New Roman" w:hAnsi="Times New Roman"/>
+              <w:sz w:val="24"/>
+            </w:rPr>
+          </w:rPrChange>
+        </w:rPr>
+        <w:t>For</w:t>
+      </w:r>
+      <w:proofErr w:type="gramEnd"/>
+      <w:r>
+        <w:rPr>
+          <w:rFonts w:ascii="Times New Roman" w:hAnsi="Times New Roman"/>
+          <w:i/>
+          <w:sz w:val="24"/>
+          <w:rPrChange w:id="16" w:author="Author">
+            <w:rPr>
+              <w:rFonts w:ascii="Times New Roman" w:hAnsi="Times New Roman"/>
+              <w:sz w:val="24"/>
+            </w:rPr>
+          </w:rPrChange>
+        </w:rPr>
         <w:t xml:space="preserve"> Finger Gun</w:t>
       </w:r>
       <w:r>
@@ -4367,7 +4500,7 @@
         </w:rPr>
         <w:t>,</w:t>
       </w:r>
-      <w:del w:id="15" w:author="Author">
+      <w:del w:id="17" w:author="Author">
         <w:r>
           <w:rPr>
             <w:rFonts w:ascii="Times New Roman" w:hAnsi="Times New Roman"/>
@@ -4387,7 +4520,7 @@
         <w:rPr>
           <w:rFonts w:ascii="Times New Roman" w:hAnsi="Times New Roman"/>
           <w:sz w:val="24"/>
-          <w:rPrChange w:id="16" w:author="Author">
+          <w:rPrChange w:id="18" w:author="Author">
             <w:rPr>
               <w:rFonts w:ascii="Times New Roman" w:hAnsi="Times New Roman"/>
               <w:smallCaps/>
@@ -4397,12 +4530,12 @@
         </w:rPr>
         <w:t>Educ</w:t>
       </w:r>
-      <w:del w:id="17" w:author="Author">
+      <w:del w:id="19" w:author="Author">
         <w:r>
           <w:rPr>
             <w:rFonts w:ascii="Times New Roman" w:hAnsi="Times New Roman"/>
             <w:sz w:val="24"/>
-            <w:rPrChange w:id="18" w:author="Author">
+            <w:rPrChange w:id="20" w:author="Author">
               <w:rPr>
                 <w:rFonts w:ascii="Times New Roman" w:hAnsi="Times New Roman"/>
                 <w:smallCaps/>
@@ -4417,7 +4550,7 @@
         <w:rPr>
           <w:rFonts w:ascii="Times New Roman" w:hAnsi="Times New Roman"/>
           <w:sz w:val="24"/>
-          <w:rPrChange w:id="19" w:author="Author">
+          <w:rPrChange w:id="21" w:author="Author">
             <w:rPr>
               <w:rFonts w:ascii="Times New Roman" w:hAnsi="Times New Roman"/>
               <w:smallCaps/>
@@ -4431,7 +4564,7 @@
         <w:rPr>
           <w:rFonts w:ascii="Times New Roman" w:hAnsi="Times New Roman"/>
           <w:sz w:val="24"/>
-          <w:rPrChange w:id="20" w:author="Author">
+          <w:rPrChange w:id="22" w:author="Author">
             <w:rPr>
               <w:rFonts w:ascii="Times New Roman" w:hAnsi="Times New Roman"/>
               <w:smallCaps/>
@@ -4497,7 +4630,7 @@
         </w:rPr>
         <w:t>e school safety, communicate negative perceptions of American youth, and have detrimental long-term outcomes on students</w:t>
       </w:r>
-      <w:ins w:id="21" w:author="Author">
+      <w:ins w:id="23" w:author="Author">
         <w:r>
           <w:rPr>
             <w:rFonts w:ascii="Times New Roman" w:hAnsi="Times New Roman"/>
@@ -4506,7 +4639,7 @@
           <w:t>.</w:t>
         </w:r>
       </w:ins>
-      <w:del w:id="22" w:author="Author">
+      <w:del w:id="24" w:author="Author">
         <w:r>
           <w:rPr>
             <w:rFonts w:ascii="Times New Roman" w:hAnsi="Times New Roman"/>
@@ -4535,7 +4668,7 @@
         <w:rPr>
           <w:rFonts w:ascii="Times New Roman" w:hAnsi="Times New Roman"/>
           <w:sz w:val="24"/>
-          <w:rPrChange w:id="23" w:author="Author">
+          <w:rPrChange w:id="25" w:author="Author">
             <w:rPr>
               <w:rFonts w:ascii="Times New Roman" w:hAnsi="Times New Roman"/>
               <w:i/>
@@ -4559,7 +4692,7 @@
         </w:rPr>
         <w:t xml:space="preserve">Gerald Levine </w:t>
       </w:r>
-      <w:del w:id="24" w:author="Author">
+      <w:del w:id="26" w:author="Author">
         <w:r>
           <w:rPr>
             <w:rFonts w:ascii="Times New Roman" w:hAnsi="Times New Roman"/>
@@ -4568,20 +4701,13 @@
           <w:delText xml:space="preserve">and </w:delText>
         </w:r>
       </w:del>
-      <w:ins w:id="25" w:author="Author">
+      <w:ins w:id="27" w:author="Author">
         <w:r>
           <w:rPr>
             <w:rFonts w:ascii="Times New Roman" w:hAnsi="Times New Roman"/>
             <w:sz w:val="24"/>
           </w:rPr>
-          <w:t>&amp;</w:t>
-        </w:r>
-        <w:r>
-          <w:rPr>
-            <w:rFonts w:ascii="Times New Roman" w:hAnsi="Times New Roman"/>
-            <w:sz w:val="24"/>
-          </w:rPr>
-          <w:t xml:space="preserve"> </w:t>
+          <w:t xml:space="preserve">&amp; </w:t>
         </w:r>
       </w:ins>
       <w:r>
@@ -4589,14 +4715,30 @@
           <w:rFonts w:ascii="Times New Roman" w:hAnsi="Times New Roman"/>
           <w:sz w:val="24"/>
         </w:rPr>
-        <w:t xml:space="preserve">Susan T. Unders, </w:t>
-      </w:r>
-      <w:r>
-        <w:rPr>
-          <w:rFonts w:ascii="Times New Roman" w:hAnsi="Times New Roman"/>
-          <w:i/>
-          <w:sz w:val="24"/>
-          <w:rPrChange w:id="26" w:author="Author">
+        <w:t xml:space="preserve">Susan T. </w:t>
+      </w:r>
+      <w:proofErr w:type="spellStart"/>
+      <w:r>
+        <w:rPr>
+          <w:rFonts w:ascii="Times New Roman" w:hAnsi="Times New Roman"/>
+          <w:sz w:val="24"/>
+        </w:rPr>
+        <w:t>Unders</w:t>
+      </w:r>
+      <w:proofErr w:type="spellEnd"/>
+      <w:r>
+        <w:rPr>
+          <w:rFonts w:ascii="Times New Roman" w:hAnsi="Times New Roman"/>
+          <w:sz w:val="24"/>
+        </w:rPr>
+        <w:t xml:space="preserve">, </w:t>
+      </w:r>
+      <w:r>
+        <w:rPr>
+          <w:rFonts w:ascii="Times New Roman" w:hAnsi="Times New Roman"/>
+          <w:i/>
+          <w:sz w:val="24"/>
+          <w:rPrChange w:id="28" w:author="Author">
             <w:rPr>
               <w:rFonts w:ascii="Times New Roman" w:hAnsi="Times New Roman"/>
               <w:sz w:val="24"/>
@@ -4605,7 +4747,7 @@
         </w:rPr>
         <w:t>Zero Tolerance Doesn’t Add Up to Zero: Negative Effects on Amer</w:t>
       </w:r>
-      <w:ins w:id="27" w:author="Author">
+      <w:ins w:id="29" w:author="Author">
         <w:r>
           <w:rPr>
             <w:rFonts w:ascii="Times New Roman" w:hAnsi="Times New Roman"/>
@@ -4615,13 +4757,13 @@
           <w:t>ican</w:t>
         </w:r>
       </w:ins>
-      <w:del w:id="28" w:author="Author">
+      <w:del w:id="30" w:author="Author">
         <w:r>
           <w:rPr>
             <w:rFonts w:ascii="Times New Roman" w:hAnsi="Times New Roman"/>
             <w:i/>
             <w:sz w:val="24"/>
-            <w:rPrChange w:id="29" w:author="Author">
+            <w:rPrChange w:id="31" w:author="Author">
               <w:rPr>
                 <w:rFonts w:ascii="Times New Roman" w:hAnsi="Times New Roman"/>
                 <w:sz w:val="24"/>
@@ -4636,7 +4778,7 @@
           <w:rFonts w:ascii="Times New Roman" w:hAnsi="Times New Roman"/>
           <w:i/>
           <w:sz w:val="24"/>
-          <w:rPrChange w:id="30" w:author="Author">
+          <w:rPrChange w:id="32" w:author="Author">
             <w:rPr>
               <w:rFonts w:ascii="Times New Roman" w:hAnsi="Times New Roman"/>
               <w:sz w:val="24"/>
@@ -4657,7 +4799,7 @@
           <w:rFonts w:ascii="Times New Roman" w:hAnsi="Times New Roman"/>
           <w:sz w:val="24"/>
           <w:szCs w:val="24"/>
-          <w:rPrChange w:id="31" w:author="Author">
+          <w:rPrChange w:id="33" w:author="Author">
             <w:rPr>
               <w:rFonts w:ascii="Times New Roman" w:hAnsi="Times New Roman"/>
               <w:smallCaps/>
@@ -4668,7 +4810,7 @@
         </w:rPr>
         <w:t>Fed</w:t>
       </w:r>
-      <w:ins w:id="32" w:author="Author">
+      <w:ins w:id="34" w:author="Author">
         <w:r>
           <w:rPr>
             <w:rFonts w:ascii="Times New Roman" w:hAnsi="Times New Roman"/>
@@ -4678,13 +4820,13 @@
           <w:t>.</w:t>
         </w:r>
       </w:ins>
-      <w:del w:id="33" w:author="Author">
+      <w:del w:id="35" w:author="Author">
         <w:r>
           <w:rPr>
             <w:rFonts w:ascii="Times New Roman" w:hAnsi="Times New Roman"/>
             <w:sz w:val="24"/>
             <w:szCs w:val="24"/>
-            <w:rPrChange w:id="34" w:author="Author">
+            <w:rPrChange w:id="36" w:author="Author">
               <w:rPr>
                 <w:rFonts w:ascii="Times New Roman" w:hAnsi="Times New Roman"/>
                 <w:smallCaps/>
@@ -4701,7 +4843,7 @@
           <w:rFonts w:ascii="Times New Roman" w:hAnsi="Times New Roman"/>
           <w:sz w:val="24"/>
           <w:szCs w:val="24"/>
-          <w:rPrChange w:id="35" w:author="Author">
+          <w:rPrChange w:id="37" w:author="Author">
             <w:rPr>
               <w:rFonts w:ascii="Times New Roman" w:hAnsi="Times New Roman"/>
               <w:smallCaps/>
@@ -4717,7 +4859,7 @@
           <w:rFonts w:ascii="Times New Roman" w:hAnsi="Times New Roman"/>
           <w:sz w:val="24"/>
           <w:szCs w:val="24"/>
-          <w:rPrChange w:id="36" w:author="Author">
+          <w:rPrChange w:id="38" w:author="Author">
             <w:rPr>
               <w:rFonts w:ascii="Times New Roman" w:hAnsi="Times New Roman"/>
               <w:smallCaps/>
@@ -4728,7 +4870,7 @@
         </w:rPr>
         <w:t>Fam</w:t>
       </w:r>
-      <w:ins w:id="37" w:author="Author">
+      <w:ins w:id="39" w:author="Author">
         <w:r>
           <w:rPr>
             <w:rFonts w:ascii="Times New Roman" w:hAnsi="Times New Roman"/>
@@ -4738,13 +4880,13 @@
           <w:t>.</w:t>
         </w:r>
       </w:ins>
-      <w:del w:id="38" w:author="Author">
+      <w:del w:id="40" w:author="Author">
         <w:r>
           <w:rPr>
             <w:rFonts w:ascii="Times New Roman" w:hAnsi="Times New Roman"/>
             <w:sz w:val="24"/>
             <w:szCs w:val="24"/>
-            <w:rPrChange w:id="39" w:author="Author">
+            <w:rPrChange w:id="41" w:author="Author">
               <w:rPr>
                 <w:rFonts w:ascii="Times New Roman" w:hAnsi="Times New Roman"/>
                 <w:smallCaps/>
@@ -4760,7 +4902,7 @@
         <w:rPr>
           <w:rFonts w:ascii="Times New Roman" w:hAnsi="Times New Roman"/>
           <w:sz w:val="24"/>
-          <w:rPrChange w:id="40" w:author="Author">
+          <w:rPrChange w:id="42" w:author="Author">
             <w:rPr>
               <w:rFonts w:ascii="Times New Roman" w:hAnsi="Times New Roman"/>
               <w:smallCaps/>
@@ -4770,7 +4912,7 @@
         </w:rPr>
         <w:t xml:space="preserve"> L</w:t>
       </w:r>
-      <w:ins w:id="41" w:author="Author">
+      <w:ins w:id="43" w:author="Author">
         <w:r>
           <w:rPr>
             <w:rFonts w:ascii="Times New Roman" w:hAnsi="Times New Roman"/>
@@ -4779,12 +4921,12 @@
           <w:t>.</w:t>
         </w:r>
       </w:ins>
-      <w:del w:id="42" w:author="Author">
+      <w:del w:id="44" w:author="Author">
         <w:r>
           <w:rPr>
             <w:rFonts w:ascii="Times New Roman" w:hAnsi="Times New Roman"/>
             <w:sz w:val="24"/>
-            <w:rPrChange w:id="43" w:author="Author">
+            <w:rPrChange w:id="45" w:author="Author">
               <w:rPr>
                 <w:rFonts w:ascii="Times New Roman" w:hAnsi="Times New Roman"/>
                 <w:smallCaps/>
@@ -4798,7 +4940,7 @@
           <w:rPr>
             <w:rFonts w:ascii="Times New Roman" w:hAnsi="Times New Roman"/>
             <w:sz w:val="24"/>
-            <w:rPrChange w:id="44" w:author="Author">
+            <w:rPrChange w:id="46" w:author="Author">
               <w:rPr>
                 <w:rFonts w:ascii="Times New Roman" w:hAnsi="Times New Roman"/>
                 <w:smallCaps/>
@@ -4813,7 +4955,7 @@
         <w:rPr>
           <w:rFonts w:ascii="Times New Roman" w:hAnsi="Times New Roman"/>
           <w:sz w:val="24"/>
-          <w:rPrChange w:id="45" w:author="Author">
+          <w:rPrChange w:id="47" w:author="Author">
             <w:rPr>
               <w:rFonts w:ascii="Times New Roman" w:hAnsi="Times New Roman"/>
               <w:smallCaps/>
@@ -4830,7 +4972,7 @@
         </w:rPr>
         <w:t xml:space="preserve"> 34, 33-</w:t>
       </w:r>
-      <w:ins w:id="46" w:author="Author">
+      <w:ins w:id="48" w:author="Author">
         <w:r>
           <w:rPr>
             <w:rFonts w:ascii="Times New Roman" w:hAnsi="Times New Roman"/>
@@ -4894,7 +5036,7 @@
         </w:rPr>
         <w:t xml:space="preserve">Ratner v. </w:t>
       </w:r>
-      <w:del w:id="47" w:author="Author">
+      <w:del w:id="49" w:author="Author">
         <w:r>
           <w:rPr>
             <w:rFonts w:ascii="Times New Roman" w:hAnsi="Times New Roman"/>
@@ -4905,7 +5047,7 @@
           <w:delText xml:space="preserve">Georgia </w:delText>
         </w:r>
       </w:del>
-      <w:ins w:id="48" w:author="Author">
+      <w:ins w:id="50" w:author="Author">
         <w:r>
           <w:rPr>
             <w:rFonts w:ascii="Times New Roman" w:hAnsi="Times New Roman"/>
@@ -4913,16 +5055,7 @@
             <w:sz w:val="24"/>
             <w:szCs w:val="20"/>
           </w:rPr>
-          <w:t>Ga.</w:t>
-        </w:r>
-        <w:r>
-          <w:rPr>
-            <w:rFonts w:ascii="Times New Roman" w:hAnsi="Times New Roman"/>
-            <w:i/>
-            <w:sz w:val="24"/>
-            <w:szCs w:val="20"/>
-          </w:rPr>
-          <w:t xml:space="preserve"> </w:t>
+          <w:t xml:space="preserve">Ga. </w:t>
         </w:r>
       </w:ins>
       <w:r>
@@ -4934,7 +5067,7 @@
         </w:rPr>
         <w:t>Elementary Sch</w:t>
       </w:r>
-      <w:ins w:id="49" w:author="Author">
+      <w:ins w:id="51" w:author="Author">
         <w:r>
           <w:rPr>
             <w:rFonts w:ascii="Times New Roman" w:hAnsi="Times New Roman"/>
@@ -4945,7 +5078,7 @@
           <w:t>.</w:t>
         </w:r>
       </w:ins>
-      <w:del w:id="50" w:author="Author">
+      <w:del w:id="52" w:author="Author">
         <w:r>
           <w:rPr>
             <w:rFonts w:ascii="Times New Roman" w:hAnsi="Times New Roman"/>
@@ -4964,7 +5097,7 @@
         </w:rPr>
         <w:t>, 16 F</w:t>
       </w:r>
-      <w:ins w:id="51" w:author="Author">
+      <w:ins w:id="53" w:author="Author">
         <w:r>
           <w:rPr>
             <w:rFonts w:ascii="Times New Roman" w:hAnsi="Times New Roman"/>
@@ -4974,7 +5107,7 @@
           <w:t>.</w:t>
         </w:r>
       </w:ins>
-      <w:del w:id="52" w:author="Author">
+      <w:del w:id="54" w:author="Author">
         <w:r>
           <w:rPr>
             <w:rFonts w:ascii="Times New Roman" w:hAnsi="Times New Roman"/>
@@ -4998,9 +5131,18 @@
           <w:sz w:val="24"/>
           <w:szCs w:val="20"/>
         </w:rPr>
-        <w:t xml:space="preserve"> App</w:t>
-      </w:r>
-      <w:ins w:id="53" w:author="Author">
+        <w:t xml:space="preserve"> </w:t>
+      </w:r>
+      <w:proofErr w:type="spellStart"/>
+      <w:r>
+        <w:rPr>
+          <w:rFonts w:ascii="Times New Roman" w:hAnsi="Times New Roman"/>
+          <w:sz w:val="24"/>
+          <w:szCs w:val="20"/>
+        </w:rPr>
+        <w:t>App</w:t>
+      </w:r>
+      <w:ins w:id="55" w:author="Author">
         <w:r>
           <w:rPr>
             <w:rFonts w:ascii="Times New Roman" w:hAnsi="Times New Roman"/>
@@ -5016,9 +5158,18 @@
           <w:sz w:val="24"/>
           <w:szCs w:val="20"/>
         </w:rPr>
-        <w:t xml:space="preserve">x. 140, 143 </w:t>
-      </w:r>
-      <w:del w:id="54" w:author="Author">
+        <w:t>x</w:t>
+      </w:r>
+      <w:proofErr w:type="spellEnd"/>
+      <w:r>
+        <w:rPr>
+          <w:rFonts w:ascii="Times New Roman" w:hAnsi="Times New Roman"/>
+          <w:sz w:val="24"/>
+          <w:szCs w:val="20"/>
+        </w:rPr>
+        <w:t xml:space="preserve">. 140, 143 </w:t>
+      </w:r>
+      <w:del w:id="56" w:author="Author">
         <w:r>
           <w:rPr>
             <w:rFonts w:ascii="Times New Roman" w:hAnsi="Times New Roman"/>
@@ -5075,7 +5226,7 @@
         </w:rPr>
         <w:t>, concurring)</w:t>
       </w:r>
-      <w:ins w:id="55" w:author="Author">
+      <w:ins w:id="57" w:author="Author">
         <w:r>
           <w:rPr>
             <w:rFonts w:ascii="Times New Roman" w:hAnsi="Times New Roman"/>
@@ -5215,9 +5366,19 @@
           <w:sz w:val="24"/>
           <w:szCs w:val="20"/>
         </w:rPr>
-        <w:t>Mouse v. Charlotte C</w:t>
-      </w:r>
-      <w:del w:id="56" w:author="Author">
+        <w:t xml:space="preserve">Mouse v. Charlotte </w:t>
+      </w:r>
+      <w:proofErr w:type="spellStart"/>
+      <w:r>
+        <w:rPr>
+          <w:rFonts w:ascii="Times New Roman" w:hAnsi="Times New Roman"/>
+          <w:i/>
+          <w:sz w:val="24"/>
+          <w:szCs w:val="20"/>
+        </w:rPr>
+        <w:t>C</w:t>
+      </w:r>
+      <w:del w:id="58" w:author="Author">
         <w:r>
           <w:rPr>
             <w:rFonts w:ascii="Times New Roman" w:hAnsi="Times New Roman"/>
@@ -5235,9 +5396,19 @@
           <w:sz w:val="24"/>
           <w:szCs w:val="20"/>
         </w:rPr>
-        <w:t>ty. Pub</w:t>
-      </w:r>
-      <w:ins w:id="57" w:author="Author">
+        <w:t>ty</w:t>
+      </w:r>
+      <w:proofErr w:type="spellEnd"/>
+      <w:r>
+        <w:rPr>
+          <w:rFonts w:ascii="Times New Roman" w:hAnsi="Times New Roman"/>
+          <w:i/>
+          <w:sz w:val="24"/>
+          <w:szCs w:val="20"/>
+        </w:rPr>
+        <w:t>. Pub</w:t>
+      </w:r>
+      <w:ins w:id="59" w:author="Author">
         <w:r>
           <w:rPr>
             <w:rFonts w:ascii="Times New Roman" w:hAnsi="Times New Roman"/>
@@ -5248,7 +5419,7 @@
           <w:t>.</w:t>
         </w:r>
       </w:ins>
-      <w:del w:id="58" w:author="Author">
+      <w:del w:id="60" w:author="Author">
         <w:r>
           <w:rPr>
             <w:rFonts w:ascii="Times New Roman" w:hAnsi="Times New Roman"/>
@@ -5268,7 +5439,7 @@
         </w:rPr>
         <w:t xml:space="preserve"> Sch.</w:t>
       </w:r>
-      <w:ins w:id="59" w:author="Author">
+      <w:ins w:id="61" w:author="Author">
         <w:r>
           <w:rPr>
             <w:rFonts w:ascii="Times New Roman" w:hAnsi="Times New Roman"/>
@@ -5327,7 +5498,7 @@
         </w:rPr>
         <w:t xml:space="preserve"> (4th Cir</w:t>
       </w:r>
-      <w:ins w:id="60" w:author="Author">
+      <w:ins w:id="62" w:author="Author">
         <w:r>
           <w:rPr>
             <w:rFonts w:ascii="Times New Roman" w:hAnsi="Times New Roman"/>
@@ -5345,48 +5516,50 @@
         </w:rPr>
         <w:t xml:space="preserve"> 2001)</w:t>
       </w:r>
-      <w:ins w:id="61" w:author="Author">
+      <w:ins w:id="63" w:author="Author">
         <w:r>
           <w:rPr>
             <w:rFonts w:ascii="Times New Roman" w:hAnsi="Times New Roman"/>
             <w:sz w:val="24"/>
             <w:szCs w:val="20"/>
           </w:rPr>
-          <w:t xml:space="preserve"> </w:t>
+          <w:t xml:space="preserve"> (</w:t>
         </w:r>
+        <w:proofErr w:type="spellStart"/>
         <w:r>
           <w:rPr>
             <w:rFonts w:ascii="Times New Roman" w:hAnsi="Times New Roman"/>
             <w:sz w:val="24"/>
             <w:szCs w:val="20"/>
           </w:rPr>
-          <w:t>(en banc)</w:t>
+          <w:t>en</w:t>
         </w:r>
-      </w:ins>
-      <w:r>
-        <w:rPr>
-          <w:rFonts w:ascii="Times New Roman" w:hAnsi="Times New Roman"/>
-          <w:sz w:val="24"/>
-          <w:szCs w:val="20"/>
-        </w:rPr>
-        <w:t xml:space="preserve"> </w:t>
-      </w:r>
-      <w:ins w:id="62" w:author="Author">
+        <w:proofErr w:type="spellEnd"/>
         <w:r>
           <w:rPr>
             <w:rFonts w:ascii="Times New Roman" w:hAnsi="Times New Roman"/>
             <w:sz w:val="24"/>
             <w:szCs w:val="20"/>
           </w:rPr>
-          <w:t>(per curium)</w:t>
+          <w:t xml:space="preserve"> banc)</w:t>
         </w:r>
+      </w:ins>
+      <w:r>
+        <w:rPr>
+          <w:rFonts w:ascii="Times New Roman" w:hAnsi="Times New Roman"/>
+          <w:sz w:val="24"/>
+          <w:szCs w:val="20"/>
+        </w:rPr>
+        <w:t xml:space="preserve"> </w:t>
+      </w:r>
+      <w:ins w:id="64" w:author="Author">
         <w:r>
           <w:rPr>
             <w:rFonts w:ascii="Times New Roman" w:hAnsi="Times New Roman"/>
             <w:sz w:val="24"/>
             <w:szCs w:val="20"/>
           </w:rPr>
-          <w:t xml:space="preserve"> </w:t>
+          <w:t xml:space="preserve">(per curium) </w:t>
         </w:r>
       </w:ins>
       <w:r>
@@ -5413,7 +5586,7 @@
         </w:rPr>
         <w:t xml:space="preserve"> omitted)</w:t>
       </w:r>
-      <w:ins w:id="63" w:author="Author">
+      <w:ins w:id="65" w:author="Author">
         <w:r>
           <w:rPr>
             <w:rFonts w:ascii="Times New Roman" w:hAnsi="Times New Roman"/>
@@ -5431,7 +5604,7 @@
         </w:rPr>
         <w:t xml:space="preserve"> </w:t>
       </w:r>
-      <w:del w:id="64" w:author="Author">
+      <w:del w:id="66" w:author="Author">
         <w:r>
           <w:rPr>
             <w:rFonts w:ascii="Times New Roman" w:hAnsi="Times New Roman"/>
@@ -5462,7 +5635,7 @@
           <w:rFonts w:ascii="Times New Roman" w:hAnsi="Times New Roman"/>
           <w:i/>
           <w:sz w:val="24"/>
-          <w:rPrChange w:id="65" w:author="Author">
+          <w:rPrChange w:id="67" w:author="Author">
             <w:rPr>
               <w:rFonts w:ascii="Times New Roman" w:hAnsi="Times New Roman"/>
               <w:sz w:val="24"/>
@@ -5492,7 +5665,7 @@
         </w:rPr>
         <w:t>2-</w:t>
       </w:r>
-      <w:del w:id="66" w:author="Author">
+      <w:del w:id="68" w:author="Author">
         <w:r>
           <w:rPr>
             <w:rFonts w:ascii="Times New Roman" w:hAnsi="Times New Roman"/>
@@ -5523,7 +5696,7 @@
         </w:rPr>
         <w:t xml:space="preserve">  The plaintiff convinced his classmate to give him her binder, which he immediately placed in his locker</w:t>
       </w:r>
-      <w:del w:id="67" w:author="Author">
+      <w:del w:id="69" w:author="Author">
         <w:r>
           <w:rPr>
             <w:rFonts w:ascii="Times New Roman" w:hAnsi="Times New Roman"/>
@@ -5533,7 +5706,7 @@
           <w:delText>,</w:delText>
         </w:r>
       </w:del>
-      <w:ins w:id="68" w:author="Author">
+      <w:ins w:id="70" w:author="Author">
         <w:r>
           <w:rPr>
             <w:rFonts w:ascii="Times New Roman" w:hAnsi="Times New Roman"/>
@@ -5551,7 +5724,7 @@
         </w:rPr>
         <w:t xml:space="preserve"> </w:t>
       </w:r>
-      <w:del w:id="69" w:author="Author">
+      <w:del w:id="71" w:author="Author">
         <w:r>
           <w:rPr>
             <w:rFonts w:ascii="Times New Roman" w:hAnsi="Times New Roman"/>
@@ -5561,14 +5734,14 @@
           <w:delText xml:space="preserve">id </w:delText>
         </w:r>
       </w:del>
-      <w:ins w:id="70" w:author="Author">
+      <w:ins w:id="72" w:author="Author">
         <w:r>
           <w:rPr>
             <w:rFonts w:ascii="Times New Roman" w:hAnsi="Times New Roman"/>
             <w:i/>
             <w:sz w:val="24"/>
             <w:szCs w:val="20"/>
-            <w:rPrChange w:id="71" w:author="Author">
+            <w:rPrChange w:id="73" w:author="Author">
               <w:rPr>
                 <w:rFonts w:ascii="Times New Roman" w:hAnsi="Times New Roman"/>
                 <w:sz w:val="24"/>
@@ -5628,7 +5801,7 @@
         </w:rPr>
         <w:t xml:space="preserve">, </w:t>
       </w:r>
-      <w:ins w:id="72" w:author="Author">
+      <w:ins w:id="74" w:author="Author">
         <w:r>
           <w:rPr>
             <w:rFonts w:ascii="Times New Roman" w:hAnsi="Times New Roman"/>
@@ -5703,6 +5876,7 @@
         </w:rPr>
         <w:t xml:space="preserve">Professor </w:t>
       </w:r>
+      <w:proofErr w:type="spellStart"/>
       <w:r>
         <w:rPr>
           <w:rFonts w:ascii="Times New Roman" w:eastAsia="Cambria" w:hAnsi="Times New Roman"/>
@@ -5711,6 +5885,7 @@
         </w:rPr>
         <w:t>Shikman</w:t>
       </w:r>
+      <w:proofErr w:type="spellEnd"/>
       <w:r>
         <w:rPr>
           <w:rFonts w:ascii="Times New Roman" w:eastAsia="Cambria" w:hAnsi="Times New Roman"/>
@@ -5727,6 +5902,7 @@
         </w:rPr>
         <w:t>(@</w:t>
       </w:r>
+      <w:proofErr w:type="spellStart"/>
       <w:r>
         <w:rPr>
           <w:rFonts w:ascii="Times New Roman" w:eastAsia="Cambria" w:hAnsi="Times New Roman"/>
@@ -5735,6 +5911,7 @@
         </w:rPr>
         <w:t>smartprofessor</w:t>
       </w:r>
+      <w:proofErr w:type="spellEnd"/>
       <w:r>
         <w:rPr>
           <w:rFonts w:ascii="Times New Roman" w:eastAsia="Cambria" w:hAnsi="Times New Roman"/>
@@ -5748,7 +5925,7 @@
           <w:rFonts w:ascii="Times New Roman" w:eastAsia="Cambria" w:hAnsi="Times New Roman"/>
           <w:sz w:val="24"/>
           <w:szCs w:val="24"/>
-          <w:rPrChange w:id="73" w:author="Author">
+          <w:rPrChange w:id="75" w:author="Author">
             <w:rPr>
               <w:rFonts w:ascii="Times New Roman" w:eastAsia="Cambria" w:hAnsi="Times New Roman"/>
               <w:smallCaps/>
@@ -5767,7 +5944,7 @@
         </w:rPr>
         <w:t xml:space="preserve"> (</w:t>
       </w:r>
-      <w:del w:id="74" w:author="Author">
+      <w:del w:id="76" w:author="Author">
         <w:r>
           <w:rPr>
             <w:rFonts w:ascii="Times New Roman" w:eastAsia="Cambria" w:hAnsi="Times New Roman"/>
@@ -5817,7 +5994,7 @@
         </w:rPr>
         <w:t>, 6:10</w:t>
       </w:r>
-      <w:ins w:id="75" w:author="Author">
+      <w:ins w:id="77" w:author="Author">
         <w:r>
           <w:rPr>
             <w:rFonts w:ascii="Times New Roman" w:eastAsia="Cambria" w:hAnsi="Times New Roman"/>
@@ -5874,7 +6051,7 @@
         </w:rPr>
         <w:t>Campaign for Healthy Child Dev</w:t>
       </w:r>
-      <w:ins w:id="76" w:author="Author">
+      <w:ins w:id="78" w:author="Author">
         <w:r>
           <w:rPr>
             <w:rFonts w:ascii="Times New Roman" w:hAnsi="Times New Roman"/>
@@ -5884,7 +6061,7 @@
           <w:t>.</w:t>
         </w:r>
       </w:ins>
-      <w:del w:id="77" w:author="Author">
+      <w:del w:id="79" w:author="Author">
         <w:r>
           <w:rPr>
             <w:rFonts w:ascii="Times New Roman" w:hAnsi="Times New Roman"/>
@@ -5942,7 +6119,7 @@
         <w:rPr>
           <w:rFonts w:ascii="Times New Roman" w:hAnsi="Times New Roman"/>
           <w:sz w:val="24"/>
-          <w:rPrChange w:id="78" w:author="Author">
+          <w:rPrChange w:id="80" w:author="Author">
             <w:rPr>
               <w:rFonts w:ascii="Times New Roman" w:hAnsi="Times New Roman"/>
               <w:smallCaps/>
@@ -5964,7 +6141,7 @@
           <w:rFonts w:ascii="Times New Roman" w:hAnsi="Times New Roman"/>
           <w:i/>
           <w:sz w:val="24"/>
-          <w:rPrChange w:id="79" w:author="Author">
+          <w:rPrChange w:id="81" w:author="Author">
             <w:rPr>
               <w:rFonts w:ascii="Times New Roman" w:hAnsi="Times New Roman"/>
               <w:i/>
@@ -5975,7 +6152,7 @@
         </w:rPr>
         <w:t>Why People Obey the Law</w:t>
       </w:r>
-      <w:del w:id="80" w:author="Author">
+      <w:del w:id="82" w:author="Author">
         <w:r>
           <w:rPr>
             <w:rFonts w:ascii="Times New Roman" w:hAnsi="Times New Roman"/>
@@ -5991,7 +6168,7 @@
         </w:rPr>
         <w:t xml:space="preserve"> 3-4 (1990) (Describing the normative perspective and explaining that individuals may voluntarily comply with the law when official power is legitimate and when people agree with the morality of rules</w:t>
       </w:r>
-      <w:del w:id="81" w:author="Author">
+      <w:del w:id="83" w:author="Author">
         <w:r>
           <w:rPr>
             <w:rFonts w:ascii="Times New Roman" w:hAnsi="Times New Roman"/>
@@ -6073,7 +6250,7 @@
         <w:rPr>
           <w:rFonts w:ascii="Times New Roman" w:hAnsi="Times New Roman"/>
           <w:sz w:val="24"/>
-          <w:rPrChange w:id="82" w:author="Author">
+          <w:rPrChange w:id="84" w:author="Author">
             <w:rPr>
               <w:rFonts w:ascii="Times New Roman" w:hAnsi="Times New Roman"/>
               <w:smallCaps/>
@@ -6083,12 +6260,12 @@
         </w:rPr>
         <w:t>S.</w:t>
       </w:r>
-      <w:del w:id="83" w:author="Author">
+      <w:del w:id="85" w:author="Author">
         <w:r>
           <w:rPr>
             <w:rFonts w:ascii="Times New Roman" w:hAnsi="Times New Roman"/>
             <w:sz w:val="24"/>
-            <w:rPrChange w:id="84" w:author="Author">
+            <w:rPrChange w:id="86" w:author="Author">
               <w:rPr>
                 <w:rFonts w:ascii="Times New Roman" w:hAnsi="Times New Roman"/>
                 <w:smallCaps/>
@@ -6103,7 +6280,7 @@
         <w:rPr>
           <w:rFonts w:ascii="Times New Roman" w:hAnsi="Times New Roman"/>
           <w:sz w:val="24"/>
-          <w:rPrChange w:id="85" w:author="Author">
+          <w:rPrChange w:id="87" w:author="Author">
             <w:rPr>
               <w:rFonts w:ascii="Times New Roman" w:hAnsi="Times New Roman"/>
               <w:smallCaps/>
@@ -6113,7 +6290,7 @@
         </w:rPr>
         <w:t>C. Code Ann</w:t>
       </w:r>
-      <w:ins w:id="86" w:author="Author">
+      <w:ins w:id="88" w:author="Author">
         <w:r>
           <w:rPr>
             <w:rFonts w:ascii="Times New Roman" w:hAnsi="Times New Roman"/>
@@ -6122,12 +6299,12 @@
           <w:t>.</w:t>
         </w:r>
       </w:ins>
-      <w:del w:id="87" w:author="Author">
+      <w:del w:id="89" w:author="Author">
         <w:r>
           <w:rPr>
             <w:rFonts w:ascii="Times New Roman" w:hAnsi="Times New Roman"/>
             <w:sz w:val="24"/>
-            <w:rPrChange w:id="88" w:author="Author">
+            <w:rPrChange w:id="90" w:author="Author">
               <w:rPr>
                 <w:rFonts w:ascii="Times New Roman" w:hAnsi="Times New Roman"/>
                 <w:smallCaps/>
@@ -6153,7 +6330,7 @@
         </w:rPr>
         <w:t>§ 59-24-60</w:t>
       </w:r>
-      <w:ins w:id="89" w:author="Author">
+      <w:ins w:id="91" w:author="Author">
         <w:r>
           <w:rPr>
             <w:rFonts w:ascii="Times New Roman" w:hAnsi="Times New Roman"/>
@@ -6176,7 +6353,7 @@
           <w:rFonts w:ascii="Times New Roman" w:hAnsi="Times New Roman"/>
           <w:bCs/>
           <w:sz w:val="24"/>
-          <w:rPrChange w:id="90" w:author="Author">
+          <w:rPrChange w:id="92" w:author="Author">
             <w:rPr>
               <w:rFonts w:ascii="Times New Roman" w:hAnsi="Times New Roman"/>
               <w:bCs/>
@@ -6200,7 +6377,7 @@
           <w:rFonts w:ascii="Times New Roman" w:hAnsi="Times New Roman"/>
           <w:bCs/>
           <w:sz w:val="24"/>
-          <w:rPrChange w:id="91" w:author="Author">
+          <w:rPrChange w:id="93" w:author="Author">
             <w:rPr>
               <w:rFonts w:ascii="Times New Roman" w:hAnsi="Times New Roman"/>
               <w:bCs/>
@@ -6211,13 +6388,13 @@
         </w:rPr>
         <w:t>R.</w:t>
       </w:r>
-      <w:del w:id="92" w:author="Author">
+      <w:del w:id="94" w:author="Author">
         <w:r>
           <w:rPr>
             <w:rFonts w:ascii="Times New Roman" w:hAnsi="Times New Roman"/>
             <w:bCs/>
             <w:sz w:val="24"/>
-            <w:rPrChange w:id="93" w:author="Author">
+            <w:rPrChange w:id="95" w:author="Author">
               <w:rPr>
                 <w:rFonts w:ascii="Times New Roman" w:hAnsi="Times New Roman"/>
                 <w:bCs/>
@@ -6234,7 +6411,7 @@
           <w:rFonts w:ascii="Times New Roman" w:hAnsi="Times New Roman"/>
           <w:bCs/>
           <w:sz w:val="24"/>
-          <w:rPrChange w:id="94" w:author="Author">
+          <w:rPrChange w:id="96" w:author="Author">
             <w:rPr>
               <w:rFonts w:ascii="Times New Roman" w:hAnsi="Times New Roman"/>
               <w:bCs/>
@@ -6283,7 +6460,7 @@
         <w:lastRenderedPageBreak/>
         <w:t>referrals to the criminal system has disrupted the balance between the school system and juvenile courts, Am. Psychol</w:t>
       </w:r>
-      <w:ins w:id="95" w:author="Author">
+      <w:ins w:id="97" w:author="Author">
         <w:r>
           <w:rPr>
             <w:rFonts w:ascii="Times New Roman" w:hAnsi="Times New Roman"/>
@@ -6292,7 +6469,7 @@
           <w:t>.</w:t>
         </w:r>
       </w:ins>
-      <w:del w:id="96" w:author="Author">
+      <w:del w:id="98" w:author="Author">
         <w:r>
           <w:rPr>
             <w:rFonts w:ascii="Times New Roman" w:hAnsi="Times New Roman"/>
@@ -6306,9 +6483,17 @@
           <w:rFonts w:ascii="Times New Roman" w:hAnsi="Times New Roman"/>
           <w:sz w:val="24"/>
         </w:rPr>
-        <w:t xml:space="preserve"> Ass</w:t>
-      </w:r>
-      <w:ins w:id="97" w:author="Author">
+        <w:t xml:space="preserve"> </w:t>
+      </w:r>
+      <w:proofErr w:type="spellStart"/>
+      <w:r>
+        <w:rPr>
+          <w:rFonts w:ascii="Times New Roman" w:hAnsi="Times New Roman"/>
+          <w:sz w:val="24"/>
+        </w:rPr>
+        <w:t>Ass</w:t>
+      </w:r>
+      <w:ins w:id="99" w:author="Author">
         <w:r>
           <w:rPr>
             <w:rFonts w:ascii="Times New Roman" w:hAnsi="Times New Roman"/>
@@ -6322,7 +6507,15 @@
           <w:rFonts w:ascii="Times New Roman" w:hAnsi="Times New Roman"/>
           <w:sz w:val="24"/>
         </w:rPr>
-        <w:t xml:space="preserve">n., </w:t>
+        <w:t>n</w:t>
+      </w:r>
+      <w:proofErr w:type="spellEnd"/>
+      <w:r>
+        <w:rPr>
+          <w:rFonts w:ascii="Times New Roman" w:hAnsi="Times New Roman"/>
+          <w:sz w:val="24"/>
+        </w:rPr>
+        <w:t xml:space="preserve">., </w:t>
       </w:r>
       <w:r>
         <w:rPr>
@@ -6332,7 +6525,7 @@
         </w:rPr>
         <w:t>Are Zero Tolerance Policies Effective in the Schools?</w:t>
       </w:r>
-      <w:del w:id="98" w:author="Author">
+      <w:del w:id="100" w:author="Author">
         <w:r>
           <w:rPr>
             <w:rFonts w:ascii="Times New Roman" w:hAnsi="Times New Roman"/>
@@ -6361,7 +6554,7 @@
         <w:rPr>
           <w:rFonts w:ascii="Times New Roman" w:hAnsi="Times New Roman"/>
           <w:sz w:val="24"/>
-          <w:rPrChange w:id="99" w:author="Author">
+          <w:rPrChange w:id="101" w:author="Author">
             <w:rPr>
               <w:rFonts w:ascii="Times New Roman" w:hAnsi="Times New Roman"/>
               <w:smallCaps/>
@@ -6371,7 +6564,7 @@
         </w:rPr>
         <w:t>Am</w:t>
       </w:r>
-      <w:ins w:id="100" w:author="Author">
+      <w:ins w:id="102" w:author="Author">
         <w:r>
           <w:rPr>
             <w:rFonts w:ascii="Times New Roman" w:hAnsi="Times New Roman"/>
@@ -6380,12 +6573,12 @@
           <w:t>.</w:t>
         </w:r>
       </w:ins>
-      <w:del w:id="101" w:author="Author">
+      <w:del w:id="103" w:author="Author">
         <w:r>
           <w:rPr>
             <w:rFonts w:ascii="Times New Roman" w:hAnsi="Times New Roman"/>
             <w:sz w:val="24"/>
-            <w:rPrChange w:id="102" w:author="Author">
+            <w:rPrChange w:id="104" w:author="Author">
               <w:rPr>
                 <w:rFonts w:ascii="Times New Roman" w:hAnsi="Times New Roman"/>
                 <w:smallCaps/>
@@ -6400,7 +6593,7 @@
         <w:rPr>
           <w:rFonts w:ascii="Times New Roman" w:hAnsi="Times New Roman"/>
           <w:sz w:val="24"/>
-          <w:rPrChange w:id="103" w:author="Author">
+          <w:rPrChange w:id="105" w:author="Author">
             <w:rPr>
               <w:rFonts w:ascii="Times New Roman" w:hAnsi="Times New Roman"/>
               <w:smallCaps/>
@@ -6410,7 +6603,7 @@
         </w:rPr>
         <w:t xml:space="preserve"> Psychol</w:t>
       </w:r>
-      <w:ins w:id="104" w:author="Author">
+      <w:ins w:id="106" w:author="Author">
         <w:r>
           <w:rPr>
             <w:rFonts w:ascii="Times New Roman" w:hAnsi="Times New Roman"/>
@@ -6419,12 +6612,12 @@
           <w:t>.</w:t>
         </w:r>
       </w:ins>
-      <w:del w:id="105" w:author="Author">
+      <w:del w:id="107" w:author="Author">
         <w:r>
           <w:rPr>
             <w:rFonts w:ascii="Times New Roman" w:hAnsi="Times New Roman"/>
             <w:sz w:val="24"/>
-            <w:rPrChange w:id="106" w:author="Author">
+            <w:rPrChange w:id="108" w:author="Author">
               <w:rPr>
                 <w:rFonts w:ascii="Times New Roman" w:hAnsi="Times New Roman"/>
                 <w:smallCaps/>
@@ -6439,7 +6632,7 @@
         <w:rPr>
           <w:rFonts w:ascii="Times New Roman" w:hAnsi="Times New Roman"/>
           <w:sz w:val="24"/>
-          <w:rPrChange w:id="107" w:author="Author">
+          <w:rPrChange w:id="109" w:author="Author">
             <w:rPr>
               <w:rFonts w:ascii="Times New Roman" w:hAnsi="Times New Roman"/>
               <w:smallCaps/>
@@ -6456,7 +6649,7 @@
         </w:rPr>
         <w:t>852, 852 (2008)</w:t>
       </w:r>
-      <w:ins w:id="108" w:author="Author">
+      <w:ins w:id="110" w:author="Author">
         <w:r>
           <w:rPr>
             <w:rFonts w:ascii="Times New Roman" w:hAnsi="Times New Roman"/>
@@ -6500,7 +6693,7 @@
         <w:rPr>
           <w:rFonts w:ascii="Times New Roman" w:hAnsi="Times New Roman"/>
           <w:sz w:val="24"/>
-          <w:rPrChange w:id="109" w:author="Author">
+          <w:rPrChange w:id="111" w:author="Author">
             <w:rPr>
               <w:rFonts w:ascii="Times New Roman" w:hAnsi="Times New Roman"/>
               <w:i/>
@@ -6532,7 +6725,7 @@
         </w:rPr>
         <w:t xml:space="preserve">40 (D.C. </w:t>
       </w:r>
-      <w:del w:id="110" w:author="Author">
+      <w:del w:id="112" w:author="Author">
         <w:r>
           <w:rPr>
             <w:rFonts w:ascii="Times New Roman" w:hAnsi="Times New Roman"/>
@@ -6563,7 +6756,7 @@
         </w:rPr>
         <w:t>, 12 A.</w:t>
       </w:r>
-      <w:del w:id="111" w:author="Author">
+      <w:del w:id="113" w:author="Author">
         <w:r>
           <w:rPr>
             <w:rFonts w:ascii="Times New Roman" w:hAnsi="Times New Roman"/>
@@ -6579,7 +6772,7 @@
         </w:rPr>
         <w:t>3d 707, 710–12 (Del. Fam</w:t>
       </w:r>
-      <w:ins w:id="112" w:author="Author">
+      <w:ins w:id="114" w:author="Author">
         <w:r>
           <w:rPr>
             <w:rFonts w:ascii="Times New Roman" w:hAnsi="Times New Roman"/>
@@ -6588,7 +6781,7 @@
           <w:t>.</w:t>
         </w:r>
       </w:ins>
-      <w:del w:id="113" w:author="Author">
+      <w:del w:id="115" w:author="Author">
         <w:r>
           <w:rPr>
             <w:rFonts w:ascii="Times New Roman" w:hAnsi="Times New Roman"/>
@@ -6619,7 +6812,7 @@
         </w:rPr>
         <w:t xml:space="preserve"> going out of my mind dealing with this case about a stolen pencil”)(emphasis in original)</w:t>
       </w:r>
-      <w:ins w:id="114" w:author="Author">
+      <w:ins w:id="116" w:author="Author">
         <w:r>
           <w:rPr>
             <w:rFonts w:ascii="Times New Roman" w:hAnsi="Times New Roman"/>
@@ -6643,7 +6836,7 @@
         </w:rPr>
         <w:t>12 A.</w:t>
       </w:r>
-      <w:del w:id="115" w:author="Author">
+      <w:del w:id="117" w:author="Author">
         <w:r>
           <w:rPr>
             <w:rFonts w:ascii="Times New Roman" w:hAnsi="Times New Roman"/>
@@ -6659,7 +6852,7 @@
         </w:rPr>
         <w:t xml:space="preserve">3d 1012 </w:t>
       </w:r>
-      <w:ins w:id="116" w:author="Author">
+      <w:ins w:id="118" w:author="Author">
         <w:r>
           <w:rPr>
             <w:rFonts w:ascii="Times New Roman" w:hAnsi="Times New Roman"/>
@@ -6675,7 +6868,7 @@
         </w:rPr>
         <w:t>Del. Super. Ct. 2004)</w:t>
       </w:r>
-      <w:ins w:id="117" w:author="Author">
+      <w:ins w:id="119" w:author="Author">
         <w:r>
           <w:rPr>
             <w:rFonts w:ascii="Times New Roman" w:hAnsi="Times New Roman"/>
@@ -7849,8 +8042,6 @@
               </w:rPr>
               <w:t>A</w:t>
             </w:r>
-            <w:bookmarkStart w:id="118" w:name="_GoBack"/>
-            <w:bookmarkEnd w:id="118"/>
           </w:p>
         </w:tc>
       </w:tr>
@@ -7955,8 +8146,18 @@
           <w:i/>
           <w:szCs w:val="24"/>
         </w:rPr>
-        <w:t>United States v. Dubray</w:t>
-      </w:r>
+        <w:t xml:space="preserve">United States v. </w:t>
+      </w:r>
+      <w:proofErr w:type="spellStart"/>
+      <w:r>
+        <w:rPr>
+          <w:rFonts w:ascii="Times New Roman" w:hAnsi="Times New Roman"/>
+          <w:i/>
+          <w:szCs w:val="24"/>
+        </w:rPr>
+        <w:t>Dubray</w:t>
+      </w:r>
+      <w:proofErr w:type="spellEnd"/>
       <w:r>
         <w:rPr>
           <w:rFonts w:ascii="Times New Roman" w:hAnsi="Times New Roman"/>
@@ -7983,7 +8184,23 @@
           <w:rFonts w:ascii="Times New Roman" w:hAnsi="Times New Roman"/>
           <w:szCs w:val="24"/>
         </w:rPr>
-        <w:t>conviction despite petitioner’s allegations of “[I]neffective assista</w:t>
+        <w:t>conviction despite petitioner’s allegations of “[I]</w:t>
+      </w:r>
+      <w:proofErr w:type="spellStart"/>
+      <w:r>
+        <w:rPr>
+          <w:rFonts w:ascii="Times New Roman" w:hAnsi="Times New Roman"/>
+          <w:szCs w:val="24"/>
+        </w:rPr>
+        <w:t>neffective</w:t>
+      </w:r>
+      <w:proofErr w:type="spellEnd"/>
+      <w:r>
+        <w:rPr>
+          <w:rFonts w:ascii="Times New Roman" w:hAnsi="Times New Roman"/>
+          <w:szCs w:val="24"/>
+        </w:rPr>
+        <w:t xml:space="preserve"> assista</w:t>
       </w:r>
       <w:r>
         <w:rPr>
@@ -8025,8 +8242,18 @@
           <w:i/>
           <w:szCs w:val="24"/>
         </w:rPr>
-        <w:t>United States v. Dubray</w:t>
-      </w:r>
+        <w:t xml:space="preserve">United States v. </w:t>
+      </w:r>
+      <w:proofErr w:type="spellStart"/>
+      <w:r>
+        <w:rPr>
+          <w:rFonts w:ascii="Times New Roman" w:hAnsi="Times New Roman"/>
+          <w:i/>
+          <w:szCs w:val="24"/>
+        </w:rPr>
+        <w:t>Dubray</w:t>
+      </w:r>
+      <w:proofErr w:type="spellEnd"/>
       <w:r>
         <w:rPr>
           <w:rFonts w:ascii="Times New Roman" w:hAnsi="Times New Roman"/>
@@ -8162,8 +8389,18 @@
           <w:i/>
           <w:szCs w:val="24"/>
         </w:rPr>
-        <w:t>U.S. v. Dubray</w:t>
-      </w:r>
+        <w:t xml:space="preserve">U.S. v. </w:t>
+      </w:r>
+      <w:proofErr w:type="spellStart"/>
+      <w:r>
+        <w:rPr>
+          <w:rFonts w:ascii="Times New Roman" w:hAnsi="Times New Roman"/>
+          <w:i/>
+          <w:szCs w:val="24"/>
+        </w:rPr>
+        <w:t>Dubray</w:t>
+      </w:r>
+      <w:proofErr w:type="spellEnd"/>
       <w:r>
         <w:rPr>
           <w:rFonts w:ascii="Times New Roman" w:hAnsi="Times New Roman"/>
@@ -8306,8 +8543,18 @@
           <w:i/>
           <w:szCs w:val="24"/>
         </w:rPr>
-        <w:t>United States v. Dubray</w:t>
-      </w:r>
+        <w:t xml:space="preserve">United States v. </w:t>
+      </w:r>
+      <w:proofErr w:type="spellStart"/>
+      <w:r>
+        <w:rPr>
+          <w:rFonts w:ascii="Times New Roman" w:hAnsi="Times New Roman"/>
+          <w:i/>
+          <w:szCs w:val="24"/>
+        </w:rPr>
+        <w:t>Dubray</w:t>
+      </w:r>
+      <w:proofErr w:type="spellEnd"/>
       <w:r>
         <w:rPr>
           <w:rFonts w:ascii="Times New Roman" w:hAnsi="Times New Roman"/>
@@ -8409,8 +8656,18 @@
           <w:i/>
           <w:szCs w:val="24"/>
         </w:rPr>
-        <w:t>United States v. Dubray</w:t>
-      </w:r>
+        <w:t xml:space="preserve">United States v. </w:t>
+      </w:r>
+      <w:proofErr w:type="spellStart"/>
+      <w:r>
+        <w:rPr>
+          <w:rFonts w:ascii="Times New Roman" w:hAnsi="Times New Roman"/>
+          <w:i/>
+          <w:szCs w:val="24"/>
+        </w:rPr>
+        <w:t>Dubray</w:t>
+      </w:r>
+      <w:proofErr w:type="spellEnd"/>
       <w:r>
         <w:rPr>
           <w:rFonts w:ascii="Times New Roman" w:hAnsi="Times New Roman"/>
@@ -8639,7 +8896,25 @@
           <w:i/>
           <w:szCs w:val="24"/>
         </w:rPr>
-        <w:t>See Peckham v. Wis. Dep’t of Corr.</w:t>
+        <w:t xml:space="preserve">See </w:t>
+      </w:r>
+      <w:proofErr w:type="spellStart"/>
+      <w:r>
+        <w:rPr>
+          <w:rFonts w:ascii="Times New Roman" w:hAnsi="Times New Roman"/>
+          <w:i/>
+          <w:szCs w:val="24"/>
+        </w:rPr>
+        <w:t>Peckham</w:t>
+      </w:r>
+      <w:proofErr w:type="spellEnd"/>
+      <w:r>
+        <w:rPr>
+          <w:rFonts w:ascii="Times New Roman" w:hAnsi="Times New Roman"/>
+          <w:i/>
+          <w:szCs w:val="24"/>
+        </w:rPr>
+        <w:t xml:space="preserve"> v. Wis. Dep’t of Corr.</w:t>
       </w:r>
       <w:r>
         <w:rPr>
@@ -8648,13 +8923,23 @@
         </w:rPr>
         <w:t xml:space="preserve">, 141 F.3d 694, 696 (7th Cir. 1998); </w:t>
       </w:r>
-      <w:r>
-        <w:rPr>
-          <w:rFonts w:ascii="Times New Roman" w:hAnsi="Times New Roman"/>
-          <w:i/>
-          <w:szCs w:val="24"/>
-        </w:rPr>
-        <w:t>Kyllo v. United States</w:t>
+      <w:proofErr w:type="spellStart"/>
+      <w:r>
+        <w:rPr>
+          <w:rFonts w:ascii="Times New Roman" w:hAnsi="Times New Roman"/>
+          <w:i/>
+          <w:szCs w:val="24"/>
+        </w:rPr>
+        <w:t>Kyllo</w:t>
+      </w:r>
+      <w:proofErr w:type="spellEnd"/>
+      <w:r>
+        <w:rPr>
+          <w:rFonts w:ascii="Times New Roman" w:hAnsi="Times New Roman"/>
+          <w:i/>
+          <w:szCs w:val="24"/>
+        </w:rPr>
+        <w:t xml:space="preserve"> v. United States</w:t>
       </w:r>
       <w:r>
         <w:rPr>
@@ -8663,13 +8948,23 @@
         </w:rPr>
         <w:t xml:space="preserve">, 533 U.S. 27, 30 (2001); </w:t>
       </w:r>
-      <w:r>
-        <w:rPr>
-          <w:rFonts w:ascii="Times New Roman" w:hAnsi="Times New Roman"/>
-          <w:i/>
-          <w:szCs w:val="24"/>
-        </w:rPr>
-        <w:t>Malmin v. State</w:t>
+      <w:proofErr w:type="spellStart"/>
+      <w:r>
+        <w:rPr>
+          <w:rFonts w:ascii="Times New Roman" w:hAnsi="Times New Roman"/>
+          <w:i/>
+          <w:szCs w:val="24"/>
+        </w:rPr>
+        <w:t>Malmin</w:t>
+      </w:r>
+      <w:proofErr w:type="spellEnd"/>
+      <w:r>
+        <w:rPr>
+          <w:rFonts w:ascii="Times New Roman" w:hAnsi="Times New Roman"/>
+          <w:i/>
+          <w:szCs w:val="24"/>
+        </w:rPr>
+        <w:t xml:space="preserve"> v. State</w:t>
       </w:r>
       <w:r>
         <w:rPr>
@@ -8706,7 +9001,25 @@
           <w:i/>
           <w:szCs w:val="24"/>
         </w:rPr>
-        <w:t>But see Parilla v. Eslinger</w:t>
+        <w:t xml:space="preserve">But see </w:t>
+      </w:r>
+      <w:proofErr w:type="spellStart"/>
+      <w:r>
+        <w:rPr>
+          <w:rFonts w:ascii="Times New Roman" w:hAnsi="Times New Roman"/>
+          <w:i/>
+          <w:szCs w:val="24"/>
+        </w:rPr>
+        <w:t>Parilla</w:t>
+      </w:r>
+      <w:proofErr w:type="spellEnd"/>
+      <w:r>
+        <w:rPr>
+          <w:rFonts w:ascii="Times New Roman" w:hAnsi="Times New Roman"/>
+          <w:i/>
+          <w:szCs w:val="24"/>
+        </w:rPr>
+        <w:t xml:space="preserve"> v. Eslinger</w:t>
       </w:r>
       <w:r>
         <w:rPr>
@@ -8748,7 +9061,25 @@
           <w:i/>
           <w:szCs w:val="24"/>
         </w:rPr>
-        <w:t>See Kyllo v. United States</w:t>
+        <w:t xml:space="preserve">See </w:t>
+      </w:r>
+      <w:proofErr w:type="spellStart"/>
+      <w:r>
+        <w:rPr>
+          <w:rFonts w:ascii="Times New Roman" w:hAnsi="Times New Roman"/>
+          <w:i/>
+          <w:szCs w:val="24"/>
+        </w:rPr>
+        <w:t>Kyllo</w:t>
+      </w:r>
+      <w:proofErr w:type="spellEnd"/>
+      <w:r>
+        <w:rPr>
+          <w:rFonts w:ascii="Times New Roman" w:hAnsi="Times New Roman"/>
+          <w:i/>
+          <w:szCs w:val="24"/>
+        </w:rPr>
+        <w:t xml:space="preserve"> v. United States</w:t>
       </w:r>
       <w:r>
         <w:rPr>
@@ -8757,13 +9088,23 @@
         </w:rPr>
         <w:t xml:space="preserve">, 121 S. Ct. 2038, 2042 (2001); </w:t>
       </w:r>
-      <w:r>
-        <w:rPr>
-          <w:rFonts w:ascii="Times New Roman" w:hAnsi="Times New Roman"/>
-          <w:i/>
-          <w:szCs w:val="24"/>
-        </w:rPr>
-        <w:t>Peckham v. Wis. Dep’t of Corr.</w:t>
+      <w:proofErr w:type="spellStart"/>
+      <w:r>
+        <w:rPr>
+          <w:rFonts w:ascii="Times New Roman" w:hAnsi="Times New Roman"/>
+          <w:i/>
+          <w:szCs w:val="24"/>
+        </w:rPr>
+        <w:t>Peckham</w:t>
+      </w:r>
+      <w:proofErr w:type="spellEnd"/>
+      <w:r>
+        <w:rPr>
+          <w:rFonts w:ascii="Times New Roman" w:hAnsi="Times New Roman"/>
+          <w:i/>
+          <w:szCs w:val="24"/>
+        </w:rPr>
+        <w:t xml:space="preserve"> v. Wis. Dep’t of Corr.</w:t>
       </w:r>
       <w:r>
         <w:rPr>
@@ -8787,13 +9128,23 @@
         </w:rPr>
         <w:t xml:space="preserve"> Cir. 1998); </w:t>
       </w:r>
-      <w:r>
-        <w:rPr>
-          <w:rFonts w:ascii="Times New Roman" w:hAnsi="Times New Roman"/>
-          <w:i/>
-          <w:szCs w:val="24"/>
-        </w:rPr>
-        <w:t>Malmin v. State</w:t>
+      <w:proofErr w:type="spellStart"/>
+      <w:r>
+        <w:rPr>
+          <w:rFonts w:ascii="Times New Roman" w:hAnsi="Times New Roman"/>
+          <w:i/>
+          <w:szCs w:val="24"/>
+        </w:rPr>
+        <w:t>Malmin</w:t>
+      </w:r>
+      <w:proofErr w:type="spellEnd"/>
+      <w:r>
+        <w:rPr>
+          <w:rFonts w:ascii="Times New Roman" w:hAnsi="Times New Roman"/>
+          <w:i/>
+          <w:szCs w:val="24"/>
+        </w:rPr>
+        <w:t xml:space="preserve"> v. State</w:t>
       </w:r>
       <w:r>
         <w:rPr>
@@ -8830,7 +9181,25 @@
           <w:i/>
           <w:szCs w:val="24"/>
         </w:rPr>
-        <w:t>But see Parilla v. Eslinger</w:t>
+        <w:t xml:space="preserve">But see </w:t>
+      </w:r>
+      <w:proofErr w:type="spellStart"/>
+      <w:r>
+        <w:rPr>
+          <w:rFonts w:ascii="Times New Roman" w:hAnsi="Times New Roman"/>
+          <w:i/>
+          <w:szCs w:val="24"/>
+        </w:rPr>
+        <w:t>Parilla</w:t>
+      </w:r>
+      <w:proofErr w:type="spellEnd"/>
+      <w:r>
+        <w:rPr>
+          <w:rFonts w:ascii="Times New Roman" w:hAnsi="Times New Roman"/>
+          <w:i/>
+          <w:szCs w:val="24"/>
+        </w:rPr>
+        <w:t xml:space="preserve"> v. Eslinger</w:t>
       </w:r>
       <w:r>
         <w:rPr>
@@ -8872,7 +9241,25 @@
           <w:i/>
           <w:szCs w:val="24"/>
         </w:rPr>
-        <w:t>See Kyllo v. United States</w:t>
+        <w:t xml:space="preserve">See </w:t>
+      </w:r>
+      <w:proofErr w:type="spellStart"/>
+      <w:r>
+        <w:rPr>
+          <w:rFonts w:ascii="Times New Roman" w:hAnsi="Times New Roman"/>
+          <w:i/>
+          <w:szCs w:val="24"/>
+        </w:rPr>
+        <w:t>Kyllo</w:t>
+      </w:r>
+      <w:proofErr w:type="spellEnd"/>
+      <w:r>
+        <w:rPr>
+          <w:rFonts w:ascii="Times New Roman" w:hAnsi="Times New Roman"/>
+          <w:i/>
+          <w:szCs w:val="24"/>
+        </w:rPr>
+        <w:t xml:space="preserve"> v. United States</w:t>
       </w:r>
       <w:r>
         <w:rPr>
@@ -8881,13 +9268,23 @@
         </w:rPr>
         <w:t xml:space="preserve">, 533 U.S. 27, 30 (2001); </w:t>
       </w:r>
-      <w:r>
-        <w:rPr>
-          <w:rFonts w:ascii="Times New Roman" w:hAnsi="Times New Roman"/>
-          <w:i/>
-          <w:szCs w:val="24"/>
-        </w:rPr>
-        <w:t>Peckham v. Wis. Dep’t of Corr.</w:t>
+      <w:proofErr w:type="spellStart"/>
+      <w:r>
+        <w:rPr>
+          <w:rFonts w:ascii="Times New Roman" w:hAnsi="Times New Roman"/>
+          <w:i/>
+          <w:szCs w:val="24"/>
+        </w:rPr>
+        <w:t>Peckham</w:t>
+      </w:r>
+      <w:proofErr w:type="spellEnd"/>
+      <w:r>
+        <w:rPr>
+          <w:rFonts w:ascii="Times New Roman" w:hAnsi="Times New Roman"/>
+          <w:i/>
+          <w:szCs w:val="24"/>
+        </w:rPr>
+        <w:t xml:space="preserve"> v. Wis. Dep’t of Corr.</w:t>
       </w:r>
       <w:r>
         <w:rPr>
@@ -8896,13 +9293,23 @@
         </w:rPr>
         <w:t xml:space="preserve">, 141 F.3d 694, 696 (7th Cir. 1998); </w:t>
       </w:r>
-      <w:r>
-        <w:rPr>
-          <w:rFonts w:ascii="Times New Roman" w:hAnsi="Times New Roman"/>
-          <w:i/>
-          <w:szCs w:val="24"/>
-        </w:rPr>
-        <w:t>Malmin v. State of Ariz.</w:t>
+      <w:proofErr w:type="spellStart"/>
+      <w:r>
+        <w:rPr>
+          <w:rFonts w:ascii="Times New Roman" w:hAnsi="Times New Roman"/>
+          <w:i/>
+          <w:szCs w:val="24"/>
+        </w:rPr>
+        <w:t>Malmin</w:t>
+      </w:r>
+      <w:proofErr w:type="spellEnd"/>
+      <w:r>
+        <w:rPr>
+          <w:rFonts w:ascii="Times New Roman" w:hAnsi="Times New Roman"/>
+          <w:i/>
+          <w:szCs w:val="24"/>
+        </w:rPr>
+        <w:t xml:space="preserve"> v. State of Ariz.</w:t>
       </w:r>
       <w:r>
         <w:rPr>
@@ -8932,7 +9339,25 @@
           <w:i/>
           <w:szCs w:val="24"/>
         </w:rPr>
-        <w:t>but see Parilla v. Eslinger</w:t>
+        <w:t xml:space="preserve">but see </w:t>
+      </w:r>
+      <w:proofErr w:type="spellStart"/>
+      <w:r>
+        <w:rPr>
+          <w:rFonts w:ascii="Times New Roman" w:hAnsi="Times New Roman"/>
+          <w:i/>
+          <w:szCs w:val="24"/>
+        </w:rPr>
+        <w:t>Parilla</w:t>
+      </w:r>
+      <w:proofErr w:type="spellEnd"/>
+      <w:r>
+        <w:rPr>
+          <w:rFonts w:ascii="Times New Roman" w:hAnsi="Times New Roman"/>
+          <w:i/>
+          <w:szCs w:val="24"/>
+        </w:rPr>
+        <w:t xml:space="preserve"> v. Eslinger</w:t>
       </w:r>
       <w:r>
         <w:rPr>
@@ -8974,7 +9399,25 @@
           <w:i/>
           <w:szCs w:val="24"/>
         </w:rPr>
-        <w:t>See Kyllo v. United States</w:t>
+        <w:t xml:space="preserve">See </w:t>
+      </w:r>
+      <w:proofErr w:type="spellStart"/>
+      <w:r>
+        <w:rPr>
+          <w:rFonts w:ascii="Times New Roman" w:hAnsi="Times New Roman"/>
+          <w:i/>
+          <w:szCs w:val="24"/>
+        </w:rPr>
+        <w:t>Kyllo</w:t>
+      </w:r>
+      <w:proofErr w:type="spellEnd"/>
+      <w:r>
+        <w:rPr>
+          <w:rFonts w:ascii="Times New Roman" w:hAnsi="Times New Roman"/>
+          <w:i/>
+          <w:szCs w:val="24"/>
+        </w:rPr>
+        <w:t xml:space="preserve"> v. United States</w:t>
       </w:r>
       <w:r>
         <w:rPr>
@@ -8983,13 +9426,23 @@
         </w:rPr>
         <w:t xml:space="preserve">, 533 U.S. 27, 30 (2001); </w:t>
       </w:r>
-      <w:r>
-        <w:rPr>
-          <w:rFonts w:ascii="Times New Roman" w:hAnsi="Times New Roman"/>
-          <w:i/>
-          <w:szCs w:val="24"/>
-        </w:rPr>
-        <w:t>Peckham v. Wis. Dep’t of Corr.</w:t>
+      <w:proofErr w:type="spellStart"/>
+      <w:r>
+        <w:rPr>
+          <w:rFonts w:ascii="Times New Roman" w:hAnsi="Times New Roman"/>
+          <w:i/>
+          <w:szCs w:val="24"/>
+        </w:rPr>
+        <w:t>Peckham</w:t>
+      </w:r>
+      <w:proofErr w:type="spellEnd"/>
+      <w:r>
+        <w:rPr>
+          <w:rFonts w:ascii="Times New Roman" w:hAnsi="Times New Roman"/>
+          <w:i/>
+          <w:szCs w:val="24"/>
+        </w:rPr>
+        <w:t xml:space="preserve"> v. Wis. Dep’t of Corr.</w:t>
       </w:r>
       <w:r>
         <w:rPr>
@@ -8998,13 +9451,23 @@
         </w:rPr>
         <w:t xml:space="preserve">, 141 F.3d 694, 696 (7th Cir. 1998); </w:t>
       </w:r>
-      <w:r>
-        <w:rPr>
-          <w:rFonts w:ascii="Times New Roman" w:hAnsi="Times New Roman"/>
-          <w:i/>
-          <w:szCs w:val="24"/>
-        </w:rPr>
-        <w:t>Malmin v. State</w:t>
+      <w:proofErr w:type="spellStart"/>
+      <w:r>
+        <w:rPr>
+          <w:rFonts w:ascii="Times New Roman" w:hAnsi="Times New Roman"/>
+          <w:i/>
+          <w:szCs w:val="24"/>
+        </w:rPr>
+        <w:t>Malmin</w:t>
+      </w:r>
+      <w:proofErr w:type="spellEnd"/>
+      <w:r>
+        <w:rPr>
+          <w:rFonts w:ascii="Times New Roman" w:hAnsi="Times New Roman"/>
+          <w:i/>
+          <w:szCs w:val="24"/>
+        </w:rPr>
+        <w:t xml:space="preserve"> v. State</w:t>
       </w:r>
       <w:r>
         <w:rPr>
@@ -9041,7 +9504,25 @@
           <w:i/>
           <w:szCs w:val="24"/>
         </w:rPr>
-        <w:t>But see Parilla v. Eslinger</w:t>
+        <w:t xml:space="preserve">But see </w:t>
+      </w:r>
+      <w:proofErr w:type="spellStart"/>
+      <w:r>
+        <w:rPr>
+          <w:rFonts w:ascii="Times New Roman" w:hAnsi="Times New Roman"/>
+          <w:i/>
+          <w:szCs w:val="24"/>
+        </w:rPr>
+        <w:t>Parilla</w:t>
+      </w:r>
+      <w:proofErr w:type="spellEnd"/>
+      <w:r>
+        <w:rPr>
+          <w:rFonts w:ascii="Times New Roman" w:hAnsi="Times New Roman"/>
+          <w:i/>
+          <w:szCs w:val="24"/>
+        </w:rPr>
+        <w:t xml:space="preserve"> v. Eslinger</w:t>
       </w:r>
       <w:r>
         <w:rPr>
@@ -9099,12 +9580,53 @@
         </w:rPr>
         <w:t xml:space="preserve">See </w:t>
       </w:r>
-      <w:r>
-        <w:rPr>
-          <w:rFonts w:ascii="Times New Roman" w:hAnsi="Times New Roman"/>
-          <w:szCs w:val="24"/>
-        </w:rPr>
-        <w:t xml:space="preserve">Kyllo v. United States, 533 U.S. 27, 30 (2001); Peckham v. Wis. Dep’t of Corr., 141 F.3d 694, 696 (7th Cir. 1998); Malmin v. State, 30 Ariz. 258, 261 (Ariz. 1926); </w:t>
+      <w:proofErr w:type="spellStart"/>
+      <w:r>
+        <w:rPr>
+          <w:rFonts w:ascii="Times New Roman" w:hAnsi="Times New Roman"/>
+          <w:szCs w:val="24"/>
+        </w:rPr>
+        <w:t>Kyllo</w:t>
+      </w:r>
+      <w:proofErr w:type="spellEnd"/>
+      <w:r>
+        <w:rPr>
+          <w:rFonts w:ascii="Times New Roman" w:hAnsi="Times New Roman"/>
+          <w:szCs w:val="24"/>
+        </w:rPr>
+        <w:t xml:space="preserve"> v. United States, 533 U.S. 27, 30 (2001); </w:t>
+      </w:r>
+      <w:proofErr w:type="spellStart"/>
+      <w:r>
+        <w:rPr>
+          <w:rFonts w:ascii="Times New Roman" w:hAnsi="Times New Roman"/>
+          <w:szCs w:val="24"/>
+        </w:rPr>
+        <w:t>Peckham</w:t>
+      </w:r>
+      <w:proofErr w:type="spellEnd"/>
+      <w:r>
+        <w:rPr>
+          <w:rFonts w:ascii="Times New Roman" w:hAnsi="Times New Roman"/>
+          <w:szCs w:val="24"/>
+        </w:rPr>
+        <w:t xml:space="preserve"> v. Wis. Dep’t of Corr., 141 F.3d 694, 696 (7th Cir. 1998); </w:t>
+      </w:r>
+      <w:proofErr w:type="spellStart"/>
+      <w:r>
+        <w:rPr>
+          <w:rFonts w:ascii="Times New Roman" w:hAnsi="Times New Roman"/>
+          <w:szCs w:val="24"/>
+        </w:rPr>
+        <w:t>Malmin</w:t>
+      </w:r>
+      <w:proofErr w:type="spellEnd"/>
+      <w:r>
+        <w:rPr>
+          <w:rFonts w:ascii="Times New Roman" w:hAnsi="Times New Roman"/>
+          <w:szCs w:val="24"/>
+        </w:rPr>
+        <w:t xml:space="preserve"> v. State, 30 Ariz. 258, 261 (Ariz. 1926); </w:t>
       </w:r>
       <w:r>
         <w:rPr>
@@ -9136,12 +9658,21 @@
         </w:rPr>
         <w:t xml:space="preserve">But see </w:t>
       </w:r>
-      <w:r>
-        <w:rPr>
-          <w:rFonts w:ascii="Times New Roman" w:hAnsi="Times New Roman"/>
-          <w:szCs w:val="24"/>
-        </w:rPr>
-        <w:t>Parilla v. Eslinger</w:t>
+      <w:proofErr w:type="spellStart"/>
+      <w:r>
+        <w:rPr>
+          <w:rFonts w:ascii="Times New Roman" w:hAnsi="Times New Roman"/>
+          <w:szCs w:val="24"/>
+        </w:rPr>
+        <w:t>Parilla</w:t>
+      </w:r>
+      <w:proofErr w:type="spellEnd"/>
+      <w:r>
+        <w:rPr>
+          <w:rFonts w:ascii="Times New Roman" w:hAnsi="Times New Roman"/>
+          <w:szCs w:val="24"/>
+        </w:rPr>
+        <w:t xml:space="preserve"> v. Eslinger</w:t>
       </w:r>
       <w:r>
         <w:rPr>
@@ -9276,7 +9807,25 @@
           <w:i/>
           <w:szCs w:val="24"/>
         </w:rPr>
-        <w:t>See Peckham v. Wis. Dep’t of Corr.</w:t>
+        <w:t xml:space="preserve">See </w:t>
+      </w:r>
+      <w:proofErr w:type="spellStart"/>
+      <w:r>
+        <w:rPr>
+          <w:rFonts w:ascii="Times New Roman" w:hAnsi="Times New Roman"/>
+          <w:i/>
+          <w:szCs w:val="24"/>
+        </w:rPr>
+        <w:t>Peckham</w:t>
+      </w:r>
+      <w:proofErr w:type="spellEnd"/>
+      <w:r>
+        <w:rPr>
+          <w:rFonts w:ascii="Times New Roman" w:hAnsi="Times New Roman"/>
+          <w:i/>
+          <w:szCs w:val="24"/>
+        </w:rPr>
+        <w:t xml:space="preserve"> v. Wis. Dep’t of Corr.</w:t>
       </w:r>
       <w:r>
         <w:rPr>
@@ -9285,13 +9834,23 @@
         </w:rPr>
         <w:t xml:space="preserve">, 141 F.3d 694, 696 (7th Cir. 1998); </w:t>
       </w:r>
-      <w:r>
-        <w:rPr>
-          <w:rFonts w:ascii="Times New Roman" w:hAnsi="Times New Roman"/>
-          <w:i/>
-          <w:szCs w:val="24"/>
-        </w:rPr>
-        <w:t>Kyllo v. United States</w:t>
+      <w:proofErr w:type="spellStart"/>
+      <w:r>
+        <w:rPr>
+          <w:rFonts w:ascii="Times New Roman" w:hAnsi="Times New Roman"/>
+          <w:i/>
+          <w:szCs w:val="24"/>
+        </w:rPr>
+        <w:t>Kyllo</w:t>
+      </w:r>
+      <w:proofErr w:type="spellEnd"/>
+      <w:r>
+        <w:rPr>
+          <w:rFonts w:ascii="Times New Roman" w:hAnsi="Times New Roman"/>
+          <w:i/>
+          <w:szCs w:val="24"/>
+        </w:rPr>
+        <w:t xml:space="preserve"> v. United States</w:t>
       </w:r>
       <w:r>
         <w:rPr>
@@ -9300,13 +9859,23 @@
         </w:rPr>
         <w:t xml:space="preserve">, 533 U.S. 27, 30 (2001); </w:t>
       </w:r>
-      <w:r>
-        <w:rPr>
-          <w:rFonts w:ascii="Times New Roman" w:hAnsi="Times New Roman"/>
-          <w:i/>
-          <w:szCs w:val="24"/>
-        </w:rPr>
-        <w:t>Malmin v. State</w:t>
+      <w:proofErr w:type="spellStart"/>
+      <w:r>
+        <w:rPr>
+          <w:rFonts w:ascii="Times New Roman" w:hAnsi="Times New Roman"/>
+          <w:i/>
+          <w:szCs w:val="24"/>
+        </w:rPr>
+        <w:t>Malmin</w:t>
+      </w:r>
+      <w:proofErr w:type="spellEnd"/>
+      <w:r>
+        <w:rPr>
+          <w:rFonts w:ascii="Times New Roman" w:hAnsi="Times New Roman"/>
+          <w:i/>
+          <w:szCs w:val="24"/>
+        </w:rPr>
+        <w:t xml:space="preserve"> v. State</w:t>
       </w:r>
       <w:r>
         <w:rPr>
@@ -9343,7 +9912,25 @@
           <w:i/>
           <w:szCs w:val="24"/>
         </w:rPr>
-        <w:t>But see Parilla v. Eslinger</w:t>
+        <w:t xml:space="preserve">But see </w:t>
+      </w:r>
+      <w:proofErr w:type="spellStart"/>
+      <w:r>
+        <w:rPr>
+          <w:rFonts w:ascii="Times New Roman" w:hAnsi="Times New Roman"/>
+          <w:i/>
+          <w:szCs w:val="24"/>
+        </w:rPr>
+        <w:t>Parilla</w:t>
+      </w:r>
+      <w:proofErr w:type="spellEnd"/>
+      <w:r>
+        <w:rPr>
+          <w:rFonts w:ascii="Times New Roman" w:hAnsi="Times New Roman"/>
+          <w:i/>
+          <w:szCs w:val="24"/>
+        </w:rPr>
+        <w:t xml:space="preserve"> v. Eslinger</w:t>
       </w:r>
       <w:r>
         <w:rPr>
@@ -9385,7 +9972,25 @@
           <w:i/>
           <w:szCs w:val="24"/>
         </w:rPr>
-        <w:t>See Kyllo v. United States</w:t>
+        <w:t xml:space="preserve">See </w:t>
+      </w:r>
+      <w:proofErr w:type="spellStart"/>
+      <w:r>
+        <w:rPr>
+          <w:rFonts w:ascii="Times New Roman" w:hAnsi="Times New Roman"/>
+          <w:i/>
+          <w:szCs w:val="24"/>
+        </w:rPr>
+        <w:t>Kyllo</w:t>
+      </w:r>
+      <w:proofErr w:type="spellEnd"/>
+      <w:r>
+        <w:rPr>
+          <w:rFonts w:ascii="Times New Roman" w:hAnsi="Times New Roman"/>
+          <w:i/>
+          <w:szCs w:val="24"/>
+        </w:rPr>
+        <w:t xml:space="preserve"> v. United States</w:t>
       </w:r>
       <w:r>
         <w:rPr>
@@ -9394,13 +9999,23 @@
         </w:rPr>
         <w:t xml:space="preserve">, 121 S. Ct. 2038, 2042 (2001); </w:t>
       </w:r>
-      <w:r>
-        <w:rPr>
-          <w:rFonts w:ascii="Times New Roman" w:hAnsi="Times New Roman"/>
-          <w:i/>
-          <w:szCs w:val="24"/>
-        </w:rPr>
-        <w:t>Peckham v. Wis. Dep’t of Corr.</w:t>
+      <w:proofErr w:type="spellStart"/>
+      <w:r>
+        <w:rPr>
+          <w:rFonts w:ascii="Times New Roman" w:hAnsi="Times New Roman"/>
+          <w:i/>
+          <w:szCs w:val="24"/>
+        </w:rPr>
+        <w:t>Peckham</w:t>
+      </w:r>
+      <w:proofErr w:type="spellEnd"/>
+      <w:r>
+        <w:rPr>
+          <w:rFonts w:ascii="Times New Roman" w:hAnsi="Times New Roman"/>
+          <w:i/>
+          <w:szCs w:val="24"/>
+        </w:rPr>
+        <w:t xml:space="preserve"> v. Wis. Dep’t of Corr.</w:t>
       </w:r>
       <w:r>
         <w:rPr>
@@ -9424,13 +10039,23 @@
         </w:rPr>
         <w:t xml:space="preserve"> Cir. 1998); </w:t>
       </w:r>
-      <w:r>
-        <w:rPr>
-          <w:rFonts w:ascii="Times New Roman" w:hAnsi="Times New Roman"/>
-          <w:i/>
-          <w:szCs w:val="24"/>
-        </w:rPr>
-        <w:t>Malmin v. State</w:t>
+      <w:proofErr w:type="spellStart"/>
+      <w:r>
+        <w:rPr>
+          <w:rFonts w:ascii="Times New Roman" w:hAnsi="Times New Roman"/>
+          <w:i/>
+          <w:szCs w:val="24"/>
+        </w:rPr>
+        <w:t>Malmin</w:t>
+      </w:r>
+      <w:proofErr w:type="spellEnd"/>
+      <w:r>
+        <w:rPr>
+          <w:rFonts w:ascii="Times New Roman" w:hAnsi="Times New Roman"/>
+          <w:i/>
+          <w:szCs w:val="24"/>
+        </w:rPr>
+        <w:t xml:space="preserve"> v. State</w:t>
       </w:r>
       <w:r>
         <w:rPr>
@@ -9467,7 +10092,25 @@
           <w:i/>
           <w:szCs w:val="24"/>
         </w:rPr>
-        <w:t>But see Parilla v. Eslinger</w:t>
+        <w:t xml:space="preserve">But see </w:t>
+      </w:r>
+      <w:proofErr w:type="spellStart"/>
+      <w:r>
+        <w:rPr>
+          <w:rFonts w:ascii="Times New Roman" w:hAnsi="Times New Roman"/>
+          <w:i/>
+          <w:szCs w:val="24"/>
+        </w:rPr>
+        <w:t>Parilla</w:t>
+      </w:r>
+      <w:proofErr w:type="spellEnd"/>
+      <w:r>
+        <w:rPr>
+          <w:rFonts w:ascii="Times New Roman" w:hAnsi="Times New Roman"/>
+          <w:i/>
+          <w:szCs w:val="24"/>
+        </w:rPr>
+        <w:t xml:space="preserve"> v. Eslinger</w:t>
       </w:r>
       <w:r>
         <w:rPr>
@@ -9509,7 +10152,25 @@
           <w:i/>
           <w:szCs w:val="24"/>
         </w:rPr>
-        <w:t>See Kyllo v. United States</w:t>
+        <w:t xml:space="preserve">See </w:t>
+      </w:r>
+      <w:proofErr w:type="spellStart"/>
+      <w:r>
+        <w:rPr>
+          <w:rFonts w:ascii="Times New Roman" w:hAnsi="Times New Roman"/>
+          <w:i/>
+          <w:szCs w:val="24"/>
+        </w:rPr>
+        <w:t>Kyllo</w:t>
+      </w:r>
+      <w:proofErr w:type="spellEnd"/>
+      <w:r>
+        <w:rPr>
+          <w:rFonts w:ascii="Times New Roman" w:hAnsi="Times New Roman"/>
+          <w:i/>
+          <w:szCs w:val="24"/>
+        </w:rPr>
+        <w:t xml:space="preserve"> v. United States</w:t>
       </w:r>
       <w:r>
         <w:rPr>
@@ -9518,13 +10179,23 @@
         </w:rPr>
         <w:t xml:space="preserve">, 533 U.S. 27, 30 (2001); </w:t>
       </w:r>
-      <w:r>
-        <w:rPr>
-          <w:rFonts w:ascii="Times New Roman" w:hAnsi="Times New Roman"/>
-          <w:i/>
-          <w:szCs w:val="24"/>
-        </w:rPr>
-        <w:t>Peckham v. Wis. Dep’t of Corr.</w:t>
+      <w:proofErr w:type="spellStart"/>
+      <w:r>
+        <w:rPr>
+          <w:rFonts w:ascii="Times New Roman" w:hAnsi="Times New Roman"/>
+          <w:i/>
+          <w:szCs w:val="24"/>
+        </w:rPr>
+        <w:t>Peckham</w:t>
+      </w:r>
+      <w:proofErr w:type="spellEnd"/>
+      <w:r>
+        <w:rPr>
+          <w:rFonts w:ascii="Times New Roman" w:hAnsi="Times New Roman"/>
+          <w:i/>
+          <w:szCs w:val="24"/>
+        </w:rPr>
+        <w:t xml:space="preserve"> v. Wis. Dep’t of Corr.</w:t>
       </w:r>
       <w:r>
         <w:rPr>
@@ -9533,13 +10204,23 @@
         </w:rPr>
         <w:t xml:space="preserve">, 141 F.3d 694, 696 (7th Cir. 1998); </w:t>
       </w:r>
-      <w:r>
-        <w:rPr>
-          <w:rFonts w:ascii="Times New Roman" w:hAnsi="Times New Roman"/>
-          <w:i/>
-          <w:szCs w:val="24"/>
-        </w:rPr>
-        <w:t>Malmin v. State of Ariz.</w:t>
+      <w:proofErr w:type="spellStart"/>
+      <w:r>
+        <w:rPr>
+          <w:rFonts w:ascii="Times New Roman" w:hAnsi="Times New Roman"/>
+          <w:i/>
+          <w:szCs w:val="24"/>
+        </w:rPr>
+        <w:t>Malmin</w:t>
+      </w:r>
+      <w:proofErr w:type="spellEnd"/>
+      <w:r>
+        <w:rPr>
+          <w:rFonts w:ascii="Times New Roman" w:hAnsi="Times New Roman"/>
+          <w:i/>
+          <w:szCs w:val="24"/>
+        </w:rPr>
+        <w:t xml:space="preserve"> v. State of Ariz.</w:t>
       </w:r>
       <w:r>
         <w:rPr>
@@ -9569,7 +10250,25 @@
           <w:i/>
           <w:szCs w:val="24"/>
         </w:rPr>
-        <w:t>but see Parilla v. Eslinger</w:t>
+        <w:t xml:space="preserve">but see </w:t>
+      </w:r>
+      <w:proofErr w:type="spellStart"/>
+      <w:r>
+        <w:rPr>
+          <w:rFonts w:ascii="Times New Roman" w:hAnsi="Times New Roman"/>
+          <w:i/>
+          <w:szCs w:val="24"/>
+        </w:rPr>
+        <w:t>Parilla</w:t>
+      </w:r>
+      <w:proofErr w:type="spellEnd"/>
+      <w:r>
+        <w:rPr>
+          <w:rFonts w:ascii="Times New Roman" w:hAnsi="Times New Roman"/>
+          <w:i/>
+          <w:szCs w:val="24"/>
+        </w:rPr>
+        <w:t xml:space="preserve"> v. Eslinger</w:t>
       </w:r>
       <w:r>
         <w:rPr>
@@ -9611,7 +10310,25 @@
           <w:i/>
           <w:szCs w:val="24"/>
         </w:rPr>
-        <w:t>See Kyllo v. United States</w:t>
+        <w:t xml:space="preserve">See </w:t>
+      </w:r>
+      <w:proofErr w:type="spellStart"/>
+      <w:r>
+        <w:rPr>
+          <w:rFonts w:ascii="Times New Roman" w:hAnsi="Times New Roman"/>
+          <w:i/>
+          <w:szCs w:val="24"/>
+        </w:rPr>
+        <w:t>Kyllo</w:t>
+      </w:r>
+      <w:proofErr w:type="spellEnd"/>
+      <w:r>
+        <w:rPr>
+          <w:rFonts w:ascii="Times New Roman" w:hAnsi="Times New Roman"/>
+          <w:i/>
+          <w:szCs w:val="24"/>
+        </w:rPr>
+        <w:t xml:space="preserve"> v. United States</w:t>
       </w:r>
       <w:r>
         <w:rPr>
@@ -9620,13 +10337,23 @@
         </w:rPr>
         <w:t xml:space="preserve">, 533 U.S. 27, 30 (2001); </w:t>
       </w:r>
-      <w:r>
-        <w:rPr>
-          <w:rFonts w:ascii="Times New Roman" w:hAnsi="Times New Roman"/>
-          <w:i/>
-          <w:szCs w:val="24"/>
-        </w:rPr>
-        <w:t>Peckham v. Wis. Dep’t of Corr.</w:t>
+      <w:proofErr w:type="spellStart"/>
+      <w:r>
+        <w:rPr>
+          <w:rFonts w:ascii="Times New Roman" w:hAnsi="Times New Roman"/>
+          <w:i/>
+          <w:szCs w:val="24"/>
+        </w:rPr>
+        <w:t>Peckham</w:t>
+      </w:r>
+      <w:proofErr w:type="spellEnd"/>
+      <w:r>
+        <w:rPr>
+          <w:rFonts w:ascii="Times New Roman" w:hAnsi="Times New Roman"/>
+          <w:i/>
+          <w:szCs w:val="24"/>
+        </w:rPr>
+        <w:t xml:space="preserve"> v. Wis. Dep’t of Corr.</w:t>
       </w:r>
       <w:r>
         <w:rPr>
@@ -9635,13 +10362,23 @@
         </w:rPr>
         <w:t xml:space="preserve">, 141 F.3d 694, 696 (7th Cir. 1998); </w:t>
       </w:r>
-      <w:r>
-        <w:rPr>
-          <w:rFonts w:ascii="Times New Roman" w:hAnsi="Times New Roman"/>
-          <w:i/>
-          <w:szCs w:val="24"/>
-        </w:rPr>
-        <w:t>Malmin v. State</w:t>
+      <w:proofErr w:type="spellStart"/>
+      <w:r>
+        <w:rPr>
+          <w:rFonts w:ascii="Times New Roman" w:hAnsi="Times New Roman"/>
+          <w:i/>
+          <w:szCs w:val="24"/>
+        </w:rPr>
+        <w:t>Malmin</w:t>
+      </w:r>
+      <w:proofErr w:type="spellEnd"/>
+      <w:r>
+        <w:rPr>
+          <w:rFonts w:ascii="Times New Roman" w:hAnsi="Times New Roman"/>
+          <w:i/>
+          <w:szCs w:val="24"/>
+        </w:rPr>
+        <w:t xml:space="preserve"> v. State</w:t>
       </w:r>
       <w:r>
         <w:rPr>
@@ -9671,7 +10408,25 @@
           <w:i/>
           <w:szCs w:val="24"/>
         </w:rPr>
-        <w:t>But see Parilla v. Eslinger</w:t>
+        <w:t xml:space="preserve">But see </w:t>
+      </w:r>
+      <w:proofErr w:type="spellStart"/>
+      <w:r>
+        <w:rPr>
+          <w:rFonts w:ascii="Times New Roman" w:hAnsi="Times New Roman"/>
+          <w:i/>
+          <w:szCs w:val="24"/>
+        </w:rPr>
+        <w:t>Parilla</w:t>
+      </w:r>
+      <w:proofErr w:type="spellEnd"/>
+      <w:r>
+        <w:rPr>
+          <w:rFonts w:ascii="Times New Roman" w:hAnsi="Times New Roman"/>
+          <w:i/>
+          <w:szCs w:val="24"/>
+        </w:rPr>
+        <w:t xml:space="preserve"> v. Eslinger</w:t>
       </w:r>
       <w:r>
         <w:rPr>
@@ -9729,12 +10484,53 @@
         </w:rPr>
         <w:t xml:space="preserve">See </w:t>
       </w:r>
-      <w:r>
-        <w:rPr>
-          <w:rFonts w:ascii="Times New Roman" w:hAnsi="Times New Roman"/>
-          <w:szCs w:val="24"/>
-        </w:rPr>
-        <w:t xml:space="preserve">Kyllo v. United States, 533 U.S. 27, 30 (2001); Peckham v. Wis. Dep’t of Corr., 141 F.3d 694, 696 (7th Cir. 1998); Malmin v. State, 30 Ariz. 258, 261 (Ariz. 1926); </w:t>
+      <w:proofErr w:type="spellStart"/>
+      <w:r>
+        <w:rPr>
+          <w:rFonts w:ascii="Times New Roman" w:hAnsi="Times New Roman"/>
+          <w:szCs w:val="24"/>
+        </w:rPr>
+        <w:t>Kyllo</w:t>
+      </w:r>
+      <w:proofErr w:type="spellEnd"/>
+      <w:r>
+        <w:rPr>
+          <w:rFonts w:ascii="Times New Roman" w:hAnsi="Times New Roman"/>
+          <w:szCs w:val="24"/>
+        </w:rPr>
+        <w:t xml:space="preserve"> v. United States, 533 U.S. 27, 30 (2001); </w:t>
+      </w:r>
+      <w:proofErr w:type="spellStart"/>
+      <w:r>
+        <w:rPr>
+          <w:rFonts w:ascii="Times New Roman" w:hAnsi="Times New Roman"/>
+          <w:szCs w:val="24"/>
+        </w:rPr>
+        <w:t>Peckham</w:t>
+      </w:r>
+      <w:proofErr w:type="spellEnd"/>
+      <w:r>
+        <w:rPr>
+          <w:rFonts w:ascii="Times New Roman" w:hAnsi="Times New Roman"/>
+          <w:szCs w:val="24"/>
+        </w:rPr>
+        <w:t xml:space="preserve"> v. Wis. Dep’t of Corr., 141 F.3d 694, 696 (7th Cir. 1998); </w:t>
+      </w:r>
+      <w:proofErr w:type="spellStart"/>
+      <w:r>
+        <w:rPr>
+          <w:rFonts w:ascii="Times New Roman" w:hAnsi="Times New Roman"/>
+          <w:szCs w:val="24"/>
+        </w:rPr>
+        <w:t>Malmin</w:t>
+      </w:r>
+      <w:proofErr w:type="spellEnd"/>
+      <w:r>
+        <w:rPr>
+          <w:rFonts w:ascii="Times New Roman" w:hAnsi="Times New Roman"/>
+          <w:szCs w:val="24"/>
+        </w:rPr>
+        <w:t xml:space="preserve"> v. State, 30 Ariz. 258, 261 (Ariz. 1926); </w:t>
       </w:r>
       <w:r>
         <w:rPr>
@@ -9759,12 +10555,21 @@
         </w:rPr>
         <w:t xml:space="preserve">But see </w:t>
       </w:r>
-      <w:r>
-        <w:rPr>
-          <w:rFonts w:ascii="Times New Roman" w:hAnsi="Times New Roman"/>
-          <w:szCs w:val="24"/>
-        </w:rPr>
-        <w:t xml:space="preserve">Parilla v. Eslinger, </w:t>
+      <w:proofErr w:type="spellStart"/>
+      <w:r>
+        <w:rPr>
+          <w:rFonts w:ascii="Times New Roman" w:hAnsi="Times New Roman"/>
+          <w:szCs w:val="24"/>
+        </w:rPr>
+        <w:t>Parilla</w:t>
+      </w:r>
+      <w:proofErr w:type="spellEnd"/>
+      <w:r>
+        <w:rPr>
+          <w:rFonts w:ascii="Times New Roman" w:hAnsi="Times New Roman"/>
+          <w:szCs w:val="24"/>
+        </w:rPr>
+        <w:t xml:space="preserve"> v. Eslinger, </w:t>
       </w:r>
       <w:r>
         <w:rPr>
@@ -10593,11 +11398,61 @@
           <w:szCs w:val="24"/>
         </w:rPr>
       </w:pPr>
-      <w:r>
-        <w:rPr>
-          <w:rFonts w:ascii="Times New Roman" w:hAnsi="Times New Roman"/>
-        </w:rPr>
-        <w:t>Def.’s Mot. Am. Comp; Pls.’ Mot. Dismiss; Def.’s Mot. Summ. J.; Def.’s Mot. Suppl. R.</w:t>
+      <w:proofErr w:type="spellStart"/>
+      <w:r>
+        <w:rPr>
+          <w:rFonts w:ascii="Times New Roman" w:hAnsi="Times New Roman"/>
+        </w:rPr>
+        <w:t>Def.’s</w:t>
+      </w:r>
+      <w:proofErr w:type="spellEnd"/>
+      <w:r>
+        <w:rPr>
+          <w:rFonts w:ascii="Times New Roman" w:hAnsi="Times New Roman"/>
+        </w:rPr>
+        <w:t xml:space="preserve"> Mot. Am. Comp; Pls.’ Mot. Dismiss; </w:t>
+      </w:r>
+      <w:proofErr w:type="spellStart"/>
+      <w:r>
+        <w:rPr>
+          <w:rFonts w:ascii="Times New Roman" w:hAnsi="Times New Roman"/>
+        </w:rPr>
+        <w:t>Def.’s</w:t>
+      </w:r>
+      <w:proofErr w:type="spellEnd"/>
+      <w:r>
+        <w:rPr>
+          <w:rFonts w:ascii="Times New Roman" w:hAnsi="Times New Roman"/>
+        </w:rPr>
+        <w:t xml:space="preserve"> Mot. </w:t>
+      </w:r>
+      <w:proofErr w:type="spellStart"/>
+      <w:r>
+        <w:rPr>
+          <w:rFonts w:ascii="Times New Roman" w:hAnsi="Times New Roman"/>
+        </w:rPr>
+        <w:t>Summ</w:t>
+      </w:r>
+      <w:proofErr w:type="spellEnd"/>
+      <w:r>
+        <w:rPr>
+          <w:rFonts w:ascii="Times New Roman" w:hAnsi="Times New Roman"/>
+        </w:rPr>
+        <w:t xml:space="preserve">. J.; </w:t>
+      </w:r>
+      <w:proofErr w:type="spellStart"/>
+      <w:r>
+        <w:rPr>
+          <w:rFonts w:ascii="Times New Roman" w:hAnsi="Times New Roman"/>
+        </w:rPr>
+        <w:t>Def.’s</w:t>
+      </w:r>
+      <w:proofErr w:type="spellEnd"/>
+      <w:r>
+        <w:rPr>
+          <w:rFonts w:ascii="Times New Roman" w:hAnsi="Times New Roman"/>
+        </w:rPr>
+        <w:t xml:space="preserve"> Mot. Suppl. R.</w:t>
       </w:r>
     </w:p>
     <w:p>
@@ -10613,11 +11468,75 @@
           <w:szCs w:val="24"/>
         </w:rPr>
       </w:pPr>
-      <w:r>
-        <w:rPr>
-          <w:rFonts w:ascii="Times New Roman" w:hAnsi="Times New Roman"/>
-        </w:rPr>
-        <w:t>Def.’s Mot. Am. Compl.; Pl.’s Mot. Dismiss; Def.’s Mot. Summ. J.; Def.’s Mot. Suppl. R.</w:t>
+      <w:proofErr w:type="spellStart"/>
+      <w:r>
+        <w:rPr>
+          <w:rFonts w:ascii="Times New Roman" w:hAnsi="Times New Roman"/>
+        </w:rPr>
+        <w:t>Def.’s</w:t>
+      </w:r>
+      <w:proofErr w:type="spellEnd"/>
+      <w:r>
+        <w:rPr>
+          <w:rFonts w:ascii="Times New Roman" w:hAnsi="Times New Roman"/>
+        </w:rPr>
+        <w:t xml:space="preserve"> Mot. Am. </w:t>
+      </w:r>
+      <w:proofErr w:type="spellStart"/>
+      <w:r>
+        <w:rPr>
+          <w:rFonts w:ascii="Times New Roman" w:hAnsi="Times New Roman"/>
+        </w:rPr>
+        <w:t>Compl</w:t>
+      </w:r>
+      <w:proofErr w:type="spellEnd"/>
+      <w:r>
+        <w:rPr>
+          <w:rFonts w:ascii="Times New Roman" w:hAnsi="Times New Roman"/>
+        </w:rPr>
+        <w:t xml:space="preserve">.; Pl.’s Mot. Dismiss; </w:t>
+      </w:r>
+      <w:proofErr w:type="spellStart"/>
+      <w:r>
+        <w:rPr>
+          <w:rFonts w:ascii="Times New Roman" w:hAnsi="Times New Roman"/>
+        </w:rPr>
+        <w:t>Def.’s</w:t>
+      </w:r>
+      <w:proofErr w:type="spellEnd"/>
+      <w:r>
+        <w:rPr>
+          <w:rFonts w:ascii="Times New Roman" w:hAnsi="Times New Roman"/>
+        </w:rPr>
+        <w:t xml:space="preserve"> Mot. </w:t>
+      </w:r>
+      <w:proofErr w:type="spellStart"/>
+      <w:r>
+        <w:rPr>
+          <w:rFonts w:ascii="Times New Roman" w:hAnsi="Times New Roman"/>
+        </w:rPr>
+        <w:t>Summ</w:t>
+      </w:r>
+      <w:proofErr w:type="spellEnd"/>
+      <w:r>
+        <w:rPr>
+          <w:rFonts w:ascii="Times New Roman" w:hAnsi="Times New Roman"/>
+        </w:rPr>
+        <w:t xml:space="preserve">. J.; </w:t>
+      </w:r>
+      <w:proofErr w:type="spellStart"/>
+      <w:r>
+        <w:rPr>
+          <w:rFonts w:ascii="Times New Roman" w:hAnsi="Times New Roman"/>
+        </w:rPr>
+        <w:t>Def.’s</w:t>
+      </w:r>
+      <w:proofErr w:type="spellEnd"/>
+      <w:r>
+        <w:rPr>
+          <w:rFonts w:ascii="Times New Roman" w:hAnsi="Times New Roman"/>
+        </w:rPr>
+        <w:t xml:space="preserve"> Mot. Suppl. R.</w:t>
       </w:r>
     </w:p>
     <w:p>
@@ -10633,11 +11552,75 @@
           <w:szCs w:val="24"/>
         </w:rPr>
       </w:pPr>
-      <w:r>
-        <w:rPr>
-          <w:rFonts w:ascii="Times New Roman" w:hAnsi="Times New Roman"/>
-        </w:rPr>
-        <w:t>Def.’s Mot. Am. Compl.; Pls.’ Mot. Dismiss; Def.’s Mot. Summ. J.; Def.’s Mot. Suppl. R.</w:t>
+      <w:proofErr w:type="spellStart"/>
+      <w:r>
+        <w:rPr>
+          <w:rFonts w:ascii="Times New Roman" w:hAnsi="Times New Roman"/>
+        </w:rPr>
+        <w:t>Def.’s</w:t>
+      </w:r>
+      <w:proofErr w:type="spellEnd"/>
+      <w:r>
+        <w:rPr>
+          <w:rFonts w:ascii="Times New Roman" w:hAnsi="Times New Roman"/>
+        </w:rPr>
+        <w:t xml:space="preserve"> Mot. Am. </w:t>
+      </w:r>
+      <w:proofErr w:type="spellStart"/>
+      <w:r>
+        <w:rPr>
+          <w:rFonts w:ascii="Times New Roman" w:hAnsi="Times New Roman"/>
+        </w:rPr>
+        <w:t>Compl</w:t>
+      </w:r>
+      <w:proofErr w:type="spellEnd"/>
+      <w:r>
+        <w:rPr>
+          <w:rFonts w:ascii="Times New Roman" w:hAnsi="Times New Roman"/>
+        </w:rPr>
+        <w:t xml:space="preserve">.; Pls.’ Mot. Dismiss; </w:t>
+      </w:r>
+      <w:proofErr w:type="spellStart"/>
+      <w:r>
+        <w:rPr>
+          <w:rFonts w:ascii="Times New Roman" w:hAnsi="Times New Roman"/>
+        </w:rPr>
+        <w:t>Def.’s</w:t>
+      </w:r>
+      <w:proofErr w:type="spellEnd"/>
+      <w:r>
+        <w:rPr>
+          <w:rFonts w:ascii="Times New Roman" w:hAnsi="Times New Roman"/>
+        </w:rPr>
+        <w:t xml:space="preserve"> Mot. </w:t>
+      </w:r>
+      <w:proofErr w:type="spellStart"/>
+      <w:r>
+        <w:rPr>
+          <w:rFonts w:ascii="Times New Roman" w:hAnsi="Times New Roman"/>
+        </w:rPr>
+        <w:t>Summ</w:t>
+      </w:r>
+      <w:proofErr w:type="spellEnd"/>
+      <w:r>
+        <w:rPr>
+          <w:rFonts w:ascii="Times New Roman" w:hAnsi="Times New Roman"/>
+        </w:rPr>
+        <w:t xml:space="preserve">. J.; </w:t>
+      </w:r>
+      <w:proofErr w:type="spellStart"/>
+      <w:r>
+        <w:rPr>
+          <w:rFonts w:ascii="Times New Roman" w:hAnsi="Times New Roman"/>
+        </w:rPr>
+        <w:t>Def.’s</w:t>
+      </w:r>
+      <w:proofErr w:type="spellEnd"/>
+      <w:r>
+        <w:rPr>
+          <w:rFonts w:ascii="Times New Roman" w:hAnsi="Times New Roman"/>
+        </w:rPr>
+        <w:t xml:space="preserve"> Mot. Suppl. R.</w:t>
       </w:r>
     </w:p>
     <w:p>
@@ -10653,11 +11636,75 @@
           <w:szCs w:val="24"/>
         </w:rPr>
       </w:pPr>
-      <w:r>
-        <w:rPr>
-          <w:rFonts w:ascii="Times New Roman" w:hAnsi="Times New Roman"/>
-        </w:rPr>
-        <w:t>Def.’s Mot. Am. Compl.; Pls.’ Mot. Dismiss; Def.’s Mot. Summ. Judg.; Def.’s Mot. Suppl. R.</w:t>
+      <w:proofErr w:type="spellStart"/>
+      <w:r>
+        <w:rPr>
+          <w:rFonts w:ascii="Times New Roman" w:hAnsi="Times New Roman"/>
+        </w:rPr>
+        <w:t>Def.’s</w:t>
+      </w:r>
+      <w:proofErr w:type="spellEnd"/>
+      <w:r>
+        <w:rPr>
+          <w:rFonts w:ascii="Times New Roman" w:hAnsi="Times New Roman"/>
+        </w:rPr>
+        <w:t xml:space="preserve"> Mot. Am. </w:t>
+      </w:r>
+      <w:proofErr w:type="spellStart"/>
+      <w:r>
+        <w:rPr>
+          <w:rFonts w:ascii="Times New Roman" w:hAnsi="Times New Roman"/>
+        </w:rPr>
+        <w:t>Compl</w:t>
+      </w:r>
+      <w:proofErr w:type="spellEnd"/>
+      <w:r>
+        <w:rPr>
+          <w:rFonts w:ascii="Times New Roman" w:hAnsi="Times New Roman"/>
+        </w:rPr>
+        <w:t xml:space="preserve">.; Pls.’ Mot. Dismiss; </w:t>
+      </w:r>
+      <w:proofErr w:type="spellStart"/>
+      <w:r>
+        <w:rPr>
+          <w:rFonts w:ascii="Times New Roman" w:hAnsi="Times New Roman"/>
+        </w:rPr>
+        <w:t>Def.’s</w:t>
+      </w:r>
+      <w:proofErr w:type="spellEnd"/>
+      <w:r>
+        <w:rPr>
+          <w:rFonts w:ascii="Times New Roman" w:hAnsi="Times New Roman"/>
+        </w:rPr>
+        <w:t xml:space="preserve"> Mot. </w:t>
+      </w:r>
+      <w:proofErr w:type="spellStart"/>
+      <w:r>
+        <w:rPr>
+          <w:rFonts w:ascii="Times New Roman" w:hAnsi="Times New Roman"/>
+        </w:rPr>
+        <w:t>Summ</w:t>
+      </w:r>
+      <w:proofErr w:type="spellEnd"/>
+      <w:r>
+        <w:rPr>
+          <w:rFonts w:ascii="Times New Roman" w:hAnsi="Times New Roman"/>
+        </w:rPr>
+        <w:t xml:space="preserve">. Judg.; </w:t>
+      </w:r>
+      <w:proofErr w:type="spellStart"/>
+      <w:r>
+        <w:rPr>
+          <w:rFonts w:ascii="Times New Roman" w:hAnsi="Times New Roman"/>
+        </w:rPr>
+        <w:t>Def.’s</w:t>
+      </w:r>
+      <w:proofErr w:type="spellEnd"/>
+      <w:r>
+        <w:rPr>
+          <w:rFonts w:ascii="Times New Roman" w:hAnsi="Times New Roman"/>
+        </w:rPr>
+        <w:t xml:space="preserve"> Mot. Suppl. R.</w:t>
       </w:r>
     </w:p>
     <w:p>
@@ -10683,7 +11730,35 @@
         <w:rPr>
           <w:rFonts w:ascii="Times New Roman" w:hAnsi="Times New Roman"/>
         </w:rPr>
-        <w:t>.’s Mot. Am. Compl.; Pls.’ Mot. Dismiss; D.’s Mot. Summ. J.; D.’s Mot. Suppl. R.</w:t>
+        <w:t xml:space="preserve">.’s Mot. Am. </w:t>
+      </w:r>
+      <w:proofErr w:type="spellStart"/>
+      <w:r>
+        <w:rPr>
+          <w:rFonts w:ascii="Times New Roman" w:hAnsi="Times New Roman"/>
+        </w:rPr>
+        <w:t>Compl</w:t>
+      </w:r>
+      <w:proofErr w:type="spellEnd"/>
+      <w:r>
+        <w:rPr>
+          <w:rFonts w:ascii="Times New Roman" w:hAnsi="Times New Roman"/>
+        </w:rPr>
+        <w:t xml:space="preserve">.; Pls.’ Mot. Dismiss; D.’s Mot. </w:t>
+      </w:r>
+      <w:proofErr w:type="spellStart"/>
+      <w:r>
+        <w:rPr>
+          <w:rFonts w:ascii="Times New Roman" w:hAnsi="Times New Roman"/>
+        </w:rPr>
+        <w:t>Summ</w:t>
+      </w:r>
+      <w:proofErr w:type="spellEnd"/>
+      <w:r>
+        <w:rPr>
+          <w:rFonts w:ascii="Times New Roman" w:hAnsi="Times New Roman"/>
+        </w:rPr>
+        <w:t>. J.; D.’s Mot. Suppl. R.</w:t>
       </w:r>
     </w:p>
     <w:p>
@@ -10703,13 +11778,41 @@
         <w:rPr>
           <w:rFonts w:ascii="Times New Roman" w:hAnsi="Times New Roman"/>
         </w:rPr>
-        <w:t>D.’s Mot. Am. Compl.; P</w:t>
-      </w:r>
-      <w:r>
-        <w:rPr>
-          <w:rFonts w:ascii="Times New Roman" w:hAnsi="Times New Roman"/>
-        </w:rPr>
-        <w:t>s.’ Mot. Dismiss; D.’s Mot. Summ. J.; D.’s Mot. Suppl. R.</w:t>
+        <w:t xml:space="preserve">D.’s Mot. Am. </w:t>
+      </w:r>
+      <w:proofErr w:type="spellStart"/>
+      <w:r>
+        <w:rPr>
+          <w:rFonts w:ascii="Times New Roman" w:hAnsi="Times New Roman"/>
+        </w:rPr>
+        <w:t>Compl</w:t>
+      </w:r>
+      <w:proofErr w:type="spellEnd"/>
+      <w:r>
+        <w:rPr>
+          <w:rFonts w:ascii="Times New Roman" w:hAnsi="Times New Roman"/>
+        </w:rPr>
+        <w:t>.; P</w:t>
+      </w:r>
+      <w:r>
+        <w:rPr>
+          <w:rFonts w:ascii="Times New Roman" w:hAnsi="Times New Roman"/>
+        </w:rPr>
+        <w:t xml:space="preserve">s.’ Mot. Dismiss; D.’s Mot. </w:t>
+      </w:r>
+      <w:proofErr w:type="spellStart"/>
+      <w:r>
+        <w:rPr>
+          <w:rFonts w:ascii="Times New Roman" w:hAnsi="Times New Roman"/>
+        </w:rPr>
+        <w:t>Summ</w:t>
+      </w:r>
+      <w:proofErr w:type="spellEnd"/>
+      <w:r>
+        <w:rPr>
+          <w:rFonts w:ascii="Times New Roman" w:hAnsi="Times New Roman"/>
+        </w:rPr>
+        <w:t>. J.; D.’s Mot. Suppl. R.</w:t>
       </w:r>
     </w:p>
     <w:p>
@@ -10793,7 +11896,21 @@
         <w:rPr>
           <w:rFonts w:ascii="Times New Roman" w:hAnsi="Times New Roman"/>
         </w:rPr>
-        <w:t xml:space="preserve">Patricia Highhorse, </w:t>
+        <w:t xml:space="preserve">Patricia </w:t>
+      </w:r>
+      <w:proofErr w:type="spellStart"/>
+      <w:r>
+        <w:rPr>
+          <w:rFonts w:ascii="Times New Roman" w:hAnsi="Times New Roman"/>
+        </w:rPr>
+        <w:t>Highhorse</w:t>
+      </w:r>
+      <w:proofErr w:type="spellEnd"/>
+      <w:r>
+        <w:rPr>
+          <w:rFonts w:ascii="Times New Roman" w:hAnsi="Times New Roman"/>
+        </w:rPr>
+        <w:t xml:space="preserve">, </w:t>
       </w:r>
       <w:r>
         <w:rPr>
@@ -10856,7 +11973,21 @@
         <w:rPr>
           <w:rFonts w:ascii="Times New Roman" w:hAnsi="Times New Roman"/>
         </w:rPr>
-        <w:t xml:space="preserve">Patricia Highhorse, </w:t>
+        <w:t xml:space="preserve">Patricia </w:t>
+      </w:r>
+      <w:proofErr w:type="spellStart"/>
+      <w:r>
+        <w:rPr>
+          <w:rFonts w:ascii="Times New Roman" w:hAnsi="Times New Roman"/>
+        </w:rPr>
+        <w:t>Highhorse</w:t>
+      </w:r>
+      <w:proofErr w:type="spellEnd"/>
+      <w:r>
+        <w:rPr>
+          <w:rFonts w:ascii="Times New Roman" w:hAnsi="Times New Roman"/>
+        </w:rPr>
+        <w:t xml:space="preserve">, </w:t>
       </w:r>
       <w:r>
         <w:rPr>
@@ -10885,7 +12016,21 @@
         <w:rPr>
           <w:rFonts w:ascii="Times New Roman" w:hAnsi="Times New Roman"/>
         </w:rPr>
-        <w:t>, Phila.</w:t>
+        <w:t xml:space="preserve">, </w:t>
+      </w:r>
+      <w:proofErr w:type="spellStart"/>
+      <w:r>
+        <w:rPr>
+          <w:rFonts w:ascii="Times New Roman" w:hAnsi="Times New Roman"/>
+        </w:rPr>
+        <w:t>Phila</w:t>
+      </w:r>
+      <w:proofErr w:type="spellEnd"/>
+      <w:r>
+        <w:rPr>
+          <w:rFonts w:ascii="Times New Roman" w:hAnsi="Times New Roman"/>
+        </w:rPr>
+        <w:t>.</w:t>
       </w:r>
       <w:r>
         <w:rPr>
@@ -10911,7 +12056,21 @@
         <w:rPr>
           <w:rFonts w:ascii="Times New Roman" w:hAnsi="Times New Roman"/>
         </w:rPr>
-        <w:t xml:space="preserve">Patricia Highhorse, </w:t>
+        <w:t xml:space="preserve">Patricia </w:t>
+      </w:r>
+      <w:proofErr w:type="spellStart"/>
+      <w:r>
+        <w:rPr>
+          <w:rFonts w:ascii="Times New Roman" w:hAnsi="Times New Roman"/>
+        </w:rPr>
+        <w:t>Highhorse</w:t>
+      </w:r>
+      <w:proofErr w:type="spellEnd"/>
+      <w:r>
+        <w:rPr>
+          <w:rFonts w:ascii="Times New Roman" w:hAnsi="Times New Roman"/>
+        </w:rPr>
+        <w:t xml:space="preserve">, </w:t>
       </w:r>
       <w:r>
         <w:rPr>
@@ -10940,7 +12099,21 @@
         <w:rPr>
           <w:rFonts w:ascii="Times New Roman" w:hAnsi="Times New Roman"/>
         </w:rPr>
-        <w:t xml:space="preserve">, Phila. </w:t>
+        <w:t xml:space="preserve">, </w:t>
+      </w:r>
+      <w:proofErr w:type="spellStart"/>
+      <w:r>
+        <w:rPr>
+          <w:rFonts w:ascii="Times New Roman" w:hAnsi="Times New Roman"/>
+        </w:rPr>
+        <w:t>Phila</w:t>
+      </w:r>
+      <w:proofErr w:type="spellEnd"/>
+      <w:r>
+        <w:rPr>
+          <w:rFonts w:ascii="Times New Roman" w:hAnsi="Times New Roman"/>
+        </w:rPr>
+        <w:t xml:space="preserve">. </w:t>
       </w:r>
       <w:r>
         <w:rPr>
@@ -10966,7 +12139,21 @@
         <w:rPr>
           <w:rFonts w:ascii="Times New Roman" w:hAnsi="Times New Roman"/>
         </w:rPr>
-        <w:t xml:space="preserve">Patricia Highhorse, </w:t>
+        <w:t xml:space="preserve">Patricia </w:t>
+      </w:r>
+      <w:proofErr w:type="spellStart"/>
+      <w:r>
+        <w:rPr>
+          <w:rFonts w:ascii="Times New Roman" w:hAnsi="Times New Roman"/>
+        </w:rPr>
+        <w:t>Highhorse</w:t>
+      </w:r>
+      <w:proofErr w:type="spellEnd"/>
+      <w:r>
+        <w:rPr>
+          <w:rFonts w:ascii="Times New Roman" w:hAnsi="Times New Roman"/>
+        </w:rPr>
+        <w:t xml:space="preserve">, </w:t>
       </w:r>
       <w:r>
         <w:rPr>
@@ -11042,7 +12229,21 @@
         <w:rPr>
           <w:rFonts w:ascii="Times New Roman" w:hAnsi="Times New Roman"/>
         </w:rPr>
-        <w:t xml:space="preserve">Patricia Highhorse, </w:t>
+        <w:t xml:space="preserve">Patricia </w:t>
+      </w:r>
+      <w:proofErr w:type="spellStart"/>
+      <w:r>
+        <w:rPr>
+          <w:rFonts w:ascii="Times New Roman" w:hAnsi="Times New Roman"/>
+        </w:rPr>
+        <w:t>Highhorse</w:t>
+      </w:r>
+      <w:proofErr w:type="spellEnd"/>
+      <w:r>
+        <w:rPr>
+          <w:rFonts w:ascii="Times New Roman" w:hAnsi="Times New Roman"/>
+        </w:rPr>
+        <w:t xml:space="preserve">, </w:t>
       </w:r>
       <w:r>
         <w:rPr>
@@ -11105,7 +12306,21 @@
         <w:rPr>
           <w:rFonts w:ascii="Times New Roman" w:hAnsi="Times New Roman"/>
         </w:rPr>
-        <w:t xml:space="preserve">Patricia Highhorse, </w:t>
+        <w:t xml:space="preserve">Patricia </w:t>
+      </w:r>
+      <w:proofErr w:type="spellStart"/>
+      <w:r>
+        <w:rPr>
+          <w:rFonts w:ascii="Times New Roman" w:hAnsi="Times New Roman"/>
+        </w:rPr>
+        <w:t>Highhorse</w:t>
+      </w:r>
+      <w:proofErr w:type="spellEnd"/>
+      <w:r>
+        <w:rPr>
+          <w:rFonts w:ascii="Times New Roman" w:hAnsi="Times New Roman"/>
+        </w:rPr>
+        <w:t xml:space="preserve">, </w:t>
       </w:r>
       <w:r>
         <w:rPr>
@@ -11150,12 +12365,21 @@
         </w:rPr>
         <w:t xml:space="preserve">, </w:t>
       </w:r>
+      <w:proofErr w:type="spellStart"/>
       <w:r>
         <w:rPr>
           <w:rFonts w:ascii="Times New Roman" w:hAnsi="Times New Roman"/>
           <w:smallCaps/>
         </w:rPr>
-        <w:t>Phila.</w:t>
+        <w:t>Phila</w:t>
+      </w:r>
+      <w:proofErr w:type="spellEnd"/>
+      <w:r>
+        <w:rPr>
+          <w:rFonts w:ascii="Times New Roman" w:hAnsi="Times New Roman"/>
+          <w:smallCaps/>
+        </w:rPr>
+        <w:t>.</w:t>
       </w:r>
       <w:r>
         <w:rPr>
@@ -11657,14 +12881,25 @@
         </w:rPr>
         <w:t xml:space="preserve">, </w:t>
       </w:r>
-      <w:r>
-        <w:rPr>
-          <w:rFonts w:ascii="Times New Roman" w:hAnsi="Times New Roman"/>
-          <w:i/>
-          <w:sz w:val="24"/>
-          <w:szCs w:val="24"/>
-        </w:rPr>
-        <w:t>Flemming v. N.Y.</w:t>
+      <w:proofErr w:type="spellStart"/>
+      <w:r>
+        <w:rPr>
+          <w:rFonts w:ascii="Times New Roman" w:hAnsi="Times New Roman"/>
+          <w:i/>
+          <w:sz w:val="24"/>
+          <w:szCs w:val="24"/>
+        </w:rPr>
+        <w:t>Flemming</w:t>
+      </w:r>
+      <w:proofErr w:type="spellEnd"/>
+      <w:r>
+        <w:rPr>
+          <w:rFonts w:ascii="Times New Roman" w:hAnsi="Times New Roman"/>
+          <w:i/>
+          <w:sz w:val="24"/>
+          <w:szCs w:val="24"/>
+        </w:rPr>
+        <w:t xml:space="preserve"> v. N.Y.</w:t>
       </w:r>
       <w:r>
         <w:rPr>
@@ -12195,7 +13430,23 @@
           <w:rFonts w:ascii="Times New Roman" w:hAnsi="Times New Roman"/>
           <w:szCs w:val="24"/>
         </w:rPr>
-        <w:t>The pincite to “91-2”</w:t>
+        <w:t xml:space="preserve">The </w:t>
+      </w:r>
+      <w:proofErr w:type="spellStart"/>
+      <w:r>
+        <w:rPr>
+          <w:rFonts w:ascii="Times New Roman" w:hAnsi="Times New Roman"/>
+          <w:szCs w:val="24"/>
+        </w:rPr>
+        <w:t>pincite</w:t>
+      </w:r>
+      <w:proofErr w:type="spellEnd"/>
+      <w:r>
+        <w:rPr>
+          <w:rFonts w:ascii="Times New Roman" w:hAnsi="Times New Roman"/>
+          <w:szCs w:val="24"/>
+        </w:rPr>
+        <w:t xml:space="preserve"> to “91-2”</w:t>
       </w:r>
     </w:p>
     <w:p>
@@ -12411,7 +13662,21 @@
         <w:rPr>
           <w:rFonts w:ascii="Times New Roman" w:hAnsi="Times New Roman"/>
         </w:rPr>
-        <w:t xml:space="preserve">The pincite </w:t>
+        <w:t xml:space="preserve">The </w:t>
+      </w:r>
+      <w:proofErr w:type="spellStart"/>
+      <w:r>
+        <w:rPr>
+          <w:rFonts w:ascii="Times New Roman" w:hAnsi="Times New Roman"/>
+        </w:rPr>
+        <w:t>pincite</w:t>
+      </w:r>
+      <w:proofErr w:type="spellEnd"/>
+      <w:r>
+        <w:rPr>
+          <w:rFonts w:ascii="Times New Roman" w:hAnsi="Times New Roman"/>
+        </w:rPr>
+        <w:t xml:space="preserve"> </w:t>
       </w:r>
       <w:r>
         <w:rPr>
@@ -12866,8 +14131,17 @@
           <w:rFonts w:ascii="Times New Roman" w:hAnsi="Times New Roman"/>
           <w:sz w:val="22"/>
         </w:rPr>
-        <w:t>om the comma following Archueta</w:t>
-      </w:r>
+        <w:t xml:space="preserve">om the comma following </w:t>
+      </w:r>
+      <w:proofErr w:type="spellStart"/>
+      <w:r>
+        <w:rPr>
+          <w:rFonts w:ascii="Times New Roman" w:hAnsi="Times New Roman"/>
+          <w:sz w:val="22"/>
+        </w:rPr>
+        <w:t>Archueta</w:t>
+      </w:r>
+      <w:proofErr w:type="spellEnd"/>
     </w:p>
     <w:p>
       <w:pPr>
@@ -13466,6 +14740,7 @@
         </w:rPr>
         <w:t xml:space="preserve">, 22 </w:t>
       </w:r>
+      <w:proofErr w:type="spellStart"/>
       <w:r>
         <w:rPr>
           <w:rFonts w:ascii="Times New Roman" w:hAnsi="Times New Roman"/>
@@ -13473,8 +14748,29 @@
           <w:sz w:val="22"/>
           <w:szCs w:val="22"/>
         </w:rPr>
-        <w:t>Harv. J. L. &amp; Pub. Pol’y</w:t>
-      </w:r>
+        <w:t>Harv</w:t>
+      </w:r>
+      <w:proofErr w:type="spellEnd"/>
+      <w:r>
+        <w:rPr>
+          <w:rFonts w:ascii="Times New Roman" w:hAnsi="Times New Roman"/>
+          <w:smallCaps/>
+          <w:sz w:val="22"/>
+          <w:szCs w:val="22"/>
+        </w:rPr>
+        <w:t xml:space="preserve">. J. L. &amp; Pub. </w:t>
+      </w:r>
+      <w:proofErr w:type="spellStart"/>
+      <w:r>
+        <w:rPr>
+          <w:rFonts w:ascii="Times New Roman" w:hAnsi="Times New Roman"/>
+          <w:smallCaps/>
+          <w:sz w:val="22"/>
+          <w:szCs w:val="22"/>
+        </w:rPr>
+        <w:t>Pol’y</w:t>
+      </w:r>
+      <w:proofErr w:type="spellEnd"/>
       <w:r>
         <w:rPr>
           <w:rFonts w:ascii="Times New Roman" w:hAnsi="Times New Roman"/>
@@ -13524,6 +14820,7 @@
         </w:rPr>
         <w:t xml:space="preserve">, 22 </w:t>
       </w:r>
+      <w:proofErr w:type="spellStart"/>
       <w:r>
         <w:rPr>
           <w:rFonts w:ascii="Times New Roman" w:hAnsi="Times New Roman"/>
@@ -13531,8 +14828,29 @@
           <w:sz w:val="22"/>
           <w:szCs w:val="22"/>
         </w:rPr>
-        <w:t>Harv. J. of L. &amp; Pub. Pol’y</w:t>
-      </w:r>
+        <w:t>Harv</w:t>
+      </w:r>
+      <w:proofErr w:type="spellEnd"/>
+      <w:r>
+        <w:rPr>
+          <w:rFonts w:ascii="Times New Roman" w:hAnsi="Times New Roman"/>
+          <w:smallCaps/>
+          <w:sz w:val="22"/>
+          <w:szCs w:val="22"/>
+        </w:rPr>
+        <w:t xml:space="preserve">. J. of L. &amp; Pub. </w:t>
+      </w:r>
+      <w:proofErr w:type="spellStart"/>
+      <w:r>
+        <w:rPr>
+          <w:rFonts w:ascii="Times New Roman" w:hAnsi="Times New Roman"/>
+          <w:smallCaps/>
+          <w:sz w:val="22"/>
+          <w:szCs w:val="22"/>
+        </w:rPr>
+        <w:t>Pol’y</w:t>
+      </w:r>
+      <w:proofErr w:type="spellEnd"/>
       <w:r>
         <w:rPr>
           <w:rFonts w:ascii="Times New Roman" w:hAnsi="Times New Roman"/>
@@ -13637,6 +14955,7 @@
         </w:rPr>
         <w:t xml:space="preserve">. </w:t>
       </w:r>
+      <w:proofErr w:type="spellStart"/>
       <w:r>
         <w:rPr>
           <w:rFonts w:ascii="Times New Roman" w:hAnsi="Times New Roman"/>
@@ -13646,6 +14965,7 @@
         </w:rPr>
         <w:t>Pol’y</w:t>
       </w:r>
+      <w:proofErr w:type="spellEnd"/>
       <w:r>
         <w:rPr>
           <w:rFonts w:ascii="Times New Roman" w:hAnsi="Times New Roman"/>
@@ -13703,6 +15023,7 @@
         </w:rPr>
         <w:t xml:space="preserve">, 22 </w:t>
       </w:r>
+      <w:proofErr w:type="spellStart"/>
       <w:r>
         <w:rPr>
           <w:rFonts w:ascii="Times New Roman" w:hAnsi="Times New Roman"/>
@@ -13710,8 +15031,29 @@
           <w:sz w:val="22"/>
           <w:szCs w:val="22"/>
         </w:rPr>
-        <w:t>Harv. J.L. &amp; Pub. Pol’y</w:t>
-      </w:r>
+        <w:t>Harv</w:t>
+      </w:r>
+      <w:proofErr w:type="spellEnd"/>
+      <w:r>
+        <w:rPr>
+          <w:rFonts w:ascii="Times New Roman" w:hAnsi="Times New Roman"/>
+          <w:smallCaps/>
+          <w:sz w:val="22"/>
+          <w:szCs w:val="22"/>
+        </w:rPr>
+        <w:t xml:space="preserve">. J.L. &amp; Pub. </w:t>
+      </w:r>
+      <w:proofErr w:type="spellStart"/>
+      <w:r>
+        <w:rPr>
+          <w:rFonts w:ascii="Times New Roman" w:hAnsi="Times New Roman"/>
+          <w:smallCaps/>
+          <w:sz w:val="22"/>
+          <w:szCs w:val="22"/>
+        </w:rPr>
+        <w:t>Pol’y</w:t>
+      </w:r>
+      <w:proofErr w:type="spellEnd"/>
       <w:r>
         <w:rPr>
           <w:rFonts w:ascii="Times New Roman" w:hAnsi="Times New Roman"/>
@@ -13761,6 +15103,7 @@
         </w:rPr>
         <w:t xml:space="preserve">, 22 </w:t>
       </w:r>
+      <w:proofErr w:type="spellStart"/>
       <w:r>
         <w:rPr>
           <w:rFonts w:ascii="Times New Roman" w:hAnsi="Times New Roman"/>
@@ -13768,8 +15111,29 @@
           <w:sz w:val="22"/>
           <w:szCs w:val="22"/>
         </w:rPr>
-        <w:t>Harv. J.L. &amp; Pub. Pol’y</w:t>
-      </w:r>
+        <w:t>Harv</w:t>
+      </w:r>
+      <w:proofErr w:type="spellEnd"/>
+      <w:r>
+        <w:rPr>
+          <w:rFonts w:ascii="Times New Roman" w:hAnsi="Times New Roman"/>
+          <w:smallCaps/>
+          <w:sz w:val="22"/>
+          <w:szCs w:val="22"/>
+        </w:rPr>
+        <w:t xml:space="preserve">. J.L. &amp; Pub. </w:t>
+      </w:r>
+      <w:proofErr w:type="spellStart"/>
+      <w:r>
+        <w:rPr>
+          <w:rFonts w:ascii="Times New Roman" w:hAnsi="Times New Roman"/>
+          <w:smallCaps/>
+          <w:sz w:val="22"/>
+          <w:szCs w:val="22"/>
+        </w:rPr>
+        <w:t>Pol’y</w:t>
+      </w:r>
+      <w:proofErr w:type="spellEnd"/>
       <w:r>
         <w:rPr>
           <w:rFonts w:ascii="Times New Roman" w:hAnsi="Times New Roman"/>
@@ -14257,6 +15621,7 @@
         </w:rPr>
         <w:t xml:space="preserve">The </w:t>
       </w:r>
+      <w:proofErr w:type="spellStart"/>
       <w:r>
         <w:rPr>
           <w:rFonts w:ascii="Times New Roman" w:hAnsi="Times New Roman"/>
@@ -14267,7 +15632,14 @@
         <w:rPr>
           <w:rFonts w:ascii="Times New Roman" w:hAnsi="Times New Roman"/>
         </w:rPr>
-        <w:t>e to page 3 should reference *3</w:t>
+        <w:t>e</w:t>
+      </w:r>
+      <w:proofErr w:type="spellEnd"/>
+      <w:r>
+        <w:rPr>
+          <w:rFonts w:ascii="Times New Roman" w:hAnsi="Times New Roman"/>
+        </w:rPr>
+        <w:t xml:space="preserve"> to page 3 should reference *3</w:t>
       </w:r>
     </w:p>
     <w:p>
@@ -14285,7 +15657,21 @@
         <w:rPr>
           <w:rFonts w:ascii="Times New Roman" w:hAnsi="Times New Roman"/>
         </w:rPr>
-        <w:t>The pincite to page 3 should not be preceded by the word “at”</w:t>
+        <w:t xml:space="preserve">The </w:t>
+      </w:r>
+      <w:proofErr w:type="spellStart"/>
+      <w:r>
+        <w:rPr>
+          <w:rFonts w:ascii="Times New Roman" w:hAnsi="Times New Roman"/>
+        </w:rPr>
+        <w:t>pincite</w:t>
+      </w:r>
+      <w:proofErr w:type="spellEnd"/>
+      <w:r>
+        <w:rPr>
+          <w:rFonts w:ascii="Times New Roman" w:hAnsi="Times New Roman"/>
+        </w:rPr>
+        <w:t xml:space="preserve"> to page 3 should not be preceded by the word “at”</w:t>
       </w:r>
     </w:p>
     <w:p>
@@ -14418,7 +15804,21 @@
         <w:rPr>
           <w:rFonts w:ascii="Times New Roman" w:hAnsi="Times New Roman"/>
         </w:rPr>
-        <w:t>The pincite to page 2 should not be preceded by the word “at”</w:t>
+        <w:t xml:space="preserve">The </w:t>
+      </w:r>
+      <w:proofErr w:type="spellStart"/>
+      <w:r>
+        <w:rPr>
+          <w:rFonts w:ascii="Times New Roman" w:hAnsi="Times New Roman"/>
+        </w:rPr>
+        <w:t>pincite</w:t>
+      </w:r>
+      <w:proofErr w:type="spellEnd"/>
+      <w:r>
+        <w:rPr>
+          <w:rFonts w:ascii="Times New Roman" w:hAnsi="Times New Roman"/>
+        </w:rPr>
+        <w:t xml:space="preserve"> to page 2 should not be preceded by the word “at”</w:t>
       </w:r>
     </w:p>
     <w:p>
@@ -15240,7 +16640,35 @@
         <w:rPr>
           <w:rFonts w:ascii="Times New Roman" w:hAnsi="Times New Roman"/>
         </w:rPr>
-        <w:t>206 (2016); E-mail from Makau Mutua, Chairman, Kenya Human Rights Comm’n, to author (Dec. 28, 2006, 1</w:t>
+        <w:t xml:space="preserve">206 (2016); E-mail from </w:t>
+      </w:r>
+      <w:proofErr w:type="spellStart"/>
+      <w:r>
+        <w:rPr>
+          <w:rFonts w:ascii="Times New Roman" w:hAnsi="Times New Roman"/>
+        </w:rPr>
+        <w:t>Makau</w:t>
+      </w:r>
+      <w:proofErr w:type="spellEnd"/>
+      <w:r>
+        <w:rPr>
+          <w:rFonts w:ascii="Times New Roman" w:hAnsi="Times New Roman"/>
+        </w:rPr>
+        <w:t xml:space="preserve"> </w:t>
+      </w:r>
+      <w:proofErr w:type="spellStart"/>
+      <w:r>
+        <w:rPr>
+          <w:rFonts w:ascii="Times New Roman" w:hAnsi="Times New Roman"/>
+        </w:rPr>
+        <w:t>Mutua</w:t>
+      </w:r>
+      <w:proofErr w:type="spellEnd"/>
+      <w:r>
+        <w:rPr>
+          <w:rFonts w:ascii="Times New Roman" w:hAnsi="Times New Roman"/>
+        </w:rPr>
+        <w:t>, Chairman, Kenya Human Rights Comm’n, to author (Dec. 28, 2006, 1</w:t>
       </w:r>
       <w:r>
         <w:rPr>
@@ -15316,7 +16744,35 @@
         <w:rPr>
           <w:rFonts w:ascii="Times New Roman" w:hAnsi="Times New Roman"/>
         </w:rPr>
-        <w:t xml:space="preserve">206 (2016); E-mail from Makau Mutua, Chairman, Kenya Human Rights Comm’n, to author (Dec. 28, 2006, 16:18 EST) (on file with author); Steven Baicker-McKee, </w:t>
+        <w:t xml:space="preserve">206 (2016); E-mail from </w:t>
+      </w:r>
+      <w:proofErr w:type="spellStart"/>
+      <w:r>
+        <w:rPr>
+          <w:rFonts w:ascii="Times New Roman" w:hAnsi="Times New Roman"/>
+        </w:rPr>
+        <w:t>Makau</w:t>
+      </w:r>
+      <w:proofErr w:type="spellEnd"/>
+      <w:r>
+        <w:rPr>
+          <w:rFonts w:ascii="Times New Roman" w:hAnsi="Times New Roman"/>
+        </w:rPr>
+        <w:t xml:space="preserve"> </w:t>
+      </w:r>
+      <w:proofErr w:type="spellStart"/>
+      <w:r>
+        <w:rPr>
+          <w:rFonts w:ascii="Times New Roman" w:hAnsi="Times New Roman"/>
+        </w:rPr>
+        <w:t>Mutua</w:t>
+      </w:r>
+      <w:proofErr w:type="spellEnd"/>
+      <w:r>
+        <w:rPr>
+          <w:rFonts w:ascii="Times New Roman" w:hAnsi="Times New Roman"/>
+        </w:rPr>
+        <w:t xml:space="preserve">, Chairman, Kenya Human Rights Comm’n, to author (Dec. 28, 2006, 16:18 EST) (on file with author); Steven Baicker-McKee, </w:t>
       </w:r>
       <w:r>
         <w:rPr>
@@ -15469,7 +16925,35 @@
         <w:rPr>
           <w:rFonts w:ascii="Times New Roman" w:hAnsi="Times New Roman"/>
         </w:rPr>
-        <w:t>E-mail from Makau Mutua, Chairman, Kenya Human Rights Comm’n, to author (Dec. 28, 2006, 1</w:t>
+        <w:t xml:space="preserve">E-mail from </w:t>
+      </w:r>
+      <w:proofErr w:type="spellStart"/>
+      <w:r>
+        <w:rPr>
+          <w:rFonts w:ascii="Times New Roman" w:hAnsi="Times New Roman"/>
+        </w:rPr>
+        <w:t>Makau</w:t>
+      </w:r>
+      <w:proofErr w:type="spellEnd"/>
+      <w:r>
+        <w:rPr>
+          <w:rFonts w:ascii="Times New Roman" w:hAnsi="Times New Roman"/>
+        </w:rPr>
+        <w:t xml:space="preserve"> </w:t>
+      </w:r>
+      <w:proofErr w:type="spellStart"/>
+      <w:r>
+        <w:rPr>
+          <w:rFonts w:ascii="Times New Roman" w:hAnsi="Times New Roman"/>
+        </w:rPr>
+        <w:t>Mutua</w:t>
+      </w:r>
+      <w:proofErr w:type="spellEnd"/>
+      <w:r>
+        <w:rPr>
+          <w:rFonts w:ascii="Times New Roman" w:hAnsi="Times New Roman"/>
+        </w:rPr>
+        <w:t>, Chairman, Kenya Human Rights Comm’n, to author (Dec. 28, 2006, 1</w:t>
       </w:r>
       <w:r>
         <w:rPr>
@@ -15569,7 +17053,35 @@
         <w:rPr>
           <w:rFonts w:ascii="Times New Roman" w:hAnsi="Times New Roman"/>
         </w:rPr>
-        <w:t>E-mail from Makau Mutua, Chairman, Kenya Human Rights Comm’n, to author (Dec. 28, 2006, 1</w:t>
+        <w:t xml:space="preserve">E-mail from </w:t>
+      </w:r>
+      <w:proofErr w:type="spellStart"/>
+      <w:r>
+        <w:rPr>
+          <w:rFonts w:ascii="Times New Roman" w:hAnsi="Times New Roman"/>
+        </w:rPr>
+        <w:t>Makau</w:t>
+      </w:r>
+      <w:proofErr w:type="spellEnd"/>
+      <w:r>
+        <w:rPr>
+          <w:rFonts w:ascii="Times New Roman" w:hAnsi="Times New Roman"/>
+        </w:rPr>
+        <w:t xml:space="preserve"> </w:t>
+      </w:r>
+      <w:proofErr w:type="spellStart"/>
+      <w:r>
+        <w:rPr>
+          <w:rFonts w:ascii="Times New Roman" w:hAnsi="Times New Roman"/>
+        </w:rPr>
+        <w:t>Mutua</w:t>
+      </w:r>
+      <w:proofErr w:type="spellEnd"/>
+      <w:r>
+        <w:rPr>
+          <w:rFonts w:ascii="Times New Roman" w:hAnsi="Times New Roman"/>
+        </w:rPr>
+        <w:t>, Chairman, Kenya Human Rights Comm’n, to author (Dec. 28, 2006, 1</w:t>
       </w:r>
       <w:r>
         <w:rPr>
@@ -15739,7 +17251,35 @@
         <w:rPr>
           <w:rFonts w:ascii="Times New Roman" w:hAnsi="Times New Roman"/>
         </w:rPr>
-        <w:t>206 (2016); E-mail from Makau Mutua, Chairman, Kenya Human Rights Comm’n, to author (Dec. 28, 2006, 1</w:t>
+        <w:t xml:space="preserve">206 (2016); E-mail from </w:t>
+      </w:r>
+      <w:proofErr w:type="spellStart"/>
+      <w:r>
+        <w:rPr>
+          <w:rFonts w:ascii="Times New Roman" w:hAnsi="Times New Roman"/>
+        </w:rPr>
+        <w:t>Makau</w:t>
+      </w:r>
+      <w:proofErr w:type="spellEnd"/>
+      <w:r>
+        <w:rPr>
+          <w:rFonts w:ascii="Times New Roman" w:hAnsi="Times New Roman"/>
+        </w:rPr>
+        <w:t xml:space="preserve"> </w:t>
+      </w:r>
+      <w:proofErr w:type="spellStart"/>
+      <w:r>
+        <w:rPr>
+          <w:rFonts w:ascii="Times New Roman" w:hAnsi="Times New Roman"/>
+        </w:rPr>
+        <w:t>Mutua</w:t>
+      </w:r>
+      <w:proofErr w:type="spellEnd"/>
+      <w:r>
+        <w:rPr>
+          <w:rFonts w:ascii="Times New Roman" w:hAnsi="Times New Roman"/>
+        </w:rPr>
+        <w:t>, Chairman, Kenya Human Rights Comm’n, to author (Dec. 28, 2006, 1</w:t>
       </w:r>
       <w:r>
         <w:rPr>
@@ -16410,7 +17950,881 @@
     <w:p>
       <w:pPr>
         <w:spacing w:after="0" w:line="480" w:lineRule="auto"/>
-      </w:pPr>
+        <w:jc w:val="center"/>
+        <w:rPr>
+          <w:rFonts w:ascii="Times New Roman" w:hAnsi="Times New Roman"/>
+          <w:sz w:val="24"/>
+          <w:szCs w:val="24"/>
+          <w:u w:val="single"/>
+        </w:rPr>
+      </w:pPr>
+      <w:r>
+        <w:rPr>
+          <w:rFonts w:ascii="Times New Roman" w:hAnsi="Times New Roman"/>
+          <w:sz w:val="24"/>
+          <w:szCs w:val="24"/>
+          <w:u w:val="single"/>
+        </w:rPr>
+        <w:t>Facts</w:t>
+      </w:r>
+    </w:p>
+    <w:p>
+      <w:pPr>
+        <w:spacing w:after="0" w:line="480" w:lineRule="auto"/>
+        <w:rPr>
+          <w:rFonts w:ascii="Times New Roman" w:hAnsi="Times New Roman"/>
+          <w:sz w:val="24"/>
+          <w:szCs w:val="24"/>
+        </w:rPr>
+      </w:pPr>
+      <w:r>
+        <w:rPr>
+          <w:rFonts w:ascii="Times New Roman" w:hAnsi="Times New Roman"/>
+          <w:sz w:val="24"/>
+          <w:szCs w:val="24"/>
+        </w:rPr>
+        <w:tab/>
+      </w:r>
+      <w:r>
+        <w:rPr>
+          <w:rFonts w:ascii="Times New Roman" w:hAnsi="Times New Roman"/>
+          <w:sz w:val="24"/>
+          <w:szCs w:val="24"/>
+        </w:rPr>
+        <w:t>In 2003, a boy was shot and killed in Boston.</w:t>
+      </w:r>
+      <w:r>
+        <w:rPr>
+          <w:rFonts w:ascii="Times New Roman" w:hAnsi="Times New Roman"/>
+          <w:sz w:val="24"/>
+          <w:szCs w:val="24"/>
+        </w:rPr>
+        <w:t xml:space="preserve"> A witness saw a young man </w:t>
+      </w:r>
+      <w:r>
+        <w:rPr>
+          <w:rFonts w:ascii="Times New Roman" w:hAnsi="Times New Roman"/>
+          <w:sz w:val="24"/>
+          <w:szCs w:val="24"/>
+        </w:rPr>
+        <w:t xml:space="preserve">flee the scene with a pistol. </w:t>
+      </w:r>
+      <w:r>
+        <w:rPr>
+          <w:rFonts w:ascii="Times New Roman" w:hAnsi="Times New Roman"/>
+          <w:sz w:val="24"/>
+          <w:szCs w:val="24"/>
+        </w:rPr>
+        <w:t>A baseball hat fell of the young man’s head. The had was recovered,</w:t>
+      </w:r>
+      <w:r>
+        <w:rPr>
+          <w:rFonts w:ascii="Times New Roman" w:hAnsi="Times New Roman"/>
+          <w:sz w:val="24"/>
+          <w:szCs w:val="24"/>
+        </w:rPr>
+        <w:t xml:space="preserve"> and its distinctive markings and linked it to petitioner </w:t>
+      </w:r>
+      <w:proofErr w:type="spellStart"/>
+      <w:r>
+        <w:rPr>
+          <w:rFonts w:ascii="Times New Roman" w:hAnsi="Times New Roman"/>
+          <w:sz w:val="24"/>
+          <w:szCs w:val="24"/>
+        </w:rPr>
+        <w:t>Kentel</w:t>
+      </w:r>
+      <w:proofErr w:type="spellEnd"/>
+      <w:r>
+        <w:rPr>
+          <w:rFonts w:ascii="Times New Roman" w:hAnsi="Times New Roman"/>
+          <w:sz w:val="24"/>
+          <w:szCs w:val="24"/>
+        </w:rPr>
+        <w:t xml:space="preserve"> Weaver</w:t>
+      </w:r>
+      <w:r>
+        <w:rPr>
+          <w:rFonts w:ascii="Times New Roman" w:hAnsi="Times New Roman"/>
+          <w:sz w:val="24"/>
+          <w:szCs w:val="24"/>
+        </w:rPr>
+        <w:t xml:space="preserve">. DNA obtained from the hat matched Weaver’s. </w:t>
+      </w:r>
+      <w:r>
+        <w:rPr>
+          <w:rFonts w:ascii="Times New Roman" w:hAnsi="Times New Roman"/>
+          <w:sz w:val="24"/>
+          <w:szCs w:val="24"/>
+        </w:rPr>
+        <w:t>After being questioned by police and later his mother, Peti</w:t>
+      </w:r>
+      <w:r>
+        <w:rPr>
+          <w:rFonts w:ascii="Times New Roman" w:hAnsi="Times New Roman"/>
+          <w:sz w:val="24"/>
+          <w:szCs w:val="24"/>
+        </w:rPr>
+        <w:t xml:space="preserve">tioner confessed to the murder and was indicted for first-degree murder and </w:t>
+      </w:r>
+      <w:r>
+        <w:rPr>
+          <w:rFonts w:ascii="Times New Roman" w:hAnsi="Times New Roman"/>
+          <w:sz w:val="24"/>
+          <w:szCs w:val="24"/>
+        </w:rPr>
+        <w:t xml:space="preserve">the unlicensed possession of a hand gun. </w:t>
+      </w:r>
+      <w:r>
+        <w:rPr>
+          <w:rFonts w:ascii="Times New Roman" w:hAnsi="Times New Roman"/>
+          <w:sz w:val="24"/>
+          <w:szCs w:val="24"/>
+        </w:rPr>
+        <w:t xml:space="preserve">Petitioner pleaded not guilty and proceeded to trial. The pool of potential jurors was </w:t>
+      </w:r>
+      <w:r>
+        <w:rPr>
+          <w:rFonts w:ascii="Times New Roman" w:hAnsi="Times New Roman"/>
+          <w:sz w:val="24"/>
+          <w:szCs w:val="24"/>
+        </w:rPr>
+        <w:t xml:space="preserve">larger than the capacity of the courtroom. </w:t>
+      </w:r>
+      <w:r>
+        <w:rPr>
+          <w:rFonts w:ascii="Times New Roman" w:hAnsi="Times New Roman"/>
+          <w:sz w:val="24"/>
+          <w:szCs w:val="24"/>
+        </w:rPr>
+        <w:t>A</w:t>
+      </w:r>
+      <w:r>
+        <w:rPr>
+          <w:rFonts w:ascii="Times New Roman" w:hAnsi="Times New Roman"/>
+          <w:sz w:val="24"/>
+          <w:szCs w:val="24"/>
+        </w:rPr>
+        <w:t xml:space="preserve">ll potential jurors were </w:t>
+      </w:r>
+      <w:r>
+        <w:rPr>
+          <w:rFonts w:ascii="Times New Roman" w:hAnsi="Times New Roman"/>
+          <w:sz w:val="24"/>
+          <w:szCs w:val="24"/>
+        </w:rPr>
+        <w:t xml:space="preserve">brought into the courtroom so that the </w:t>
+      </w:r>
+      <w:r>
+        <w:rPr>
+          <w:rFonts w:ascii="Times New Roman" w:hAnsi="Times New Roman"/>
+          <w:sz w:val="24"/>
+          <w:szCs w:val="24"/>
+        </w:rPr>
+        <w:t xml:space="preserve">judge could introduce the case and asks preliminary questions of the entire panel. </w:t>
+      </w:r>
+      <w:r>
+        <w:rPr>
+          <w:rFonts w:ascii="Times New Roman" w:hAnsi="Times New Roman"/>
+          <w:sz w:val="24"/>
+          <w:szCs w:val="24"/>
+        </w:rPr>
+        <w:t xml:space="preserve">As all seats were occupied by the potential jurors, </w:t>
+      </w:r>
+      <w:r>
+        <w:rPr>
+          <w:rFonts w:ascii="Times New Roman" w:hAnsi="Times New Roman"/>
+          <w:sz w:val="24"/>
+          <w:szCs w:val="24"/>
+        </w:rPr>
+        <w:t xml:space="preserve">an officer of the court </w:t>
+      </w:r>
+      <w:r>
+        <w:rPr>
+          <w:rFonts w:ascii="Times New Roman" w:hAnsi="Times New Roman"/>
+          <w:sz w:val="24"/>
+          <w:szCs w:val="24"/>
+        </w:rPr>
+        <w:t>excluded</w:t>
+      </w:r>
+      <w:r>
+        <w:rPr>
+          <w:rFonts w:ascii="Times New Roman" w:hAnsi="Times New Roman"/>
+          <w:sz w:val="24"/>
+          <w:szCs w:val="24"/>
+        </w:rPr>
+        <w:t xml:space="preserve"> any member of the public who was not a potential juror, including Petitioner’s mother and her minister. </w:t>
+      </w:r>
+      <w:r>
+        <w:rPr>
+          <w:rFonts w:ascii="Times New Roman" w:hAnsi="Times New Roman"/>
+          <w:sz w:val="24"/>
+          <w:szCs w:val="24"/>
+        </w:rPr>
+        <w:t xml:space="preserve">Defense counsel was told of closure </w:t>
+      </w:r>
+      <w:r>
+        <w:rPr>
+          <w:rFonts w:ascii="Times New Roman" w:hAnsi="Times New Roman"/>
+          <w:sz w:val="24"/>
+          <w:szCs w:val="24"/>
+        </w:rPr>
+        <w:t xml:space="preserve">but believed courtroom closure for jury selection was </w:t>
+      </w:r>
+      <w:r>
+        <w:rPr>
+          <w:rFonts w:ascii="Times New Roman" w:hAnsi="Times New Roman"/>
+          <w:sz w:val="24"/>
+          <w:szCs w:val="24"/>
+        </w:rPr>
+        <w:t>constitutional and</w:t>
+      </w:r>
+      <w:r>
+        <w:rPr>
+          <w:rFonts w:ascii="Times New Roman" w:hAnsi="Times New Roman"/>
+          <w:sz w:val="24"/>
+          <w:szCs w:val="24"/>
+        </w:rPr>
+        <w:t xml:space="preserve"> did not discuss the matter with Petitioner or object. </w:t>
+      </w:r>
+      <w:r>
+        <w:rPr>
+          <w:rFonts w:ascii="Times New Roman" w:hAnsi="Times New Roman"/>
+          <w:sz w:val="24"/>
+          <w:szCs w:val="24"/>
+        </w:rPr>
+        <w:t xml:space="preserve">Petitioner was convicted on both counts and sentenced to life in prison </w:t>
+      </w:r>
+      <w:r>
+        <w:rPr>
+          <w:rFonts w:ascii="Times New Roman" w:hAnsi="Times New Roman"/>
+          <w:sz w:val="24"/>
+          <w:szCs w:val="24"/>
+        </w:rPr>
+        <w:t>on the murder charge and about a</w:t>
+      </w:r>
+      <w:r>
+        <w:rPr>
+          <w:rFonts w:ascii="Times New Roman" w:hAnsi="Times New Roman"/>
+          <w:sz w:val="24"/>
+          <w:szCs w:val="24"/>
+        </w:rPr>
+        <w:t xml:space="preserve"> </w:t>
+      </w:r>
+      <w:r>
+        <w:rPr>
+          <w:rFonts w:ascii="Times New Roman" w:hAnsi="Times New Roman"/>
+          <w:sz w:val="24"/>
+          <w:szCs w:val="24"/>
+        </w:rPr>
+        <w:t xml:space="preserve">year in prison on the gun-possession charge. </w:t>
+      </w:r>
+    </w:p>
+    <w:p>
+      <w:pPr>
+        <w:spacing w:after="0" w:line="480" w:lineRule="auto"/>
+        <w:jc w:val="center"/>
+        <w:rPr>
+          <w:rFonts w:ascii="Times New Roman" w:hAnsi="Times New Roman"/>
+          <w:sz w:val="24"/>
+          <w:szCs w:val="24"/>
+          <w:u w:val="single"/>
+        </w:rPr>
+      </w:pPr>
+      <w:r>
+        <w:rPr>
+          <w:rFonts w:ascii="Times New Roman" w:hAnsi="Times New Roman"/>
+          <w:sz w:val="24"/>
+          <w:szCs w:val="24"/>
+          <w:u w:val="single"/>
+        </w:rPr>
+        <w:t>Procedural History</w:t>
+      </w:r>
+    </w:p>
+    <w:p>
+      <w:pPr>
+        <w:spacing w:after="0" w:line="480" w:lineRule="auto"/>
+        <w:ind w:firstLine="720"/>
+        <w:rPr>
+          <w:rFonts w:ascii="Times New Roman" w:hAnsi="Times New Roman"/>
+          <w:sz w:val="24"/>
+          <w:szCs w:val="24"/>
+        </w:rPr>
+      </w:pPr>
+      <w:r>
+        <w:rPr>
+          <w:rFonts w:ascii="Times New Roman" w:hAnsi="Times New Roman"/>
+          <w:sz w:val="24"/>
+          <w:szCs w:val="24"/>
+        </w:rPr>
+        <w:t xml:space="preserve">Five years </w:t>
+      </w:r>
+      <w:r>
+        <w:rPr>
+          <w:rFonts w:ascii="Times New Roman" w:hAnsi="Times New Roman"/>
+          <w:sz w:val="24"/>
+          <w:szCs w:val="24"/>
+        </w:rPr>
+        <w:t>after his conviction</w:t>
+      </w:r>
+      <w:r>
+        <w:rPr>
+          <w:rFonts w:ascii="Times New Roman" w:hAnsi="Times New Roman"/>
+          <w:sz w:val="24"/>
+          <w:szCs w:val="24"/>
+        </w:rPr>
+        <w:t xml:space="preserve">, Petitioner filed a motion for a new trial </w:t>
+      </w:r>
+      <w:r>
+        <w:rPr>
+          <w:rFonts w:ascii="Times New Roman" w:hAnsi="Times New Roman"/>
+          <w:sz w:val="24"/>
+          <w:szCs w:val="24"/>
+        </w:rPr>
+        <w:t xml:space="preserve">in Massachusetts state court </w:t>
+      </w:r>
+      <w:r>
+        <w:rPr>
+          <w:rFonts w:ascii="Times New Roman" w:hAnsi="Times New Roman"/>
+          <w:sz w:val="24"/>
+          <w:szCs w:val="24"/>
+        </w:rPr>
+        <w:t>arguing his attorney provided ineffective assistance by failing to object to the courtroom closure.</w:t>
+      </w:r>
+      <w:r>
+        <w:rPr>
+          <w:rFonts w:ascii="Times New Roman" w:hAnsi="Times New Roman"/>
+          <w:sz w:val="24"/>
+          <w:szCs w:val="24"/>
+        </w:rPr>
+        <w:t xml:space="preserve"> </w:t>
+      </w:r>
+      <w:r>
+        <w:rPr>
+          <w:rFonts w:ascii="Times New Roman" w:hAnsi="Times New Roman"/>
+          <w:sz w:val="24"/>
+          <w:szCs w:val="24"/>
+        </w:rPr>
+        <w:t xml:space="preserve">The court recognized the </w:t>
+      </w:r>
+      <w:r>
+        <w:rPr>
+          <w:rFonts w:ascii="Times New Roman" w:hAnsi="Times New Roman"/>
+          <w:sz w:val="24"/>
+          <w:szCs w:val="24"/>
+        </w:rPr>
+        <w:t xml:space="preserve">violation of the right to a public </w:t>
+      </w:r>
+      <w:r>
+        <w:rPr>
+          <w:rFonts w:ascii="Times New Roman" w:hAnsi="Times New Roman"/>
+          <w:sz w:val="24"/>
+          <w:szCs w:val="24"/>
+        </w:rPr>
+        <w:t>trial but</w:t>
+      </w:r>
+      <w:r>
+        <w:rPr>
+          <w:rFonts w:ascii="Times New Roman" w:hAnsi="Times New Roman"/>
+          <w:sz w:val="24"/>
+          <w:szCs w:val="24"/>
+        </w:rPr>
+        <w:t xml:space="preserve"> denied the motion because Petitioner had not offered any evidence or legal argument establishing prejudice. </w:t>
+      </w:r>
+      <w:r>
+        <w:rPr>
+          <w:rFonts w:ascii="Times New Roman" w:hAnsi="Times New Roman"/>
+          <w:sz w:val="24"/>
+          <w:szCs w:val="24"/>
+        </w:rPr>
+        <w:t xml:space="preserve">Petitioner appealed </w:t>
+      </w:r>
+      <w:r>
+        <w:rPr>
+          <w:rFonts w:ascii="Times New Roman" w:hAnsi="Times New Roman"/>
+          <w:sz w:val="24"/>
+          <w:szCs w:val="24"/>
+        </w:rPr>
+        <w:t xml:space="preserve">to the Massachusetts </w:t>
+      </w:r>
+      <w:r>
+        <w:rPr>
+          <w:rFonts w:ascii="Times New Roman" w:hAnsi="Times New Roman"/>
+          <w:sz w:val="24"/>
+          <w:szCs w:val="24"/>
+        </w:rPr>
+        <w:t>Supreme</w:t>
+      </w:r>
+      <w:r>
+        <w:rPr>
+          <w:rFonts w:ascii="Times New Roman" w:hAnsi="Times New Roman"/>
+          <w:sz w:val="24"/>
+          <w:szCs w:val="24"/>
+        </w:rPr>
+        <w:t xml:space="preserve"> </w:t>
+      </w:r>
+      <w:r>
+        <w:rPr>
+          <w:rFonts w:ascii="Times New Roman" w:hAnsi="Times New Roman"/>
+          <w:sz w:val="24"/>
+          <w:szCs w:val="24"/>
+        </w:rPr>
+        <w:t>Judicial</w:t>
+      </w:r>
+      <w:r>
+        <w:rPr>
+          <w:rFonts w:ascii="Times New Roman" w:hAnsi="Times New Roman"/>
+          <w:sz w:val="24"/>
+          <w:szCs w:val="24"/>
+        </w:rPr>
+        <w:t xml:space="preserve"> Court, which recognized that a </w:t>
+      </w:r>
+      <w:r>
+        <w:rPr>
+          <w:rFonts w:ascii="Times New Roman" w:hAnsi="Times New Roman"/>
+          <w:sz w:val="24"/>
+          <w:szCs w:val="24"/>
+        </w:rPr>
+        <w:t xml:space="preserve">violation to the right of a public trial constituted a structural error, but affirmed the lower court </w:t>
+      </w:r>
+      <w:r>
+        <w:rPr>
+          <w:rFonts w:ascii="Times New Roman" w:hAnsi="Times New Roman"/>
+          <w:sz w:val="24"/>
+          <w:szCs w:val="24"/>
+        </w:rPr>
+        <w:lastRenderedPageBreak/>
+        <w:t xml:space="preserve">stating that Petitioner had failed to show that trial counsel’s conduct caused prejudice warranting a new trial. </w:t>
+      </w:r>
+      <w:r>
+        <w:rPr>
+          <w:rFonts w:ascii="Times New Roman" w:hAnsi="Times New Roman"/>
+          <w:sz w:val="24"/>
+          <w:szCs w:val="24"/>
+        </w:rPr>
+        <w:t>The Supreme Court granted certiorari</w:t>
+      </w:r>
+      <w:r>
+        <w:rPr>
+          <w:rFonts w:ascii="Times New Roman" w:hAnsi="Times New Roman"/>
+          <w:sz w:val="24"/>
+          <w:szCs w:val="24"/>
+        </w:rPr>
+        <w:t>.</w:t>
+      </w:r>
+    </w:p>
+    <w:p>
+      <w:pPr>
+        <w:spacing w:after="0" w:line="480" w:lineRule="auto"/>
+        <w:jc w:val="center"/>
+        <w:rPr>
+          <w:rFonts w:ascii="Times New Roman" w:hAnsi="Times New Roman"/>
+          <w:sz w:val="24"/>
+          <w:szCs w:val="24"/>
+          <w:u w:val="single"/>
+        </w:rPr>
+      </w:pPr>
+      <w:r>
+        <w:rPr>
+          <w:rFonts w:ascii="Times New Roman" w:hAnsi="Times New Roman"/>
+          <w:sz w:val="24"/>
+          <w:szCs w:val="24"/>
+          <w:u w:val="single"/>
+        </w:rPr>
+        <w:t>Issue</w:t>
+      </w:r>
+    </w:p>
+    <w:p>
+      <w:pPr>
+        <w:spacing w:after="0" w:line="480" w:lineRule="auto"/>
+        <w:rPr>
+          <w:rFonts w:ascii="Times New Roman" w:hAnsi="Times New Roman"/>
+          <w:sz w:val="24"/>
+          <w:szCs w:val="24"/>
+        </w:rPr>
+      </w:pPr>
+      <w:r>
+        <w:rPr>
+          <w:rFonts w:ascii="Times New Roman" w:hAnsi="Times New Roman"/>
+          <w:sz w:val="24"/>
+          <w:szCs w:val="24"/>
+        </w:rPr>
+        <w:tab/>
+      </w:r>
+      <w:r>
+        <w:rPr>
+          <w:rFonts w:ascii="Times New Roman" w:hAnsi="Times New Roman"/>
+          <w:sz w:val="24"/>
+          <w:szCs w:val="24"/>
+        </w:rPr>
+        <w:t>Whether, when defendant’s attorney failed to object to a structural error</w:t>
+      </w:r>
+      <w:r>
+        <w:rPr>
+          <w:rFonts w:ascii="Times New Roman" w:hAnsi="Times New Roman"/>
+          <w:sz w:val="24"/>
+          <w:szCs w:val="24"/>
+        </w:rPr>
+        <w:t xml:space="preserve">, defendant is entitled to a new trial without further inquiry, or only when defendant can show </w:t>
+      </w:r>
+      <w:r>
+        <w:rPr>
+          <w:rFonts w:ascii="Times New Roman" w:hAnsi="Times New Roman"/>
+          <w:sz w:val="24"/>
+          <w:szCs w:val="24"/>
+        </w:rPr>
+        <w:t>prejudice.</w:t>
+      </w:r>
+    </w:p>
+    <w:p>
+      <w:pPr>
+        <w:spacing w:after="0" w:line="480" w:lineRule="auto"/>
+        <w:jc w:val="center"/>
+        <w:rPr>
+          <w:rFonts w:ascii="Times New Roman" w:hAnsi="Times New Roman"/>
+          <w:sz w:val="24"/>
+          <w:szCs w:val="24"/>
+          <w:u w:val="single"/>
+        </w:rPr>
+      </w:pPr>
+      <w:r>
+        <w:rPr>
+          <w:rFonts w:ascii="Times New Roman" w:hAnsi="Times New Roman"/>
+          <w:sz w:val="24"/>
+          <w:szCs w:val="24"/>
+          <w:u w:val="single"/>
+        </w:rPr>
+        <w:t>Decision and Reasoning</w:t>
+      </w:r>
+    </w:p>
+    <w:p>
+      <w:pPr>
+        <w:spacing w:after="0" w:line="480" w:lineRule="auto"/>
+        <w:rPr>
+          <w:rFonts w:ascii="Times New Roman" w:hAnsi="Times New Roman"/>
+          <w:strike/>
+          <w:sz w:val="24"/>
+          <w:szCs w:val="24"/>
+        </w:rPr>
+      </w:pPr>
+      <w:r>
+        <w:rPr>
+          <w:rFonts w:ascii="Times New Roman" w:hAnsi="Times New Roman"/>
+          <w:sz w:val="24"/>
+          <w:szCs w:val="24"/>
+        </w:rPr>
+        <w:tab/>
+      </w:r>
+      <w:r>
+        <w:rPr>
+          <w:rFonts w:ascii="Times New Roman" w:hAnsi="Times New Roman"/>
+          <w:sz w:val="24"/>
+          <w:szCs w:val="24"/>
+        </w:rPr>
+        <w:t xml:space="preserve">The </w:t>
+      </w:r>
+      <w:r>
+        <w:rPr>
+          <w:rFonts w:ascii="Times New Roman" w:hAnsi="Times New Roman"/>
+          <w:sz w:val="24"/>
+          <w:szCs w:val="24"/>
+        </w:rPr>
+        <w:t>Petitioner is not entitled to a new trial because he has not shown reasonable probability of a different outcome but for counsel’s failure to object</w:t>
+      </w:r>
+      <w:r>
+        <w:rPr>
+          <w:rFonts w:ascii="Times New Roman" w:hAnsi="Times New Roman"/>
+          <w:sz w:val="24"/>
+          <w:szCs w:val="24"/>
+        </w:rPr>
+        <w:t>, and he has not shown that counsel’s shortcomings led to a fundamentally unfair trial.</w:t>
+      </w:r>
+      <w:r>
+        <w:rPr>
+          <w:rFonts w:ascii="Times New Roman" w:hAnsi="Times New Roman"/>
+          <w:sz w:val="24"/>
+          <w:szCs w:val="24"/>
+        </w:rPr>
+        <w:t xml:space="preserve"> Violation of the right to a public trial is a structural error.</w:t>
+      </w:r>
+      <w:r>
+        <w:rPr>
+          <w:rFonts w:ascii="Times New Roman" w:hAnsi="Times New Roman"/>
+          <w:sz w:val="24"/>
+          <w:szCs w:val="24"/>
+        </w:rPr>
+        <w:t xml:space="preserve"> </w:t>
+      </w:r>
+      <w:r>
+        <w:rPr>
+          <w:rFonts w:ascii="Times New Roman" w:hAnsi="Times New Roman"/>
+          <w:sz w:val="24"/>
+          <w:szCs w:val="24"/>
+        </w:rPr>
+        <w:t>Structural errors affect the framework within which the trail proceeds, rather than the process itself</w:t>
+      </w:r>
+      <w:r>
+        <w:rPr>
+          <w:rFonts w:ascii="Times New Roman" w:hAnsi="Times New Roman"/>
+          <w:sz w:val="24"/>
+          <w:szCs w:val="24"/>
+        </w:rPr>
+        <w:t xml:space="preserve">, which makes analysis of the error’s harm difficult. </w:t>
+      </w:r>
+      <w:r>
+        <w:rPr>
+          <w:rFonts w:ascii="Times New Roman" w:hAnsi="Times New Roman"/>
+          <w:sz w:val="24"/>
+          <w:szCs w:val="24"/>
+        </w:rPr>
+        <w:t>Noting that the right to public trial is a right to the public and press</w:t>
+      </w:r>
+      <w:r>
+        <w:rPr>
+          <w:rFonts w:ascii="Times New Roman" w:hAnsi="Times New Roman"/>
+          <w:sz w:val="24"/>
+          <w:szCs w:val="24"/>
+        </w:rPr>
+        <w:t xml:space="preserve"> as well as defendant, </w:t>
+      </w:r>
+      <w:r>
+        <w:rPr>
+          <w:rFonts w:ascii="Times New Roman" w:hAnsi="Times New Roman"/>
+          <w:sz w:val="24"/>
+          <w:szCs w:val="24"/>
+        </w:rPr>
+        <w:t>and that there are times that closure is justified</w:t>
+      </w:r>
+      <w:r>
+        <w:rPr>
+          <w:rFonts w:ascii="Times New Roman" w:hAnsi="Times New Roman"/>
+          <w:sz w:val="24"/>
+          <w:szCs w:val="24"/>
+        </w:rPr>
+        <w:t xml:space="preserve"> and thus the </w:t>
+      </w:r>
+      <w:r>
+        <w:rPr>
+          <w:rFonts w:ascii="Times New Roman" w:hAnsi="Times New Roman"/>
+          <w:sz w:val="24"/>
+          <w:szCs w:val="24"/>
+        </w:rPr>
+        <w:t>court concludes</w:t>
+      </w:r>
+      <w:r>
+        <w:rPr>
+          <w:rFonts w:ascii="Times New Roman" w:hAnsi="Times New Roman"/>
+          <w:sz w:val="24"/>
+          <w:szCs w:val="24"/>
+        </w:rPr>
+        <w:t xml:space="preserve"> </w:t>
+      </w:r>
+      <w:r>
+        <w:rPr>
+          <w:rFonts w:ascii="Times New Roman" w:hAnsi="Times New Roman"/>
+          <w:sz w:val="24"/>
+          <w:szCs w:val="24"/>
+        </w:rPr>
+        <w:t xml:space="preserve">in </w:t>
+      </w:r>
+      <w:r>
+        <w:rPr>
+          <w:rFonts w:ascii="Times New Roman" w:hAnsi="Times New Roman"/>
+          <w:sz w:val="24"/>
+          <w:szCs w:val="24"/>
+        </w:rPr>
+        <w:t xml:space="preserve">some cases an unlawful closure might take place, and yet the trial will still be fair from the defendant’s standpoint. </w:t>
+      </w:r>
+      <w:r>
+        <w:rPr>
+          <w:rFonts w:ascii="Times New Roman" w:hAnsi="Times New Roman"/>
+          <w:sz w:val="24"/>
+          <w:szCs w:val="24"/>
+        </w:rPr>
+        <w:t xml:space="preserve">The Court follows the </w:t>
+      </w:r>
+      <w:r>
+        <w:rPr>
+          <w:rFonts w:ascii="Times New Roman" w:hAnsi="Times New Roman"/>
+          <w:i/>
+          <w:sz w:val="24"/>
+          <w:szCs w:val="24"/>
+        </w:rPr>
+        <w:t>Strickland</w:t>
+      </w:r>
+      <w:r>
+        <w:rPr>
+          <w:rFonts w:ascii="Times New Roman" w:hAnsi="Times New Roman"/>
+          <w:sz w:val="24"/>
+          <w:szCs w:val="24"/>
+        </w:rPr>
+        <w:t xml:space="preserve"> standard</w:t>
+      </w:r>
+      <w:r>
+        <w:rPr>
+          <w:rFonts w:ascii="Times New Roman" w:hAnsi="Times New Roman"/>
+          <w:sz w:val="24"/>
+          <w:szCs w:val="24"/>
+        </w:rPr>
+        <w:t xml:space="preserve">: to show prejudice requires a reasonable probability that but for </w:t>
+      </w:r>
+      <w:r>
+        <w:rPr>
+          <w:rFonts w:ascii="Times New Roman" w:hAnsi="Times New Roman"/>
+          <w:sz w:val="24"/>
+          <w:szCs w:val="24"/>
+        </w:rPr>
+        <w:t>counsel’s unprofessional errors, result of the proceeding would have been different.</w:t>
+      </w:r>
+      <w:r>
+        <w:rPr>
+          <w:rFonts w:ascii="Times New Roman" w:hAnsi="Times New Roman"/>
+          <w:sz w:val="24"/>
+          <w:szCs w:val="24"/>
+        </w:rPr>
+        <w:t xml:space="preserve"> The court holds Petitioner has not shown reasonable probability.</w:t>
+      </w:r>
+      <w:r>
+        <w:rPr>
+          <w:rFonts w:ascii="Times New Roman" w:hAnsi="Times New Roman"/>
+          <w:sz w:val="24"/>
+          <w:szCs w:val="24"/>
+        </w:rPr>
+        <w:t xml:space="preserve"> </w:t>
+      </w:r>
+      <w:r>
+        <w:rPr>
+          <w:rFonts w:ascii="Times New Roman" w:hAnsi="Times New Roman"/>
+          <w:sz w:val="24"/>
+          <w:szCs w:val="24"/>
+        </w:rPr>
+        <w:t>Prejudice can also be shown by demonstration of fundamental unfairness. The court concludes Petitioner has</w:t>
+      </w:r>
+      <w:r>
+        <w:rPr>
+          <w:rFonts w:ascii="Times New Roman" w:hAnsi="Times New Roman"/>
+          <w:sz w:val="24"/>
+          <w:szCs w:val="24"/>
+        </w:rPr>
+        <w:t xml:space="preserve"> shown this. Although petitioner’s mother and her minister were excluded during jury selection, the trial was not conducted in a secret or remote place</w:t>
+      </w:r>
+      <w:r>
+        <w:rPr>
+          <w:rFonts w:ascii="Times New Roman" w:hAnsi="Times New Roman"/>
+          <w:sz w:val="24"/>
+          <w:szCs w:val="24"/>
+        </w:rPr>
+        <w:t xml:space="preserve">. </w:t>
+      </w:r>
+      <w:r>
+        <w:rPr>
+          <w:rFonts w:ascii="Times New Roman" w:hAnsi="Times New Roman"/>
+          <w:sz w:val="24"/>
+          <w:szCs w:val="24"/>
+        </w:rPr>
+        <w:t>Additionally, t</w:t>
+      </w:r>
+      <w:r>
+        <w:rPr>
+          <w:rFonts w:ascii="Times New Roman" w:hAnsi="Times New Roman"/>
+          <w:sz w:val="24"/>
+          <w:szCs w:val="24"/>
+        </w:rPr>
+        <w:t>here has been no showing of any harms taking place</w:t>
+      </w:r>
+      <w:r>
+        <w:rPr>
+          <w:rFonts w:ascii="Times New Roman" w:hAnsi="Times New Roman"/>
+          <w:sz w:val="24"/>
+          <w:szCs w:val="24"/>
+        </w:rPr>
+        <w:t xml:space="preserve"> </w:t>
+      </w:r>
+      <w:proofErr w:type="gramStart"/>
+      <w:r>
+        <w:rPr>
+          <w:rFonts w:ascii="Times New Roman" w:hAnsi="Times New Roman"/>
+          <w:sz w:val="24"/>
+          <w:szCs w:val="24"/>
+        </w:rPr>
+        <w:t>as a result of</w:t>
+      </w:r>
+      <w:proofErr w:type="gramEnd"/>
+      <w:r>
+        <w:rPr>
+          <w:rFonts w:ascii="Times New Roman" w:hAnsi="Times New Roman"/>
+          <w:sz w:val="24"/>
+          <w:szCs w:val="24"/>
+        </w:rPr>
+        <w:t xml:space="preserve"> this error.</w:t>
+      </w:r>
+      <w:r>
+        <w:rPr>
+          <w:rFonts w:ascii="Times New Roman" w:hAnsi="Times New Roman"/>
+          <w:sz w:val="24"/>
+          <w:szCs w:val="24"/>
+        </w:rPr>
+        <w:t xml:space="preserve"> </w:t>
+      </w:r>
+    </w:p>
+    <w:p>
+      <w:pPr>
+        <w:spacing w:after="0" w:line="480" w:lineRule="auto"/>
+        <w:jc w:val="center"/>
+        <w:rPr>
+          <w:rFonts w:ascii="Times New Roman" w:hAnsi="Times New Roman"/>
+          <w:sz w:val="24"/>
+          <w:szCs w:val="24"/>
+          <w:u w:val="single"/>
+        </w:rPr>
+      </w:pPr>
+      <w:r>
+        <w:rPr>
+          <w:rFonts w:ascii="Times New Roman" w:hAnsi="Times New Roman"/>
+          <w:sz w:val="24"/>
+          <w:szCs w:val="24"/>
+          <w:u w:val="single"/>
+        </w:rPr>
+        <w:t xml:space="preserve">Concurring </w:t>
+      </w:r>
+      <w:r>
+        <w:rPr>
+          <w:rFonts w:ascii="Times New Roman" w:hAnsi="Times New Roman"/>
+          <w:sz w:val="24"/>
+          <w:szCs w:val="24"/>
+          <w:u w:val="single"/>
+        </w:rPr>
+        <w:t>&amp;</w:t>
+      </w:r>
+      <w:r>
+        <w:rPr>
+          <w:rFonts w:ascii="Times New Roman" w:hAnsi="Times New Roman"/>
+          <w:sz w:val="24"/>
+          <w:szCs w:val="24"/>
+          <w:u w:val="single"/>
+        </w:rPr>
+        <w:t xml:space="preserve"> Dissenting Opinions</w:t>
+      </w:r>
+    </w:p>
+    <w:p>
+      <w:pPr>
+        <w:spacing w:after="0" w:line="480" w:lineRule="auto"/>
+        <w:rPr>
+          <w:rFonts w:ascii="Times New Roman" w:hAnsi="Times New Roman"/>
+          <w:sz w:val="24"/>
+          <w:szCs w:val="24"/>
+        </w:rPr>
+      </w:pPr>
+      <w:r>
+        <w:rPr>
+          <w:rFonts w:ascii="Times New Roman" w:hAnsi="Times New Roman"/>
+          <w:sz w:val="24"/>
+          <w:szCs w:val="24"/>
+        </w:rPr>
+        <w:tab/>
+      </w:r>
+      <w:bookmarkStart w:id="120" w:name="_GoBack"/>
+      <w:bookmarkEnd w:id="120"/>
     </w:p>
     <w:sectPr>
       <w:pgSz w:w="12240" w:h="15840"/>
@@ -18541,7 +20955,7 @@
 </file>
 
 <file path=customXml/itemProps1.xml><?xml version="1.0" encoding="utf-8"?>
-<ds:datastoreItem xmlns:ds="http://schemas.openxmlformats.org/officeDocument/2006/customXml" ds:itemID="{355F0AC6-5705-44B2-A57E-076C2DC51DD5}">
+<ds:datastoreItem xmlns:ds="http://schemas.openxmlformats.org/officeDocument/2006/customXml" ds:itemID="{0D36BC94-E426-4D08-9B46-96353BA217D9}">
   <ds:schemaRefs>
     <ds:schemaRef ds:uri="http://schemas.openxmlformats.org/officeDocument/2006/bibliography"/>
   </ds:schemaRefs>

</xml_diff>